<commit_message>
perbaikan kata pengantar poin 4
</commit_message>
<xml_diff>
--- a/PROPOSAL MIX.docx
+++ b/PROPOSAL MIX.docx
@@ -844,21 +844,12 @@
         </w:rPr>
         <w:t xml:space="preserve"> </w:t>
       </w:r>
-      <w:proofErr w:type="gramStart"/>
       <w:r>
         <w:rPr>
           <w:rFonts w:ascii="Times New Roman" w:hAnsi="Times New Roman" w:cs="Times New Roman"/>
           <w:sz w:val="20"/>
         </w:rPr>
-        <w:t>Namun perkembangan transaksi online tidak mendapatkan dukungan sebanyak 23% dari pengguna internet di Indonesia.</w:t>
-      </w:r>
-      <w:proofErr w:type="gramEnd"/>
-      <w:r>
-        <w:rPr>
-          <w:rFonts w:ascii="Times New Roman" w:hAnsi="Times New Roman" w:cs="Times New Roman"/>
-          <w:sz w:val="20"/>
-        </w:rPr>
-        <w:t xml:space="preserve"> Alasan utama dari penolakan mengenai transaksi online adalah tidak adanya cara atau sesuatu instruksi mengenai bagaimana jika seseorang pengguna online mengalami kasus penipuan</w:t>
+        <w:t>Namun perkembangan transaksi online tidak mendapatkan dukungan sebanyak 23% dari pengguna internet di Indonesia. Alasan utama dari penolakan mengenai transaksi online adalah tidak adanya cara atau sesuatu instruksi mengenai bagaimana jika seseorang pengguna online mengalami kasus penipuan</w:t>
       </w:r>
       <w:r>
         <w:rPr>
@@ -913,17 +904,7 @@
           <w:sz w:val="20"/>
           <w:szCs w:val="20"/>
         </w:rPr>
-        <w:t xml:space="preserve"> perancangan sistem informasi . </w:t>
-      </w:r>
-      <w:proofErr w:type="gramStart"/>
-      <w:r>
-        <w:rPr>
-          <w:rFonts w:ascii="Times New Roman" w:hAnsi="Times New Roman" w:cs="Times New Roman"/>
-          <w:color w:val="000000"/>
-          <w:sz w:val="20"/>
-          <w:szCs w:val="20"/>
-        </w:rPr>
-        <w:t xml:space="preserve">Penelitian ini berguna untuk membangun </w:t>
+        <w:t xml:space="preserve"> perancangan sistem informasi . Penelitian ini berguna untuk membangun </w:t>
       </w:r>
       <w:r>
         <w:rPr>
@@ -1119,18 +1100,7 @@
           <w:sz w:val="18"/>
           <w:szCs w:val="20"/>
         </w:rPr>
-        <w:t>.</w:t>
-      </w:r>
-      <w:proofErr w:type="gramEnd"/>
-      <w:r>
-        <w:rPr>
-          <w:rFonts w:ascii="Times New Roman" w:hAnsi="Times New Roman" w:cs="Times New Roman"/>
-          <w:bCs/>
-          <w:iCs/>
-          <w:sz w:val="18"/>
-          <w:szCs w:val="20"/>
-        </w:rPr>
-        <w:t xml:space="preserve"> </w:t>
+        <w:t xml:space="preserve">. </w:t>
       </w:r>
       <w:r>
         <w:rPr>
@@ -1177,9 +1147,8 @@
           <w:szCs w:val="20"/>
           <w:shd w:val="clear" w:color="auto" w:fill="FFFFFF"/>
         </w:rPr>
-        <w:t xml:space="preserve">metode untuk membuat sebuah aplikasi dengan memisahkan data (Model) dari tampilan (View) dan </w:t>
-      </w:r>
-      <w:proofErr w:type="gramStart"/>
+        <w:t>metode untuk membuat sebuah aplikasi dengan memisahkan data (Model) dari tampilan (View) dan cara bagaimana memprosesnya (Controller).</w:t>
+      </w:r>
       <w:r>
         <w:rPr>
           <w:rFonts w:ascii="Times New Roman" w:hAnsi="Times New Roman" w:cs="Times New Roman"/>
@@ -1188,9 +1157,8 @@
           <w:szCs w:val="20"/>
           <w:shd w:val="clear" w:color="auto" w:fill="FFFFFF"/>
         </w:rPr>
-        <w:t>cara</w:t>
-      </w:r>
-      <w:proofErr w:type="gramEnd"/>
+        <w:t xml:space="preserve"> </w:t>
+      </w:r>
       <w:r>
         <w:rPr>
           <w:rFonts w:ascii="Times New Roman" w:hAnsi="Times New Roman" w:cs="Times New Roman"/>
@@ -1199,7 +1167,7 @@
           <w:szCs w:val="20"/>
           <w:shd w:val="clear" w:color="auto" w:fill="FFFFFF"/>
         </w:rPr>
-        <w:t xml:space="preserve"> bagaimana memprosesnya (Controller).</w:t>
+        <w:t>Dalam implementasinya kebanyakan kerangka kerja (framework) dalam aplikasi web</w:t>
       </w:r>
       <w:r>
         <w:rPr>
@@ -1209,26 +1177,6 @@
           <w:szCs w:val="20"/>
           <w:shd w:val="clear" w:color="auto" w:fill="FFFFFF"/>
         </w:rPr>
-        <w:t xml:space="preserve"> </w:t>
-      </w:r>
-      <w:r>
-        <w:rPr>
-          <w:rFonts w:ascii="Times New Roman" w:hAnsi="Times New Roman" w:cs="Times New Roman"/>
-          <w:color w:val="222222"/>
-          <w:sz w:val="20"/>
-          <w:szCs w:val="20"/>
-          <w:shd w:val="clear" w:color="auto" w:fill="FFFFFF"/>
-        </w:rPr>
-        <w:t>Dalam implementasinya kebanyakan kerangka kerja (framework) dalam aplikasi web</w:t>
-      </w:r>
-      <w:r>
-        <w:rPr>
-          <w:rFonts w:ascii="Times New Roman" w:hAnsi="Times New Roman" w:cs="Times New Roman"/>
-          <w:color w:val="222222"/>
-          <w:sz w:val="20"/>
-          <w:szCs w:val="20"/>
-          <w:shd w:val="clear" w:color="auto" w:fill="FFFFFF"/>
-        </w:rPr>
         <w:t>,</w:t>
       </w:r>
       <w:r>
@@ -1431,19 +1379,8 @@
           <w:sz w:val="20"/>
           <w:szCs w:val="26"/>
         </w:rPr>
-        <w:t xml:space="preserve">Kata </w:t>
-      </w:r>
-      <w:proofErr w:type="gramStart"/>
-      <w:r>
-        <w:rPr>
-          <w:rFonts w:ascii="Times New Roman" w:hAnsi="Times New Roman" w:cs="Times New Roman"/>
-          <w:b/>
-          <w:sz w:val="20"/>
-          <w:szCs w:val="26"/>
-        </w:rPr>
-        <w:t>kunci :</w:t>
-      </w:r>
-      <w:proofErr w:type="gramEnd"/>
+        <w:t>Kata kunci :</w:t>
+      </w:r>
       <w:r>
         <w:rPr>
           <w:rFonts w:ascii="Times New Roman" w:hAnsi="Times New Roman" w:cs="Times New Roman"/>
@@ -1767,8 +1704,6 @@
       </w:pPr>
       <w:bookmarkStart w:id="1" w:name="_Toc53630925"/>
       <w:bookmarkStart w:id="2" w:name="_Toc55326674"/>
-      <w:bookmarkStart w:id="3" w:name="_GoBack"/>
-      <w:bookmarkEnd w:id="3"/>
       <w:r>
         <w:rPr>
           <w:b/>
@@ -1794,27 +1729,7 @@
           <w:sz w:val="20"/>
           <w:szCs w:val="20"/>
         </w:rPr>
-        <w:t xml:space="preserve">Technology is a marker of the era of progress of a human life. Where Technology can help the entire human work of creating an article, saving a moment, even now, technology can help human life in the field of transactions. The development of an online transaction in Indonesia itself is based on the growing number of internet users in Indonesia which reaches the number of 82 million or about 30% of the total population throughout Indonesia. Thus, online transactions are a very tempting golden opportunity for some people who can see the potential in the future. However, the development of online transactions does not get support as much as 23% of internet users in Indonesia. The main reason for the rejection of online transactions is the absence of a way or an instruction as to what if an online user experiences a case of fraud </w:t>
-      </w:r>
-      <w:proofErr w:type="gramStart"/>
-      <w:r>
-        <w:rPr>
-          <w:rFonts w:ascii="Times New Roman" w:hAnsi="Times New Roman" w:cs="Times New Roman"/>
-          <w:color w:val="000000"/>
-          <w:sz w:val="20"/>
-          <w:szCs w:val="20"/>
-        </w:rPr>
-        <w:t>This</w:t>
-      </w:r>
-      <w:proofErr w:type="gramEnd"/>
-      <w:r>
-        <w:rPr>
-          <w:rFonts w:ascii="Times New Roman" w:hAnsi="Times New Roman" w:cs="Times New Roman"/>
-          <w:color w:val="000000"/>
-          <w:sz w:val="20"/>
-          <w:szCs w:val="20"/>
-        </w:rPr>
-        <w:t xml:space="preserve"> research aims to know the current system, create a system design, perform analysis based on previous system development, review libraries and establish supporting theories of information system design. This research is useful for building online shop fraud reporting case information systems through social media sites. In the development of the borrowed system the author uses the MVC (Model-View-Controller) method which is a method to create an application by separating data (Model) from view and how to process it (Controller). In its implementation most frameworks in web applications, while for data collection techniques used include observation and questionnaires. As a result of the development carried out by the authors, it can be concluded that with the construction of the Online Shop Fraud Reporting Case Information System is expected to help the police in handling the rise of online fraud cases through social media especially during the pandemic period more efficiently, and the public is no longer afraid or reluctant to report online fraud cases through social media to the authorities because there has been a system that facilitates the community and the police in eradicating the crime of online fraud through social media.</w:t>
+        <w:t>Technology is a marker of the era of progress of a human life. Where Technology can help the entire human work of creating an article, saving a moment, even now, technology can help human life in the field of transactions. The development of an online transaction in Indonesia itself is based on the growing number of internet users in Indonesia which reaches the number of 82 million or about 30% of the total population throughout Indonesia. Thus, online transactions are a very tempting golden opportunity for some people who can see the potential in the future. However, the development of online transactions does not get support as much as 23% of internet users in Indonesia. The main reason for the rejection of online transactions is the absence of a way or an instruction as to what if an online user experiences a case of fraud This research aims to know the current system, create a system design, perform analysis based on previous system development, review libraries and establish supporting theories of information system design. This research is useful for building online shop fraud reporting case information systems through social media sites. In the development of the borrowed system the author uses the MVC (Model-View-Controller) method which is a method to create an application by separating data (Model) from view and how to process it (Controller). In its implementation most frameworks in web applications, while for data collection techniques used include observation and questionnaires. As a result of the development carried out by the authors, it can be concluded that with the construction of the Online Shop Fraud Reporting Case Information System is expected to help the police in handling the rise of online fraud cases through social media especially during the pandemic period more efficiently, and the public is no longer afraid or reluctant to report online fraud cases through social media to the authorities because there has been a system that facilitates the community and the police in eradicating the crime of online fraud through social media.</w:t>
       </w:r>
     </w:p>
     <w:p>
@@ -1905,8 +1820,8 @@
           <w:szCs w:val="28"/>
         </w:rPr>
       </w:pPr>
-      <w:bookmarkStart w:id="4" w:name="_Toc53630926"/>
-      <w:bookmarkStart w:id="5" w:name="_Toc55326675"/>
+      <w:bookmarkStart w:id="3" w:name="_Toc53630926"/>
+      <w:bookmarkStart w:id="4" w:name="_Toc55326675"/>
       <w:r>
         <w:rPr>
           <w:b/>
@@ -1915,8 +1830,8 @@
         <w:lastRenderedPageBreak/>
         <w:t>KATA PENGANTAR</w:t>
       </w:r>
+      <w:bookmarkEnd w:id="3"/>
       <w:bookmarkEnd w:id="4"/>
-      <w:bookmarkEnd w:id="5"/>
     </w:p>
     <w:p/>
     <w:p>
@@ -1930,8 +1845,7 @@
           <w:szCs w:val="28"/>
         </w:rPr>
       </w:pPr>
-      <w:bookmarkStart w:id="6" w:name="_Toc53630927"/>
-      <w:proofErr w:type="gramStart"/>
+      <w:bookmarkStart w:id="5" w:name="_Toc53630927"/>
       <w:r>
         <w:rPr>
           <w:rFonts w:ascii="Times New Roman" w:hAnsi="Times New Roman" w:cs="Times New Roman"/>
@@ -2110,27 +2024,8 @@
           <w:sz w:val="24"/>
           <w:szCs w:val="28"/>
         </w:rPr>
-        <w:t>”.</w:t>
-      </w:r>
-      <w:proofErr w:type="gramEnd"/>
-      <w:r>
-        <w:rPr>
-          <w:rFonts w:ascii="Times New Roman" w:hAnsi="Times New Roman" w:cs="Times New Roman"/>
-          <w:sz w:val="24"/>
-          <w:szCs w:val="28"/>
-        </w:rPr>
-        <w:t xml:space="preserve"> </w:t>
-      </w:r>
-      <w:proofErr w:type="gramStart"/>
-      <w:r>
-        <w:rPr>
-          <w:rFonts w:ascii="Times New Roman" w:hAnsi="Times New Roman" w:cs="Times New Roman"/>
-          <w:sz w:val="24"/>
-          <w:szCs w:val="28"/>
-        </w:rPr>
-        <w:t>Proposal ini disusun sebagai salah satu tahapan dalam menyelesaikan UJIAN AKHIR MATA KULIAH ETIKA DAN PROFESIONAL INFORMATIKA pada program studi Informatika Fakultas Teknik, Universitas Mulawarman.</w:t>
-      </w:r>
-      <w:proofErr w:type="gramEnd"/>
+        <w:t>”. Proposal ini disusun sebagai salah satu tahapan dalam menyelesaikan UJIAN AKHIR MATA KULIAH ETIKA DAN PROFESIONAL INFORMATIKA pada program studi Informatika Fakultas Teknik, Universitas Mulawarman.</w:t>
+      </w:r>
       <w:r>
         <w:rPr>
           <w:rFonts w:ascii="Times New Roman" w:hAnsi="Times New Roman" w:cs="Times New Roman"/>
@@ -2289,7 +2184,17 @@
           <w:sz w:val="24"/>
           <w:szCs w:val="28"/>
         </w:rPr>
-        <w:t>Nama dan gelar akademik Dosen Pengampu Mata Kuliah Etika dan Profesi Informatika yang selalu memberikan arahan dan masukkan terhadap penelitian ini.</w:t>
+        <w:t xml:space="preserve">Ir Novianti Puspitasari, S.Kom., M.Eng, </w:t>
+      </w:r>
+      <w:bookmarkStart w:id="6" w:name="_GoBack"/>
+      <w:bookmarkEnd w:id="6"/>
+      <w:r>
+        <w:rPr>
+          <w:rFonts w:ascii="Times New Roman" w:hAnsi="Times New Roman" w:cs="Times New Roman"/>
+          <w:sz w:val="24"/>
+          <w:szCs w:val="28"/>
+        </w:rPr>
+        <w:t>Dosen Pengampu Mata Kuliah Etika dan Profesi Informatika yang selalu memberikan arahan dan masukkan terhadap penelitian ini.</w:t>
       </w:r>
     </w:p>
     <w:p>
@@ -2314,25 +2219,7 @@
           <w:sz w:val="24"/>
           <w:szCs w:val="28"/>
         </w:rPr>
-        <w:t xml:space="preserve">Ir Novianti Puspitasari, </w:t>
-      </w:r>
-      <w:proofErr w:type="gramStart"/>
-      <w:r>
-        <w:rPr>
-          <w:rFonts w:ascii="Times New Roman" w:hAnsi="Times New Roman" w:cs="Times New Roman"/>
-          <w:sz w:val="24"/>
-          <w:szCs w:val="28"/>
-        </w:rPr>
-        <w:t>S.Kom.,</w:t>
-      </w:r>
-      <w:proofErr w:type="gramEnd"/>
-      <w:r>
-        <w:rPr>
-          <w:rFonts w:ascii="Times New Roman" w:hAnsi="Times New Roman" w:cs="Times New Roman"/>
-          <w:sz w:val="24"/>
-          <w:szCs w:val="28"/>
-        </w:rPr>
-        <w:t xml:space="preserve"> M.Eng, yang telah memberikan ilmu pengetahuan selama mengikuti perkuliahan.</w:t>
+        <w:t>Ir Novianti Puspitasari, S.Kom., M.Eng, yang telah memberikan ilmu pengetahuan selama mengikuti perkuliahan.</w:t>
       </w:r>
     </w:p>
     <w:p>
@@ -2385,18 +2272,8 @@
           <w:sz w:val="24"/>
           <w:szCs w:val="28"/>
         </w:rPr>
-        <w:t xml:space="preserve"> menyadari bahwa proposal ini tidak luput dari berbagai kekurangan. </w:t>
-      </w:r>
-      <w:proofErr w:type="gramStart"/>
-      <w:r>
-        <w:rPr>
-          <w:rFonts w:ascii="Times New Roman" w:hAnsi="Times New Roman" w:cs="Times New Roman"/>
-          <w:sz w:val="24"/>
-          <w:szCs w:val="28"/>
-        </w:rPr>
-        <w:t>Oleh karena itu, semua kritik dan saran yang bersifat memperbaiki demi kesempurnaan sangat diharapkan.</w:t>
-      </w:r>
-      <w:proofErr w:type="gramEnd"/>
+        <w:t xml:space="preserve"> menyadari bahwa proposal ini tidak luput dari berbagai kekurangan. Oleh karena itu, semua kritik dan saran yang bersifat memperbaiki demi kesempurnaan sangat diharapkan.</w:t>
+      </w:r>
     </w:p>
     <w:tbl>
       <w:tblPr>
@@ -2570,7 +2447,7 @@
         <w:lastRenderedPageBreak/>
         <w:t>DAFTAR ISI</w:t>
       </w:r>
-      <w:bookmarkEnd w:id="6"/>
+      <w:bookmarkEnd w:id="5"/>
       <w:bookmarkEnd w:id="7"/>
     </w:p>
     <w:p>
@@ -2597,7 +2474,6 @@
         </w:rPr>
         <w:t xml:space="preserve">     </w:t>
       </w:r>
-      <w:proofErr w:type="gramStart"/>
       <w:r>
         <w:rPr>
           <w:rFonts w:ascii="Times New Roman" w:eastAsia="Times New Roman" w:hAnsi="Times New Roman" w:cs="Times New Roman"/>
@@ -2608,7 +2484,6 @@
         </w:rPr>
         <w:t>halaman</w:t>
       </w:r>
-      <w:proofErr w:type="gramEnd"/>
     </w:p>
     <w:sdt>
       <w:sdtPr>
@@ -6265,7 +6140,6 @@
           <w:szCs w:val="16"/>
         </w:rPr>
       </w:pPr>
-      <w:proofErr w:type="gramStart"/>
       <w:r>
         <w:rPr>
           <w:rFonts w:ascii="Times New Roman" w:hAnsi="Times New Roman" w:cs="Times New Roman"/>
@@ -6275,7 +6149,6 @@
         </w:rPr>
         <w:t>halaman</w:t>
       </w:r>
-      <w:proofErr w:type="gramEnd"/>
     </w:p>
     <w:p>
       <w:pPr>
@@ -6543,7 +6416,6 @@
           <w:szCs w:val="16"/>
         </w:rPr>
       </w:pPr>
-      <w:proofErr w:type="gramStart"/>
       <w:r>
         <w:rPr>
           <w:rFonts w:ascii="Times New Roman" w:hAnsi="Times New Roman" w:cs="Times New Roman"/>
@@ -6553,7 +6425,6 @@
         </w:rPr>
         <w:t>halaman</w:t>
       </w:r>
-      <w:proofErr w:type="gramEnd"/>
     </w:p>
     <w:p>
       <w:pPr>
@@ -10448,291 +10319,248 @@
           <w:sz w:val="24"/>
           <w:szCs w:val="23"/>
         </w:rPr>
-        <w:t xml:space="preserve">Berdasarkan pemaparan diatas, perlunya sebuah media untuk menyampaikan sesuatu tentang bagaimana </w:t>
-      </w:r>
-      <w:proofErr w:type="gramStart"/>
-      <w:r>
-        <w:rPr>
-          <w:rFonts w:ascii="Times New Roman" w:hAnsi="Times New Roman" w:cs="Times New Roman"/>
-          <w:sz w:val="24"/>
-          <w:szCs w:val="23"/>
-        </w:rPr>
-        <w:t>cara</w:t>
-      </w:r>
-      <w:proofErr w:type="gramEnd"/>
-      <w:r>
-        <w:rPr>
-          <w:rFonts w:ascii="Times New Roman" w:hAnsi="Times New Roman" w:cs="Times New Roman"/>
-          <w:sz w:val="24"/>
-          <w:szCs w:val="23"/>
-        </w:rPr>
-        <w:t xml:space="preserve"> melaporkan tindak penipuan online. Hal ini perlu karena banyaknya masyarakat yang awam tentang bagaimana </w:t>
-      </w:r>
-      <w:proofErr w:type="gramStart"/>
-      <w:r>
-        <w:rPr>
-          <w:rFonts w:ascii="Times New Roman" w:hAnsi="Times New Roman" w:cs="Times New Roman"/>
-          <w:sz w:val="24"/>
-          <w:szCs w:val="23"/>
-        </w:rPr>
-        <w:t>cara</w:t>
-      </w:r>
-      <w:proofErr w:type="gramEnd"/>
-      <w:r>
-        <w:rPr>
-          <w:rFonts w:ascii="Times New Roman" w:hAnsi="Times New Roman" w:cs="Times New Roman"/>
-          <w:sz w:val="24"/>
-          <w:szCs w:val="23"/>
-        </w:rPr>
-        <w:t xml:space="preserve"> melapor dan memilih untuk diam dan tindak bertindak apapun sehingga penipuan secara online semakin berkembang pesat.</w:t>
-      </w:r>
-      <w:r>
-        <w:rPr>
-          <w:rFonts w:ascii="Times New Roman" w:hAnsi="Times New Roman" w:cs="Times New Roman"/>
+        <w:t>Berdasarkan pemaparan diatas, perlunya sebuah media untuk menyampaikan sesuatu tentang bagaimana cara melaporkan tindak penipuan online. Hal ini perlu karena banyaknya masyarakat yang awam tentang bagaimana cara melapor dan memilih untuk diam dan tindak bertindak apapun sehingga penipuan secara online semakin berkembang pesat.</w:t>
+      </w:r>
+      <w:r>
+        <w:rPr>
+          <w:rFonts w:ascii="Times New Roman" w:hAnsi="Times New Roman" w:cs="Times New Roman"/>
+        </w:rPr>
+        <w:t xml:space="preserve"> Untuk itulah penelitian ini Penulis angkat dengan judul “</w:t>
+      </w:r>
+      <w:r>
+        <w:rPr>
+          <w:rFonts w:ascii="Times New Roman" w:hAnsi="Times New Roman" w:cs="Times New Roman"/>
+          <w:sz w:val="24"/>
+          <w:szCs w:val="32"/>
+        </w:rPr>
+        <w:t>S</w:t>
+      </w:r>
+      <w:r>
+        <w:rPr>
+          <w:rFonts w:ascii="Times New Roman" w:hAnsi="Times New Roman" w:cs="Times New Roman"/>
+          <w:sz w:val="24"/>
+          <w:szCs w:val="32"/>
+          <w:lang w:val="id-ID"/>
+        </w:rPr>
+        <w:t>istem</w:t>
+      </w:r>
+      <w:r>
+        <w:rPr>
+          <w:rFonts w:ascii="Times New Roman" w:hAnsi="Times New Roman" w:cs="Times New Roman"/>
+          <w:sz w:val="24"/>
+          <w:szCs w:val="32"/>
         </w:rPr>
         <w:t xml:space="preserve"> </w:t>
       </w:r>
-      <w:proofErr w:type="gramStart"/>
-      <w:r>
-        <w:rPr>
-          <w:rFonts w:ascii="Times New Roman" w:hAnsi="Times New Roman" w:cs="Times New Roman"/>
-        </w:rPr>
-        <w:t>Untuk itulah penelitian ini Penulis angkat dengan judul “</w:t>
-      </w:r>
       <w:r>
         <w:rPr>
           <w:rFonts w:ascii="Times New Roman" w:hAnsi="Times New Roman" w:cs="Times New Roman"/>
           <w:sz w:val="24"/>
           <w:szCs w:val="32"/>
+          <w:lang w:val="id-ID"/>
+        </w:rPr>
+        <w:t>Informasi</w:t>
+      </w:r>
+      <w:r>
+        <w:rPr>
+          <w:rFonts w:ascii="Times New Roman" w:hAnsi="Times New Roman" w:cs="Times New Roman"/>
+          <w:sz w:val="24"/>
+          <w:szCs w:val="32"/>
+        </w:rPr>
+        <w:t xml:space="preserve"> P</w:t>
+      </w:r>
+      <w:r>
+        <w:rPr>
+          <w:rFonts w:ascii="Times New Roman" w:hAnsi="Times New Roman" w:cs="Times New Roman"/>
+          <w:sz w:val="24"/>
+          <w:szCs w:val="32"/>
+          <w:lang w:val="id-ID"/>
+        </w:rPr>
+        <w:t>elaporan</w:t>
+      </w:r>
+      <w:r>
+        <w:rPr>
+          <w:rFonts w:ascii="Times New Roman" w:hAnsi="Times New Roman" w:cs="Times New Roman"/>
+          <w:sz w:val="24"/>
+          <w:szCs w:val="32"/>
+        </w:rPr>
+        <w:t xml:space="preserve"> </w:t>
+      </w:r>
+      <w:r>
+        <w:rPr>
+          <w:rFonts w:ascii="Times New Roman" w:hAnsi="Times New Roman" w:cs="Times New Roman"/>
+          <w:sz w:val="24"/>
+          <w:szCs w:val="32"/>
+          <w:lang w:val="id-ID"/>
+        </w:rPr>
+        <w:t xml:space="preserve">Kasus </w:t>
+      </w:r>
+      <w:r>
+        <w:rPr>
+          <w:rFonts w:ascii="Times New Roman" w:hAnsi="Times New Roman" w:cs="Times New Roman"/>
+          <w:sz w:val="24"/>
+          <w:szCs w:val="32"/>
+        </w:rPr>
+        <w:t>P</w:t>
+      </w:r>
+      <w:r>
+        <w:rPr>
+          <w:rFonts w:ascii="Times New Roman" w:hAnsi="Times New Roman" w:cs="Times New Roman"/>
+          <w:sz w:val="24"/>
+          <w:szCs w:val="32"/>
+          <w:lang w:val="id-ID"/>
+        </w:rPr>
+        <w:t>enipuan</w:t>
+      </w:r>
+      <w:r>
+        <w:rPr>
+          <w:rFonts w:ascii="Times New Roman" w:hAnsi="Times New Roman" w:cs="Times New Roman"/>
+          <w:sz w:val="24"/>
+          <w:szCs w:val="32"/>
+        </w:rPr>
+        <w:t xml:space="preserve"> </w:t>
+      </w:r>
+      <w:r>
+        <w:rPr>
+          <w:rFonts w:ascii="Times New Roman" w:hAnsi="Times New Roman" w:cs="Times New Roman"/>
+          <w:i/>
+          <w:sz w:val="24"/>
+          <w:szCs w:val="32"/>
+        </w:rPr>
+        <w:t>O</w:t>
+      </w:r>
+      <w:r>
+        <w:rPr>
+          <w:rFonts w:ascii="Times New Roman" w:hAnsi="Times New Roman" w:cs="Times New Roman"/>
+          <w:i/>
+          <w:sz w:val="24"/>
+          <w:szCs w:val="32"/>
+          <w:lang w:val="id-ID"/>
+        </w:rPr>
+        <w:t>nline Shop</w:t>
+      </w:r>
+      <w:r>
+        <w:rPr>
+          <w:rFonts w:ascii="Times New Roman" w:hAnsi="Times New Roman" w:cs="Times New Roman"/>
+          <w:sz w:val="24"/>
+          <w:szCs w:val="32"/>
+        </w:rPr>
+        <w:t xml:space="preserve"> M</w:t>
+      </w:r>
+      <w:r>
+        <w:rPr>
+          <w:rFonts w:ascii="Times New Roman" w:hAnsi="Times New Roman" w:cs="Times New Roman"/>
+          <w:sz w:val="24"/>
+          <w:szCs w:val="32"/>
+          <w:lang w:val="id-ID"/>
+        </w:rPr>
+        <w:t>elalui</w:t>
+      </w:r>
+      <w:r>
+        <w:rPr>
+          <w:rFonts w:ascii="Times New Roman" w:hAnsi="Times New Roman" w:cs="Times New Roman"/>
+          <w:sz w:val="24"/>
+          <w:szCs w:val="32"/>
+        </w:rPr>
+        <w:t xml:space="preserve"> </w:t>
+      </w:r>
+      <w:r>
+        <w:rPr>
+          <w:rFonts w:ascii="Times New Roman" w:hAnsi="Times New Roman" w:cs="Times New Roman"/>
+          <w:sz w:val="24"/>
+          <w:szCs w:val="32"/>
+          <w:lang w:val="id-ID"/>
+        </w:rPr>
+        <w:t>Situs Media</w:t>
+      </w:r>
+      <w:r>
+        <w:rPr>
+          <w:rFonts w:ascii="Times New Roman" w:hAnsi="Times New Roman" w:cs="Times New Roman"/>
+          <w:sz w:val="24"/>
+          <w:szCs w:val="32"/>
+        </w:rPr>
+        <w:t xml:space="preserve"> </w:t>
+      </w:r>
+      <w:r>
+        <w:rPr>
+          <w:rFonts w:ascii="Times New Roman" w:hAnsi="Times New Roman" w:cs="Times New Roman"/>
+          <w:iCs/>
+          <w:sz w:val="24"/>
+          <w:szCs w:val="32"/>
         </w:rPr>
         <w:t>S</w:t>
       </w:r>
       <w:r>
         <w:rPr>
           <w:rFonts w:ascii="Times New Roman" w:hAnsi="Times New Roman" w:cs="Times New Roman"/>
+          <w:iCs/>
           <w:sz w:val="24"/>
           <w:szCs w:val="32"/>
           <w:lang w:val="id-ID"/>
         </w:rPr>
-        <w:t>istem</w:t>
-      </w:r>
-      <w:r>
-        <w:rPr>
-          <w:rFonts w:ascii="Times New Roman" w:hAnsi="Times New Roman" w:cs="Times New Roman"/>
+        <w:t>osial</w:t>
+      </w:r>
+      <w:r>
+        <w:rPr>
+          <w:rFonts w:ascii="Times New Roman" w:hAnsi="Times New Roman" w:cs="Times New Roman"/>
+          <w:iCs/>
           <w:sz w:val="24"/>
           <w:szCs w:val="32"/>
+          <w:lang w:val="id-ID"/>
+        </w:rPr>
+        <w:t xml:space="preserve"> Berbasis </w:t>
+      </w:r>
+      <w:r>
+        <w:rPr>
+          <w:rFonts w:ascii="Times New Roman" w:hAnsi="Times New Roman" w:cs="Times New Roman"/>
+          <w:i/>
+          <w:iCs/>
+          <w:sz w:val="24"/>
+          <w:szCs w:val="32"/>
+          <w:lang w:val="id-ID"/>
+        </w:rPr>
+        <w:t>Web</w:t>
+      </w:r>
+      <w:r>
+        <w:rPr>
+          <w:rFonts w:ascii="Times New Roman" w:hAnsi="Times New Roman" w:cs="Times New Roman"/>
+          <w:iCs/>
+          <w:sz w:val="24"/>
+          <w:szCs w:val="32"/>
+          <w:lang w:val="id-ID"/>
+        </w:rPr>
+        <w:t xml:space="preserve"> Pengembangan </w:t>
+      </w:r>
+      <w:r>
+        <w:rPr>
+          <w:rFonts w:ascii="Times New Roman" w:hAnsi="Times New Roman" w:cs="Times New Roman"/>
+          <w:i/>
+          <w:iCs/>
+          <w:sz w:val="24"/>
+          <w:szCs w:val="32"/>
+          <w:lang w:val="id-ID"/>
+        </w:rPr>
+        <w:t>Framework</w:t>
+      </w:r>
+      <w:r>
+        <w:rPr>
+          <w:rFonts w:ascii="Times New Roman" w:hAnsi="Times New Roman" w:cs="Times New Roman"/>
+          <w:iCs/>
+          <w:sz w:val="24"/>
+          <w:szCs w:val="32"/>
+          <w:lang w:val="id-ID"/>
         </w:rPr>
         <w:t xml:space="preserve"> </w:t>
       </w:r>
       <w:r>
         <w:rPr>
           <w:rFonts w:ascii="Times New Roman" w:hAnsi="Times New Roman" w:cs="Times New Roman"/>
+          <w:i/>
+          <w:iCs/>
           <w:sz w:val="24"/>
           <w:szCs w:val="32"/>
           <w:lang w:val="id-ID"/>
         </w:rPr>
-        <w:t>Informasi</w:t>
-      </w:r>
-      <w:r>
-        <w:rPr>
-          <w:rFonts w:ascii="Times New Roman" w:hAnsi="Times New Roman" w:cs="Times New Roman"/>
-          <w:sz w:val="24"/>
-          <w:szCs w:val="32"/>
-        </w:rPr>
-        <w:t xml:space="preserve"> P</w:t>
-      </w:r>
-      <w:r>
-        <w:rPr>
-          <w:rFonts w:ascii="Times New Roman" w:hAnsi="Times New Roman" w:cs="Times New Roman"/>
-          <w:sz w:val="24"/>
-          <w:szCs w:val="32"/>
-          <w:lang w:val="id-ID"/>
-        </w:rPr>
-        <w:t>elaporan</w:t>
-      </w:r>
-      <w:r>
-        <w:rPr>
-          <w:rFonts w:ascii="Times New Roman" w:hAnsi="Times New Roman" w:cs="Times New Roman"/>
-          <w:sz w:val="24"/>
-          <w:szCs w:val="32"/>
-        </w:rPr>
-        <w:t xml:space="preserve"> </w:t>
-      </w:r>
-      <w:r>
-        <w:rPr>
-          <w:rFonts w:ascii="Times New Roman" w:hAnsi="Times New Roman" w:cs="Times New Roman"/>
-          <w:sz w:val="24"/>
-          <w:szCs w:val="32"/>
-          <w:lang w:val="id-ID"/>
-        </w:rPr>
-        <w:t xml:space="preserve">Kasus </w:t>
-      </w:r>
-      <w:r>
-        <w:rPr>
-          <w:rFonts w:ascii="Times New Roman" w:hAnsi="Times New Roman" w:cs="Times New Roman"/>
-          <w:sz w:val="24"/>
-          <w:szCs w:val="32"/>
-        </w:rPr>
-        <w:t>P</w:t>
-      </w:r>
-      <w:r>
-        <w:rPr>
-          <w:rFonts w:ascii="Times New Roman" w:hAnsi="Times New Roman" w:cs="Times New Roman"/>
-          <w:sz w:val="24"/>
-          <w:szCs w:val="32"/>
-          <w:lang w:val="id-ID"/>
-        </w:rPr>
-        <w:t>enipuan</w:t>
-      </w:r>
-      <w:r>
-        <w:rPr>
-          <w:rFonts w:ascii="Times New Roman" w:hAnsi="Times New Roman" w:cs="Times New Roman"/>
-          <w:sz w:val="24"/>
-          <w:szCs w:val="32"/>
-        </w:rPr>
-        <w:t xml:space="preserve"> </w:t>
-      </w:r>
-      <w:r>
-        <w:rPr>
-          <w:rFonts w:ascii="Times New Roman" w:hAnsi="Times New Roman" w:cs="Times New Roman"/>
-          <w:i/>
-          <w:sz w:val="24"/>
-          <w:szCs w:val="32"/>
-        </w:rPr>
-        <w:t>O</w:t>
-      </w:r>
-      <w:r>
-        <w:rPr>
-          <w:rFonts w:ascii="Times New Roman" w:hAnsi="Times New Roman" w:cs="Times New Roman"/>
-          <w:i/>
-          <w:sz w:val="24"/>
-          <w:szCs w:val="32"/>
-          <w:lang w:val="id-ID"/>
-        </w:rPr>
-        <w:t>nline Shop</w:t>
-      </w:r>
-      <w:r>
-        <w:rPr>
-          <w:rFonts w:ascii="Times New Roman" w:hAnsi="Times New Roman" w:cs="Times New Roman"/>
-          <w:sz w:val="24"/>
-          <w:szCs w:val="32"/>
-        </w:rPr>
-        <w:t xml:space="preserve"> M</w:t>
-      </w:r>
-      <w:r>
-        <w:rPr>
-          <w:rFonts w:ascii="Times New Roman" w:hAnsi="Times New Roman" w:cs="Times New Roman"/>
-          <w:sz w:val="24"/>
-          <w:szCs w:val="32"/>
-          <w:lang w:val="id-ID"/>
-        </w:rPr>
-        <w:t>elalui</w:t>
-      </w:r>
-      <w:r>
-        <w:rPr>
-          <w:rFonts w:ascii="Times New Roman" w:hAnsi="Times New Roman" w:cs="Times New Roman"/>
-          <w:sz w:val="24"/>
-          <w:szCs w:val="32"/>
-        </w:rPr>
-        <w:t xml:space="preserve"> </w:t>
-      </w:r>
-      <w:r>
-        <w:rPr>
-          <w:rFonts w:ascii="Times New Roman" w:hAnsi="Times New Roman" w:cs="Times New Roman"/>
-          <w:sz w:val="24"/>
-          <w:szCs w:val="32"/>
-          <w:lang w:val="id-ID"/>
-        </w:rPr>
-        <w:t>Situs Media</w:t>
-      </w:r>
-      <w:r>
-        <w:rPr>
-          <w:rFonts w:ascii="Times New Roman" w:hAnsi="Times New Roman" w:cs="Times New Roman"/>
-          <w:sz w:val="24"/>
-          <w:szCs w:val="32"/>
-        </w:rPr>
-        <w:t xml:space="preserve"> </w:t>
-      </w:r>
-      <w:r>
-        <w:rPr>
-          <w:rFonts w:ascii="Times New Roman" w:hAnsi="Times New Roman" w:cs="Times New Roman"/>
-          <w:iCs/>
-          <w:sz w:val="24"/>
-          <w:szCs w:val="32"/>
-        </w:rPr>
-        <w:t>S</w:t>
-      </w:r>
-      <w:r>
-        <w:rPr>
-          <w:rFonts w:ascii="Times New Roman" w:hAnsi="Times New Roman" w:cs="Times New Roman"/>
-          <w:iCs/>
-          <w:sz w:val="24"/>
-          <w:szCs w:val="32"/>
-          <w:lang w:val="id-ID"/>
-        </w:rPr>
-        <w:t>osial</w:t>
-      </w:r>
-      <w:r>
-        <w:rPr>
-          <w:rFonts w:ascii="Times New Roman" w:hAnsi="Times New Roman" w:cs="Times New Roman"/>
-          <w:iCs/>
-          <w:sz w:val="24"/>
-          <w:szCs w:val="32"/>
-          <w:lang w:val="id-ID"/>
-        </w:rPr>
-        <w:t xml:space="preserve"> Berbasis </w:t>
-      </w:r>
-      <w:r>
-        <w:rPr>
-          <w:rFonts w:ascii="Times New Roman" w:hAnsi="Times New Roman" w:cs="Times New Roman"/>
-          <w:i/>
-          <w:iCs/>
-          <w:sz w:val="24"/>
-          <w:szCs w:val="32"/>
-          <w:lang w:val="id-ID"/>
-        </w:rPr>
-        <w:t>Web</w:t>
-      </w:r>
-      <w:r>
-        <w:rPr>
-          <w:rFonts w:ascii="Times New Roman" w:hAnsi="Times New Roman" w:cs="Times New Roman"/>
-          <w:iCs/>
-          <w:sz w:val="24"/>
-          <w:szCs w:val="32"/>
-          <w:lang w:val="id-ID"/>
-        </w:rPr>
-        <w:t xml:space="preserve"> Pengembangan </w:t>
-      </w:r>
-      <w:r>
-        <w:rPr>
-          <w:rFonts w:ascii="Times New Roman" w:hAnsi="Times New Roman" w:cs="Times New Roman"/>
-          <w:i/>
-          <w:iCs/>
-          <w:sz w:val="24"/>
-          <w:szCs w:val="32"/>
-          <w:lang w:val="id-ID"/>
-        </w:rPr>
-        <w:t>Framework</w:t>
-      </w:r>
-      <w:r>
-        <w:rPr>
-          <w:rFonts w:ascii="Times New Roman" w:hAnsi="Times New Roman" w:cs="Times New Roman"/>
-          <w:iCs/>
-          <w:sz w:val="24"/>
-          <w:szCs w:val="32"/>
-          <w:lang w:val="id-ID"/>
-        </w:rPr>
-        <w:t xml:space="preserve"> </w:t>
-      </w:r>
-      <w:r>
-        <w:rPr>
-          <w:rFonts w:ascii="Times New Roman" w:hAnsi="Times New Roman" w:cs="Times New Roman"/>
-          <w:i/>
-          <w:iCs/>
-          <w:sz w:val="24"/>
-          <w:szCs w:val="32"/>
-          <w:lang w:val="id-ID"/>
-        </w:rPr>
         <w:t>Codeigniter</w:t>
       </w:r>
       <w:r>
@@ -10748,7 +10576,6 @@
         </w:rPr>
         <w:t>.</w:t>
       </w:r>
-      <w:proofErr w:type="gramEnd"/>
     </w:p>
     <w:p>
       <w:pPr>
@@ -10815,25 +10642,7 @@
           <w:sz w:val="24"/>
           <w:szCs w:val="23"/>
         </w:rPr>
-        <w:t xml:space="preserve">Dari latar belakang diatas rumusan masalah yang dapat disimpulkan adalah bagaimana </w:t>
-      </w:r>
-      <w:proofErr w:type="gramStart"/>
-      <w:r>
-        <w:rPr>
-          <w:rFonts w:ascii="Times New Roman" w:hAnsi="Times New Roman" w:cs="Times New Roman"/>
-          <w:sz w:val="24"/>
-          <w:szCs w:val="23"/>
-        </w:rPr>
-        <w:t>cara</w:t>
-      </w:r>
-      <w:proofErr w:type="gramEnd"/>
-      <w:r>
-        <w:rPr>
-          <w:rFonts w:ascii="Times New Roman" w:hAnsi="Times New Roman" w:cs="Times New Roman"/>
-          <w:sz w:val="24"/>
-          <w:szCs w:val="23"/>
-        </w:rPr>
-        <w:t xml:space="preserve"> merancang sebuah </w:t>
+        <w:t xml:space="preserve">Dari latar belakang diatas rumusan masalah yang dapat disimpulkan adalah bagaimana cara merancang sebuah </w:t>
       </w:r>
       <w:r>
         <w:rPr>
@@ -10954,23 +10763,13 @@
           <w:lang w:val="id-ID"/>
         </w:rPr>
       </w:pPr>
-      <w:proofErr w:type="gramStart"/>
       <w:r>
         <w:rPr>
           <w:rFonts w:ascii="Times New Roman" w:hAnsi="Times New Roman" w:cs="Times New Roman"/>
           <w:sz w:val="24"/>
           <w:szCs w:val="23"/>
         </w:rPr>
-        <w:t>Agar pembahasan tidak semakin melebar luas, maka perancang perlu memberikan batasan.</w:t>
-      </w:r>
-      <w:proofErr w:type="gramEnd"/>
-      <w:r>
-        <w:rPr>
-          <w:rFonts w:ascii="Times New Roman" w:hAnsi="Times New Roman" w:cs="Times New Roman"/>
-          <w:sz w:val="24"/>
-          <w:szCs w:val="23"/>
-        </w:rPr>
-        <w:t xml:space="preserve"> </w:t>
+        <w:t xml:space="preserve">Agar pembahasan tidak semakin melebar luas, maka perancang perlu memberikan batasan. </w:t>
       </w:r>
       <w:r>
         <w:rPr>
@@ -11119,25 +10918,7 @@
           <w:sz w:val="24"/>
           <w:szCs w:val="23"/>
         </w:rPr>
-        <w:t xml:space="preserve"> mengenai tata </w:t>
-      </w:r>
-      <w:proofErr w:type="gramStart"/>
-      <w:r>
-        <w:rPr>
-          <w:rFonts w:ascii="Times New Roman" w:hAnsi="Times New Roman" w:cs="Times New Roman"/>
-          <w:sz w:val="24"/>
-          <w:szCs w:val="23"/>
-        </w:rPr>
-        <w:t>cara</w:t>
-      </w:r>
-      <w:proofErr w:type="gramEnd"/>
-      <w:r>
-        <w:rPr>
-          <w:rFonts w:ascii="Times New Roman" w:hAnsi="Times New Roman" w:cs="Times New Roman"/>
-          <w:sz w:val="24"/>
-          <w:szCs w:val="23"/>
-        </w:rPr>
-        <w:t xml:space="preserve"> </w:t>
+        <w:t xml:space="preserve"> mengenai tata cara </w:t>
       </w:r>
       <w:r>
         <w:rPr>
@@ -11276,25 +11057,7 @@
           <w:sz w:val="24"/>
           <w:szCs w:val="23"/>
         </w:rPr>
-        <w:t xml:space="preserve">Dapat menjadi sarana untuk penyuluhan terhadap masyarakat agar pentingnya melaporkan tindak pidana penipuan transaksi online agar tidak ada korban </w:t>
-      </w:r>
-      <w:proofErr w:type="gramStart"/>
-      <w:r>
-        <w:rPr>
-          <w:rFonts w:ascii="Times New Roman" w:hAnsi="Times New Roman" w:cs="Times New Roman"/>
-          <w:sz w:val="24"/>
-          <w:szCs w:val="23"/>
-        </w:rPr>
-        <w:t>lain</w:t>
-      </w:r>
-      <w:proofErr w:type="gramEnd"/>
-      <w:r>
-        <w:rPr>
-          <w:rFonts w:ascii="Times New Roman" w:hAnsi="Times New Roman" w:cs="Times New Roman"/>
-          <w:sz w:val="24"/>
-          <w:szCs w:val="23"/>
-        </w:rPr>
-        <w:t xml:space="preserve"> dari penipuan online.</w:t>
+        <w:t>Dapat menjadi sarana untuk penyuluhan terhadap masyarakat agar pentingnya melaporkan tindak pidana penipuan transaksi online agar tidak ada korban lain dari penipuan online.</w:t>
       </w:r>
     </w:p>
     <w:p>
@@ -11373,25 +11136,7 @@
           <w:sz w:val="24"/>
           <w:szCs w:val="23"/>
         </w:rPr>
-        <w:t xml:space="preserve"> mengenai </w:t>
-      </w:r>
-      <w:proofErr w:type="gramStart"/>
-      <w:r>
-        <w:rPr>
-          <w:rFonts w:ascii="Times New Roman" w:hAnsi="Times New Roman" w:cs="Times New Roman"/>
-          <w:sz w:val="24"/>
-          <w:szCs w:val="23"/>
-        </w:rPr>
-        <w:t>cara</w:t>
-      </w:r>
-      <w:proofErr w:type="gramEnd"/>
-      <w:r>
-        <w:rPr>
-          <w:rFonts w:ascii="Times New Roman" w:hAnsi="Times New Roman" w:cs="Times New Roman"/>
-          <w:sz w:val="24"/>
-          <w:szCs w:val="23"/>
-        </w:rPr>
-        <w:t xml:space="preserve"> melapor tindak penipuan jual-beli online agar tidak ada lagi tindak penipuan transaksi online dan mencegah terjadinya kasus penipuan sejenis.</w:t>
+        <w:t xml:space="preserve"> mengenai cara melapor tindak penipuan jual-beli online agar tidak ada lagi tindak penipuan transaksi online dan mencegah terjadinya kasus penipuan sejenis.</w:t>
       </w:r>
     </w:p>
     <w:p>
@@ -11750,23 +11495,13 @@
           <w:szCs w:val="24"/>
         </w:rPr>
       </w:pPr>
-      <w:proofErr w:type="gramStart"/>
-      <w:r>
-        <w:rPr>
-          <w:rFonts w:ascii="Times New Roman" w:hAnsi="Times New Roman" w:cs="Times New Roman"/>
-          <w:sz w:val="24"/>
-          <w:szCs w:val="24"/>
-        </w:rPr>
-        <w:t>Dalam rangka mendukung penelitian ini, maka dilakukan kajian dengan mempelajari penelitian-penelitian terkait yang telah dilakukan sebelumnya.</w:t>
-      </w:r>
-      <w:proofErr w:type="gramEnd"/>
-      <w:r>
-        <w:rPr>
-          <w:rFonts w:ascii="Times New Roman" w:hAnsi="Times New Roman" w:cs="Times New Roman"/>
-          <w:sz w:val="24"/>
-          <w:szCs w:val="24"/>
-        </w:rPr>
-        <w:t xml:space="preserve"> Daftar penelitian terkait sebagai berikut:</w:t>
+      <w:r>
+        <w:rPr>
+          <w:rFonts w:ascii="Times New Roman" w:hAnsi="Times New Roman" w:cs="Times New Roman"/>
+          <w:sz w:val="24"/>
+          <w:szCs w:val="24"/>
+        </w:rPr>
+        <w:t>Dalam rangka mendukung penelitian ini, maka dilakukan kajian dengan mempelajari penelitian-penelitian terkait yang telah dilakukan sebelumnya. Daftar penelitian terkait sebagai berikut:</w:t>
       </w:r>
       <w:r>
         <w:rPr>
@@ -11971,54 +11706,8 @@
           <w:sz w:val="24"/>
           <w:szCs w:val="23"/>
         </w:rPr>
-        <w:t xml:space="preserve">Banyak para korban merasa ragu untuk melapor karena tidak adanya penyuluhan atau pemberitahuan secara resmi dari pihak kepolisian tentang bagaimana </w:t>
-      </w:r>
-      <w:proofErr w:type="gramStart"/>
-      <w:r>
-        <w:rPr>
-          <w:rFonts w:ascii="Times New Roman" w:hAnsi="Times New Roman" w:cs="Times New Roman"/>
-          <w:sz w:val="24"/>
-          <w:szCs w:val="23"/>
-        </w:rPr>
-        <w:t>cara</w:t>
-      </w:r>
-      <w:proofErr w:type="gramEnd"/>
-      <w:r>
-        <w:rPr>
-          <w:rFonts w:ascii="Times New Roman" w:hAnsi="Times New Roman" w:cs="Times New Roman"/>
-          <w:sz w:val="24"/>
-          <w:szCs w:val="23"/>
-        </w:rPr>
-        <w:t xml:space="preserve"> melapor penipuan online. Dengan menggunakan 5W+1H untuk merumuskan masalah diatas, maka dibutuhkan sebuah media untuk memberikan pengarahan mengenai </w:t>
-      </w:r>
-      <w:proofErr w:type="gramStart"/>
-      <w:r>
-        <w:rPr>
-          <w:rFonts w:ascii="Times New Roman" w:hAnsi="Times New Roman" w:cs="Times New Roman"/>
-          <w:sz w:val="24"/>
-          <w:szCs w:val="23"/>
-        </w:rPr>
-        <w:t>cara</w:t>
-      </w:r>
-      <w:proofErr w:type="gramEnd"/>
-      <w:r>
-        <w:rPr>
-          <w:rFonts w:ascii="Times New Roman" w:hAnsi="Times New Roman" w:cs="Times New Roman"/>
-          <w:sz w:val="24"/>
-          <w:szCs w:val="23"/>
-        </w:rPr>
-        <w:t xml:space="preserve"> melapor penipuan jual-beli online ke polisi. </w:t>
-      </w:r>
-      <w:proofErr w:type="gramStart"/>
-      <w:r>
-        <w:rPr>
-          <w:rFonts w:ascii="Times New Roman" w:hAnsi="Times New Roman" w:cs="Times New Roman"/>
-          <w:sz w:val="24"/>
-          <w:szCs w:val="23"/>
-        </w:rPr>
-        <w:t>Salah satunya adalah Motion Graphic yang mempunyai unsur suara, dan gambar sehingga informasi dapat disampaikan ke target audience.</w:t>
-      </w:r>
-      <w:proofErr w:type="gramEnd"/>
+        <w:t>Banyak para korban merasa ragu untuk melapor karena tidak adanya penyuluhan atau pemberitahuan secara resmi dari pihak kepolisian tentang bagaimana cara melapor penipuan online. Dengan menggunakan 5W+1H untuk merumuskan masalah diatas, maka dibutuhkan sebuah media untuk memberikan pengarahan mengenai cara melapor penipuan jual-beli online ke polisi. Salah satunya adalah Motion Graphic yang mempunyai unsur suara, dan gambar sehingga informasi dapat disampaikan ke target audience.</w:t>
+      </w:r>
     </w:p>
     <w:p>
       <w:pPr>
@@ -12264,7 +11953,6 @@
           <w:lang w:val="id-ID"/>
         </w:rPr>
       </w:pPr>
-      <w:proofErr w:type="gramStart"/>
       <w:r>
         <w:rPr>
           <w:rFonts w:ascii="Times New Roman" w:hAnsi="Times New Roman" w:cs="Times New Roman"/>
@@ -12273,7 +11961,6 @@
         </w:rPr>
         <w:t>Berdasarkan referensi yang terkait, maka didapatkan perbedaan penelitian yang terdahulu sebagai dasar penelitian ini.</w:t>
       </w:r>
-      <w:proofErr w:type="gramEnd"/>
       <w:r>
         <w:rPr>
           <w:rFonts w:ascii="Times New Roman" w:hAnsi="Times New Roman" w:cs="Times New Roman"/>
@@ -12371,7 +12058,6 @@
           <w:lang w:val="id-ID"/>
         </w:rPr>
       </w:pPr>
-      <w:proofErr w:type="gramStart"/>
       <w:r>
         <w:rPr>
           <w:rFonts w:ascii="Times New Roman" w:hAnsi="Times New Roman" w:cs="Times New Roman"/>
@@ -12414,7 +12100,6 @@
         </w:rPr>
         <w:t>pemahaman terhadap informasi-informasi yang disajikan.</w:t>
       </w:r>
-      <w:proofErr w:type="gramEnd"/>
       <w:r>
         <w:t xml:space="preserve"> </w:t>
       </w:r>
@@ -12706,23 +12391,7 @@
           <w:rFonts w:ascii="Times New Roman" w:hAnsi="Times New Roman" w:cs="Times New Roman"/>
           <w:sz w:val="24"/>
         </w:rPr>
-        <w:t xml:space="preserve">Menurut Tata Sutabri, </w:t>
-      </w:r>
-      <w:proofErr w:type="gramStart"/>
-      <w:r>
-        <w:rPr>
-          <w:rFonts w:ascii="Times New Roman" w:hAnsi="Times New Roman" w:cs="Times New Roman"/>
-          <w:sz w:val="24"/>
-        </w:rPr>
-        <w:t>S.Kom.,</w:t>
-      </w:r>
-      <w:proofErr w:type="gramEnd"/>
-      <w:r>
-        <w:rPr>
-          <w:rFonts w:ascii="Times New Roman" w:hAnsi="Times New Roman" w:cs="Times New Roman"/>
-          <w:sz w:val="24"/>
-        </w:rPr>
-        <w:t xml:space="preserve"> MM (2005:36),</w:t>
+        <w:t>Menurut Tata Sutabri, S.Kom., MM (2005:36),</w:t>
       </w:r>
       <w:r>
         <w:rPr>
@@ -12757,7 +12426,6 @@
           <w:lang w:val="id-ID"/>
         </w:rPr>
       </w:pPr>
-      <w:proofErr w:type="gramStart"/>
       <w:r>
         <w:rPr>
           <w:rFonts w:ascii="Times New Roman" w:hAnsi="Times New Roman" w:cs="Times New Roman"/>
@@ -12784,7 +12452,6 @@
         </w:rPr>
         <w:t>Sistem informasi adalahsistem di dalam suatu organisasi yang mempertemukan kebutuhan pengolahan transaksi harian, membantu dan mendukung kegiatan operasi, bersifat manajerial dari suatu organisasi dan membantu mempermudah penyediaan laporan yang diperlukan.</w:t>
       </w:r>
-      <w:proofErr w:type="gramEnd"/>
     </w:p>
     <w:p>
       <w:pPr>
@@ -13937,18 +13604,8 @@
           <w:sz w:val="24"/>
           <w:szCs w:val="23"/>
         </w:rPr>
-        <w:t xml:space="preserve">. Jika media tradisional menggunakan media cetak dan media broadcast, maka media sosial menggunakan internet. </w:t>
-      </w:r>
-      <w:proofErr w:type="gramStart"/>
-      <w:r>
-        <w:rPr>
-          <w:rFonts w:ascii="Times New Roman" w:hAnsi="Times New Roman" w:cs="Times New Roman"/>
-          <w:sz w:val="24"/>
-          <w:szCs w:val="23"/>
-        </w:rPr>
-        <w:t>Media sosial mengajak siapa saja yang tertarik untuk berpartisipasi dengan memberi kontribusi dan feedback secara terbuka, memberi komentar, serta membagi informasi dalam waktu yang cepat dan tak terbatas.</w:t>
-      </w:r>
-      <w:proofErr w:type="gramEnd"/>
+        <w:t>. Jika media tradisional menggunakan media cetak dan media broadcast, maka media sosial menggunakan internet. Media sosial mengajak siapa saja yang tertarik untuk berpartisipasi dengan memberi kontribusi dan feedback secara terbuka, memberi komentar, serta membagi informasi dalam waktu yang cepat dan tak terbatas.</w:t>
+      </w:r>
     </w:p>
     <w:p>
       <w:pPr>
@@ -13966,7 +13623,6 @@
           <w:lang w:val="id-ID"/>
         </w:rPr>
       </w:pPr>
-      <w:proofErr w:type="gramStart"/>
       <w:r>
         <w:rPr>
           <w:rFonts w:ascii="Times New Roman" w:hAnsi="Times New Roman" w:cs="Times New Roman"/>
@@ -13999,37 +13655,16 @@
           <w:sz w:val="24"/>
           <w:szCs w:val="23"/>
         </w:rPr>
-        <w:t>virtual.</w:t>
-      </w:r>
-      <w:proofErr w:type="gramEnd"/>
-      <w:r>
-        <w:rPr>
-          <w:rFonts w:ascii="Times New Roman" w:hAnsi="Times New Roman" w:cs="Times New Roman"/>
-          <w:i/>
+        <w:t>virtual. Blog</w:t>
+      </w:r>
+      <w:r>
+        <w:rPr>
+          <w:rFonts w:ascii="Times New Roman" w:hAnsi="Times New Roman" w:cs="Times New Roman"/>
           <w:sz w:val="24"/>
           <w:szCs w:val="23"/>
         </w:rPr>
-        <w:t xml:space="preserve"> </w:t>
-      </w:r>
-      <w:proofErr w:type="gramStart"/>
-      <w:r>
-        <w:rPr>
-          <w:rFonts w:ascii="Times New Roman" w:hAnsi="Times New Roman" w:cs="Times New Roman"/>
-          <w:i/>
-          <w:sz w:val="24"/>
-          <w:szCs w:val="23"/>
-        </w:rPr>
-        <w:t>Blog</w:t>
-      </w:r>
-      <w:r>
-        <w:rPr>
-          <w:rFonts w:ascii="Times New Roman" w:hAnsi="Times New Roman" w:cs="Times New Roman"/>
-          <w:sz w:val="24"/>
-          <w:szCs w:val="23"/>
-        </w:rPr>
         <w:t>, jejaring sosial dan Wiki merupakan bentuk media sosial yang paling umum digunakan oleh masyarakat di seluruh dunia.</w:t>
       </w:r>
-      <w:proofErr w:type="gramEnd"/>
     </w:p>
     <w:p>
       <w:pPr>
@@ -14068,14 +13703,14 @@
         </w:rPr>
       </w:pPr>
       <w:bookmarkStart w:id="50" w:name="_Toc53630946"/>
-      <w:bookmarkStart w:id="51" w:name="_Toc7187500"/>
-      <w:bookmarkStart w:id="52" w:name="_Toc7530575"/>
-      <w:bookmarkStart w:id="53" w:name="_Toc8047084"/>
-      <w:bookmarkStart w:id="54" w:name="_Toc20324980"/>
-      <w:bookmarkStart w:id="55" w:name="_Toc26872098"/>
-      <w:bookmarkStart w:id="56" w:name="_Toc26873669"/>
-      <w:bookmarkStart w:id="57" w:name="_Toc26879983"/>
-      <w:bookmarkStart w:id="58" w:name="_Toc55326698"/>
+      <w:bookmarkStart w:id="51" w:name="_Toc55326698"/>
+      <w:bookmarkStart w:id="52" w:name="_Toc7187500"/>
+      <w:bookmarkStart w:id="53" w:name="_Toc7530575"/>
+      <w:bookmarkStart w:id="54" w:name="_Toc8047084"/>
+      <w:bookmarkStart w:id="55" w:name="_Toc20324980"/>
+      <w:bookmarkStart w:id="56" w:name="_Toc26872098"/>
+      <w:bookmarkStart w:id="57" w:name="_Toc26873669"/>
+      <w:bookmarkStart w:id="58" w:name="_Toc26879983"/>
       <w:r>
         <w:rPr>
           <w:rFonts w:cs="Times New Roman"/>
@@ -14096,7 +13731,7 @@
         <w:t>METODOLOGI PENELITIAN</w:t>
       </w:r>
       <w:bookmarkEnd w:id="50"/>
-      <w:bookmarkEnd w:id="58"/>
+      <w:bookmarkEnd w:id="51"/>
       <w:bookmarkEnd w:id="59"/>
     </w:p>
     <w:p>
@@ -14134,13 +13769,13 @@
       </w:pPr>
       <w:bookmarkStart w:id="60" w:name="_Toc53630947"/>
       <w:bookmarkStart w:id="61" w:name="_Toc55326699"/>
-      <w:bookmarkEnd w:id="51"/>
       <w:bookmarkEnd w:id="52"/>
       <w:bookmarkEnd w:id="53"/>
       <w:bookmarkEnd w:id="54"/>
       <w:bookmarkEnd w:id="55"/>
       <w:bookmarkEnd w:id="56"/>
       <w:bookmarkEnd w:id="57"/>
+      <w:bookmarkEnd w:id="58"/>
       <w:r>
         <w:rPr>
           <w:rFonts w:cs="Times New Roman"/>
@@ -14212,7 +13847,6 @@
           <w:lang w:val="id-ID"/>
         </w:rPr>
       </w:pPr>
-      <w:proofErr w:type="gramStart"/>
       <w:r>
         <w:rPr>
           <w:rFonts w:ascii="Times New Roman" w:hAnsi="Times New Roman" w:cs="Times New Roman"/>
@@ -14221,7 +13855,6 @@
         </w:rPr>
         <w:t>Penelitian ini dilakukan pada bulan oktober sampai dengan bulan November tahun 2020.</w:t>
       </w:r>
-      <w:proofErr w:type="gramEnd"/>
     </w:p>
     <w:p>
       <w:pPr>
@@ -14281,25 +13914,7 @@
           <w:sz w:val="24"/>
           <w:szCs w:val="24"/>
         </w:rPr>
-        <w:t xml:space="preserve">Penelitian dilakukan di kabupaten kutai barat bekerja </w:t>
-      </w:r>
-      <w:proofErr w:type="gramStart"/>
-      <w:r>
-        <w:rPr>
-          <w:rFonts w:ascii="Times New Roman" w:hAnsi="Times New Roman" w:cs="Times New Roman"/>
-          <w:sz w:val="24"/>
-          <w:szCs w:val="24"/>
-        </w:rPr>
-        <w:t>sama</w:t>
-      </w:r>
-      <w:proofErr w:type="gramEnd"/>
-      <w:r>
-        <w:rPr>
-          <w:rFonts w:ascii="Times New Roman" w:hAnsi="Times New Roman" w:cs="Times New Roman"/>
-          <w:sz w:val="24"/>
-          <w:szCs w:val="24"/>
-        </w:rPr>
-        <w:t xml:space="preserve"> dengan pihak kepolisian resor kutai barat.</w:t>
+        <w:t>Penelitian dilakukan di kabupaten kutai barat bekerja sama dengan pihak kepolisian resor kutai barat.</w:t>
       </w:r>
     </w:p>
     <w:p>
@@ -14361,25 +13976,7 @@
           <w:sz w:val="24"/>
           <w:szCs w:val="24"/>
         </w:rPr>
-        <w:t xml:space="preserve">Alat dan bahan yang digunakan dalam penelitian ini adalah berupa software dan hardware yang mendukung terciptanya sebuah system informasi yang </w:t>
-      </w:r>
-      <w:proofErr w:type="gramStart"/>
-      <w:r>
-        <w:rPr>
-          <w:rFonts w:ascii="Times New Roman" w:hAnsi="Times New Roman" w:cs="Times New Roman"/>
-          <w:sz w:val="24"/>
-          <w:szCs w:val="24"/>
-        </w:rPr>
-        <w:t>akan</w:t>
-      </w:r>
-      <w:proofErr w:type="gramEnd"/>
-      <w:r>
-        <w:rPr>
-          <w:rFonts w:ascii="Times New Roman" w:hAnsi="Times New Roman" w:cs="Times New Roman"/>
-          <w:sz w:val="24"/>
-          <w:szCs w:val="24"/>
-        </w:rPr>
-        <w:t xml:space="preserve"> dibuat.</w:t>
+        <w:t>Alat dan bahan yang digunakan dalam penelitian ini adalah berupa software dan hardware yang mendukung terciptanya sebuah system informasi yang akan dibuat.</w:t>
       </w:r>
     </w:p>
     <w:p>
@@ -14516,25 +14113,7 @@
           <w:sz w:val="24"/>
           <w:szCs w:val="24"/>
         </w:rPr>
-        <w:t xml:space="preserve"> informasi </w:t>
-      </w:r>
-      <w:proofErr w:type="gramStart"/>
-      <w:r>
-        <w:rPr>
-          <w:rFonts w:ascii="Times New Roman" w:hAnsi="Times New Roman" w:cs="Times New Roman"/>
-          <w:sz w:val="24"/>
-          <w:szCs w:val="24"/>
-        </w:rPr>
-        <w:t>ini ,</w:t>
-      </w:r>
-      <w:proofErr w:type="gramEnd"/>
-      <w:r>
-        <w:rPr>
-          <w:rFonts w:ascii="Times New Roman" w:hAnsi="Times New Roman" w:cs="Times New Roman"/>
-          <w:sz w:val="24"/>
-          <w:szCs w:val="24"/>
-        </w:rPr>
-        <w:t xml:space="preserve"> dalam penelitian ini penulis menggunakan 2 jenis </w:t>
+        <w:t xml:space="preserve"> informasi ini , dalam penelitian ini penulis menggunakan 2 jenis </w:t>
       </w:r>
       <w:r>
         <w:rPr>
@@ -14627,25 +14206,7 @@
           <w:sz w:val="24"/>
           <w:szCs w:val="24"/>
         </w:rPr>
-        <w:t xml:space="preserve"> 4 dan 8 </w:t>
-      </w:r>
-      <w:proofErr w:type="gramStart"/>
-      <w:r>
-        <w:rPr>
-          <w:rFonts w:ascii="Times New Roman" w:hAnsi="Times New Roman" w:cs="Times New Roman"/>
-          <w:sz w:val="24"/>
-          <w:szCs w:val="24"/>
-        </w:rPr>
-        <w:t>Gb</w:t>
-      </w:r>
-      <w:proofErr w:type="gramEnd"/>
-      <w:r>
-        <w:rPr>
-          <w:rFonts w:ascii="Times New Roman" w:hAnsi="Times New Roman" w:cs="Times New Roman"/>
-          <w:sz w:val="24"/>
-          <w:szCs w:val="24"/>
-        </w:rPr>
-        <w:t>.</w:t>
+        <w:t xml:space="preserve"> 4 dan 8 Gb.</w:t>
       </w:r>
     </w:p>
     <w:p>
@@ -14681,7 +14242,6 @@
         </w:rPr>
         <w:t xml:space="preserve">256 </w:t>
       </w:r>
-      <w:proofErr w:type="gramStart"/>
       <w:r>
         <w:rPr>
           <w:rFonts w:ascii="Times New Roman" w:hAnsi="Times New Roman" w:cs="Times New Roman"/>
@@ -14691,7 +14251,6 @@
         </w:rPr>
         <w:t>Gb</w:t>
       </w:r>
-      <w:proofErr w:type="gramEnd"/>
       <w:r>
         <w:rPr>
           <w:rFonts w:ascii="Times New Roman" w:hAnsi="Times New Roman" w:cs="Times New Roman"/>
@@ -14928,25 +14487,7 @@
           <w:sz w:val="24"/>
           <w:szCs w:val="24"/>
         </w:rPr>
-        <w:t xml:space="preserve"> yang </w:t>
-      </w:r>
-      <w:proofErr w:type="gramStart"/>
-      <w:r>
-        <w:rPr>
-          <w:rFonts w:ascii="Times New Roman" w:hAnsi="Times New Roman" w:cs="Times New Roman"/>
-          <w:sz w:val="24"/>
-          <w:szCs w:val="24"/>
-        </w:rPr>
-        <w:t>digunakan  dalam</w:t>
-      </w:r>
-      <w:proofErr w:type="gramEnd"/>
-      <w:r>
-        <w:rPr>
-          <w:rFonts w:ascii="Times New Roman" w:hAnsi="Times New Roman" w:cs="Times New Roman"/>
-          <w:sz w:val="24"/>
-          <w:szCs w:val="24"/>
-        </w:rPr>
-        <w:t xml:space="preserve"> perancangan </w:t>
+        <w:t xml:space="preserve"> yang digunakan  dalam perancangan </w:t>
       </w:r>
       <w:r>
         <w:rPr>
@@ -15411,7 +14952,6 @@
           <w:szCs w:val="24"/>
         </w:rPr>
       </w:pPr>
-      <w:proofErr w:type="gramStart"/>
       <w:r>
         <w:rPr>
           <w:rFonts w:ascii="Times New Roman" w:hAnsi="Times New Roman" w:cs="Times New Roman"/>
@@ -15437,7 +14977,6 @@
         </w:rPr>
         <w:t>menjadi sebuah data yang dapat digunakan dalam menunjang sebuah penelitian, pada peneletian ini penulis menggunakan bahan berupa data-data hasil kuisioner dan observasi terkait penipuan online shop melalui media social.</w:t>
       </w:r>
-      <w:proofErr w:type="gramEnd"/>
     </w:p>
     <w:p>
       <w:pPr>
@@ -15493,25 +15032,7 @@
           <w:sz w:val="24"/>
           <w:szCs w:val="24"/>
         </w:rPr>
-        <w:t xml:space="preserve">Berdasarkan pengertiannya secara umum pengumpulan data adalah sebuah </w:t>
-      </w:r>
-      <w:proofErr w:type="gramStart"/>
-      <w:r>
-        <w:rPr>
-          <w:rFonts w:ascii="Times New Roman" w:hAnsi="Times New Roman" w:cs="Times New Roman"/>
-          <w:sz w:val="24"/>
-          <w:szCs w:val="24"/>
-        </w:rPr>
-        <w:t>cara</w:t>
-      </w:r>
-      <w:proofErr w:type="gramEnd"/>
-      <w:r>
-        <w:rPr>
-          <w:rFonts w:ascii="Times New Roman" w:hAnsi="Times New Roman" w:cs="Times New Roman"/>
-          <w:sz w:val="24"/>
-          <w:szCs w:val="24"/>
-        </w:rPr>
-        <w:t xml:space="preserve"> atau Teknik yang dapat digunakan untuk mengumpulkan data, hal ini sangat dibutuhkan untuk memperoleh informasi yang dibutuhkan untuk tercapainya sebuah penelitipan. Dalam penelitian ini penulis menggunakan 2 jenis atau Teknik pengumpulan data yaitu:</w:t>
+        <w:t>Berdasarkan pengertiannya secara umum pengumpulan data adalah sebuah cara atau Teknik yang dapat digunakan untuk mengumpulkan data, hal ini sangat dibutuhkan untuk memperoleh informasi yang dibutuhkan untuk tercapainya sebuah penelitipan. Dalam penelitian ini penulis menggunakan 2 jenis atau Teknik pengumpulan data yaitu:</w:t>
       </w:r>
     </w:p>
     <w:p>
@@ -15564,50 +15085,13 @@
           <w:lang w:val="id-ID"/>
         </w:rPr>
       </w:pPr>
-      <w:proofErr w:type="gramStart"/>
-      <w:r>
-        <w:rPr>
-          <w:rFonts w:ascii="Times New Roman" w:hAnsi="Times New Roman" w:cs="Times New Roman"/>
-          <w:sz w:val="24"/>
-          <w:szCs w:val="24"/>
-        </w:rPr>
-        <w:t>Nasution (1998) menyatakan bahwa, observasi adalah dasar semua ilmu pengetahuan.</w:t>
-      </w:r>
-      <w:proofErr w:type="gramEnd"/>
-      <w:r>
-        <w:rPr>
-          <w:rFonts w:ascii="Times New Roman" w:hAnsi="Times New Roman" w:cs="Times New Roman"/>
-          <w:sz w:val="24"/>
-          <w:szCs w:val="24"/>
-        </w:rPr>
-        <w:t xml:space="preserve"> </w:t>
-      </w:r>
-      <w:proofErr w:type="gramStart"/>
-      <w:r>
-        <w:rPr>
-          <w:rFonts w:ascii="Times New Roman" w:hAnsi="Times New Roman" w:cs="Times New Roman"/>
-          <w:sz w:val="24"/>
-          <w:szCs w:val="24"/>
-        </w:rPr>
-        <w:t>Dalam penelitian ini sasaran observasi adalah sebuah media social terutama dalam situs ataupun grup jual beli, dimana penulis mengamati pola dan jenis postingan jual beli yang memungkinkan mengacu pada sebuah penipuan.</w:t>
-      </w:r>
-      <w:proofErr w:type="gramEnd"/>
-      <w:r>
-        <w:rPr>
-          <w:rFonts w:ascii="Times New Roman" w:hAnsi="Times New Roman" w:cs="Times New Roman"/>
-          <w:sz w:val="24"/>
-          <w:szCs w:val="24"/>
-        </w:rPr>
-        <w:t xml:space="preserve"> </w:t>
-      </w:r>
-      <w:proofErr w:type="gramStart"/>
-      <w:r>
-        <w:rPr>
-          <w:rFonts w:ascii="Times New Roman" w:hAnsi="Times New Roman" w:cs="Times New Roman"/>
-          <w:sz w:val="24"/>
-          <w:szCs w:val="24"/>
-        </w:rPr>
-        <w:t xml:space="preserve">Selain melakukan observasi pada kegiatan jual beli penulis juga mengamati perilaku seseorang yang </w:t>
+      <w:r>
+        <w:rPr>
+          <w:rFonts w:ascii="Times New Roman" w:hAnsi="Times New Roman" w:cs="Times New Roman"/>
+          <w:sz w:val="24"/>
+          <w:szCs w:val="24"/>
+        </w:rPr>
+        <w:t xml:space="preserve">Nasution (1998) menyatakan bahwa, observasi adalah dasar semua ilmu pengetahuan. Dalam penelitian ini sasaran observasi adalah sebuah media social terutama dalam situs ataupun grup jual beli, dimana penulis mengamati pola dan jenis postingan jual beli yang memungkinkan mengacu pada sebuah penipuan. Selain melakukan observasi pada kegiatan jual beli penulis juga mengamati perilaku seseorang yang </w:t>
       </w:r>
       <w:r>
         <w:rPr>
@@ -15618,7 +15102,6 @@
         <w:lastRenderedPageBreak/>
         <w:t>mengalami tindak kasus penipuan yang cenderung enggan melaporkan tindak penipuan online dan cenderung memilih diam dan membuat status beranda ataupun publikasi secara masal terhadap tindak kasus penipuan online di media social.</w:t>
       </w:r>
-      <w:proofErr w:type="gramEnd"/>
     </w:p>
     <w:p>
       <w:pPr>
@@ -15676,43 +15159,7 @@
           <w:sz w:val="24"/>
           <w:szCs w:val="24"/>
         </w:rPr>
-        <w:t xml:space="preserve">Kuisioner atau dapat juga disebut dengan istilah angket atau self administrated adalah Teknik pengumpulan data dengan </w:t>
-      </w:r>
-      <w:proofErr w:type="gramStart"/>
-      <w:r>
-        <w:rPr>
-          <w:rFonts w:ascii="Times New Roman" w:hAnsi="Times New Roman" w:cs="Times New Roman"/>
-          <w:sz w:val="24"/>
-          <w:szCs w:val="24"/>
-        </w:rPr>
-        <w:t>cara</w:t>
-      </w:r>
-      <w:proofErr w:type="gramEnd"/>
-      <w:r>
-        <w:rPr>
-          <w:rFonts w:ascii="Times New Roman" w:hAnsi="Times New Roman" w:cs="Times New Roman"/>
-          <w:sz w:val="24"/>
-          <w:szCs w:val="24"/>
-        </w:rPr>
-        <w:t xml:space="preserve"> mengirimkan sebuah daftar pertanyaan baik melalui media digital ataupun konvensional kepada responden untuk dapat diisi atau dijawab dengan sebenar-benarnya. Dalam Teknik ini penulis menggunakan kuisioner terbuka sehingga responden dapat menjawab pertanyaan dengan sangat terbuka tanpa terpaku dalam sebuah jawaban </w:t>
-      </w:r>
-      <w:proofErr w:type="gramStart"/>
-      <w:r>
-        <w:rPr>
-          <w:rFonts w:ascii="Times New Roman" w:hAnsi="Times New Roman" w:cs="Times New Roman"/>
-          <w:sz w:val="24"/>
-          <w:szCs w:val="24"/>
-        </w:rPr>
-        <w:t>baku</w:t>
-      </w:r>
-      <w:proofErr w:type="gramEnd"/>
-      <w:r>
-        <w:rPr>
-          <w:rFonts w:ascii="Times New Roman" w:hAnsi="Times New Roman" w:cs="Times New Roman"/>
-          <w:sz w:val="24"/>
-          <w:szCs w:val="24"/>
-        </w:rPr>
-        <w:t>.</w:t>
+        <w:t>Kuisioner atau dapat juga disebut dengan istilah angket atau self administrated adalah Teknik pengumpulan data dengan cara mengirimkan sebuah daftar pertanyaan baik melalui media digital ataupun konvensional kepada responden untuk dapat diisi atau dijawab dengan sebenar-benarnya. Dalam Teknik ini penulis menggunakan kuisioner terbuka sehingga responden dapat menjawab pertanyaan dengan sangat terbuka tanpa terpaku dalam sebuah jawaban baku.</w:t>
       </w:r>
     </w:p>
     <w:p>
@@ -15740,7 +15187,6 @@
           <w:szCs w:val="24"/>
         </w:rPr>
       </w:pPr>
-      <w:proofErr w:type="gramStart"/>
       <w:r>
         <w:rPr>
           <w:rFonts w:ascii="Times New Roman" w:hAnsi="Times New Roman" w:cs="Times New Roman"/>
@@ -15749,7 +15195,6 @@
         </w:rPr>
         <w:t>Tujuan penulis menggunakan Teknik ini adalah untuk mengetahui seberapa besar data dan perbandingan jumlah responden yang melaporkan kasus penipuan online ke jalur hukum dan responden yang memilih diam dan enggan melaporkan tindak kasus penipuan online.</w:t>
       </w:r>
-      <w:proofErr w:type="gramEnd"/>
     </w:p>
     <w:p>
       <w:pPr>
@@ -15824,34 +15269,14 @@
           <w:szCs w:val="24"/>
         </w:rPr>
       </w:pPr>
-      <w:proofErr w:type="gramStart"/>
-      <w:r>
-        <w:rPr>
-          <w:rFonts w:ascii="Times New Roman" w:hAnsi="Times New Roman" w:cs="Times New Roman"/>
-          <w:sz w:val="24"/>
-          <w:szCs w:val="24"/>
-        </w:rPr>
-        <w:t>Dalam proposal ini penulis merancang data-data yang telah didapatkan melalui dua teknik pengumpulan data yaitu observasi dan kuisioner.</w:t>
-      </w:r>
-      <w:proofErr w:type="gramEnd"/>
-      <w:r>
-        <w:rPr>
-          <w:rFonts w:ascii="Times New Roman" w:hAnsi="Times New Roman" w:cs="Times New Roman"/>
-          <w:sz w:val="24"/>
-          <w:szCs w:val="24"/>
-        </w:rPr>
-        <w:t xml:space="preserve"> </w:t>
-      </w:r>
-      <w:proofErr w:type="gramStart"/>
-      <w:r>
-        <w:rPr>
-          <w:rFonts w:ascii="Times New Roman" w:hAnsi="Times New Roman" w:cs="Times New Roman"/>
-          <w:sz w:val="24"/>
-          <w:szCs w:val="24"/>
-        </w:rPr>
-        <w:t>Perlu diketahui bahwa data-data yang didapatkan berupa data kualitatif dimana data-data tidak dalam bentuk angka tetapi berupa serangkaian informasi.</w:t>
-      </w:r>
-      <w:proofErr w:type="gramEnd"/>
+      <w:r>
+        <w:rPr>
+          <w:rFonts w:ascii="Times New Roman" w:hAnsi="Times New Roman" w:cs="Times New Roman"/>
+          <w:sz w:val="24"/>
+          <w:szCs w:val="24"/>
+        </w:rPr>
+        <w:t>Dalam proposal ini penulis merancang data-data yang telah didapatkan melalui dua teknik pengumpulan data yaitu observasi dan kuisioner. Perlu diketahui bahwa data-data yang didapatkan berupa data kualitatif dimana data-data tidak dalam bentuk angka tetapi berupa serangkaian informasi.</w:t>
+      </w:r>
     </w:p>
     <w:p>
       <w:pPr>
@@ -15864,23 +15289,13 @@
           <w:szCs w:val="24"/>
         </w:rPr>
       </w:pPr>
-      <w:proofErr w:type="gramStart"/>
-      <w:r>
-        <w:rPr>
-          <w:rFonts w:ascii="Times New Roman" w:hAnsi="Times New Roman" w:cs="Times New Roman"/>
-          <w:sz w:val="24"/>
-          <w:szCs w:val="24"/>
-        </w:rPr>
-        <w:t>Maka dalam proposal ini penulis melakukan perancangan data sesuai dengan literatur-literatur yang tersedia.</w:t>
-      </w:r>
-      <w:proofErr w:type="gramEnd"/>
-      <w:r>
-        <w:rPr>
-          <w:rFonts w:ascii="Times New Roman" w:hAnsi="Times New Roman" w:cs="Times New Roman"/>
-          <w:sz w:val="24"/>
-          <w:szCs w:val="24"/>
-        </w:rPr>
-        <w:t xml:space="preserve"> Berikut ini adalah perancangan data system informasi pelaporan kasus penipuan online melalui media social:</w:t>
+      <w:r>
+        <w:rPr>
+          <w:rFonts w:ascii="Times New Roman" w:hAnsi="Times New Roman" w:cs="Times New Roman"/>
+          <w:sz w:val="24"/>
+          <w:szCs w:val="24"/>
+        </w:rPr>
+        <w:t>Maka dalam proposal ini penulis melakukan perancangan data sesuai dengan literatur-literatur yang tersedia. Berikut ini adalah perancangan data system informasi pelaporan kasus penipuan online melalui media social:</w:t>
       </w:r>
     </w:p>
     <w:p>
@@ -15915,10 +15330,10 @@
             <v:path o:extrusionok="f" gradientshapeok="t" o:connecttype="rect"/>
             <o:lock v:ext="edit" aspectratio="t"/>
           </v:shapetype>
-          <v:shape id="_x0000_i1025" type="#_x0000_t75" style="width:282.65pt;height:179.45pt" o:ole="">
+          <v:shape id="_x0000_i1025" type="#_x0000_t75" style="width:282.75pt;height:179.25pt" o:ole="">
             <v:imagedata r:id="rId14" o:title=""/>
           </v:shape>
-          <o:OLEObject Type="Embed" ProgID="Visio.Drawing.15" ShapeID="_x0000_i1025" DrawAspect="Content" ObjectID="_1665941788" r:id="rId15"/>
+          <o:OLEObject Type="Embed" ProgID="Visio.Drawing.15" ShapeID="_x0000_i1025" DrawAspect="Content" ObjectID="_1665993187" r:id="rId15"/>
         </w:object>
       </w:r>
     </w:p>
@@ -16703,10 +16118,10 @@
           <w:szCs w:val="24"/>
         </w:rPr>
         <w:object w:dxaOrig="9345" w:dyaOrig="10125">
-          <v:shape id="_x0000_i1026" type="#_x0000_t75" style="width:425.55pt;height:461pt" o:ole="">
+          <v:shape id="_x0000_i1026" type="#_x0000_t75" style="width:426pt;height:461.25pt" o:ole="">
             <v:imagedata r:id="rId16" o:title=""/>
           </v:shape>
-          <o:OLEObject Type="Embed" ProgID="Visio.Drawing.15" ShapeID="_x0000_i1026" DrawAspect="Content" ObjectID="_1665941789" r:id="rId17"/>
+          <o:OLEObject Type="Embed" ProgID="Visio.Drawing.15" ShapeID="_x0000_i1026" DrawAspect="Content" ObjectID="_1665993188" r:id="rId17"/>
         </w:object>
       </w:r>
     </w:p>
@@ -17462,10 +16877,10 @@
           <w:szCs w:val="24"/>
         </w:rPr>
         <w:object w:dxaOrig="5461" w:dyaOrig="11026">
-          <v:shape id="_x0000_i1027" type="#_x0000_t75" style="width:256.85pt;height:329.9pt" o:ole="">
+          <v:shape id="_x0000_i1027" type="#_x0000_t75" style="width:257.25pt;height:330pt" o:ole="">
             <v:imagedata r:id="rId18" o:title=""/>
           </v:shape>
-          <o:OLEObject Type="Embed" ProgID="Visio.Drawing.15" ShapeID="_x0000_i1027" DrawAspect="Content" ObjectID="_1665941790" r:id="rId19"/>
+          <o:OLEObject Type="Embed" ProgID="Visio.Drawing.15" ShapeID="_x0000_i1027" DrawAspect="Content" ObjectID="_1665993189" r:id="rId19"/>
         </w:object>
       </w:r>
     </w:p>
@@ -18226,7 +17641,6 @@
         </w:rPr>
         <w:tab/>
       </w:r>
-      <w:proofErr w:type="gramStart"/>
       <w:r>
         <w:rPr>
           <w:rFonts w:ascii="Times New Roman" w:hAnsi="Times New Roman" w:cs="Times New Roman"/>
@@ -18353,16 +17767,7 @@
           <w:sz w:val="24"/>
           <w:szCs w:val="24"/>
         </w:rPr>
-        <w:t>.</w:t>
-      </w:r>
-      <w:proofErr w:type="gramEnd"/>
-      <w:r>
-        <w:rPr>
-          <w:rFonts w:ascii="Times New Roman" w:hAnsi="Times New Roman" w:cs="Times New Roman"/>
-          <w:sz w:val="24"/>
-          <w:szCs w:val="24"/>
-        </w:rPr>
-        <w:t xml:space="preserve"> Berikut adalah perancangan tampilan</w:t>
+        <w:t>. Berikut adalah perancangan tampilan</w:t>
       </w:r>
       <w:r>
         <w:rPr>
@@ -18434,10 +17839,10 @@
       </w:pPr>
       <w:r>
         <w:object w:dxaOrig="7785" w:dyaOrig="7066">
-          <v:shape id="_x0000_i1028" type="#_x0000_t75" style="width:389pt;height:353.55pt" o:ole="">
+          <v:shape id="_x0000_i1028" type="#_x0000_t75" style="width:388.5pt;height:354pt" o:ole="">
             <v:imagedata r:id="rId20" o:title=""/>
           </v:shape>
-          <o:OLEObject Type="Embed" ProgID="Visio.Drawing.15" ShapeID="_x0000_i1028" DrawAspect="Content" ObjectID="_1665941791" r:id="rId21"/>
+          <o:OLEObject Type="Embed" ProgID="Visio.Drawing.15" ShapeID="_x0000_i1028" DrawAspect="Content" ObjectID="_1665993190" r:id="rId21"/>
         </w:object>
       </w:r>
     </w:p>
@@ -18645,7 +18050,6 @@
           <w:lang w:val="id-ID"/>
         </w:rPr>
       </w:pPr>
-      <w:proofErr w:type="gramStart"/>
       <w:r>
         <w:rPr>
           <w:rFonts w:ascii="Times New Roman" w:hAnsi="Times New Roman" w:cs="Times New Roman"/>
@@ -18689,32 +18093,13 @@
         </w:rPr>
         <w:t>.</w:t>
       </w:r>
-      <w:proofErr w:type="gramEnd"/>
-      <w:r>
-        <w:rPr>
-          <w:rFonts w:ascii="Times New Roman" w:hAnsi="Times New Roman" w:cs="Times New Roman"/>
-          <w:sz w:val="24"/>
-          <w:szCs w:val="24"/>
-        </w:rPr>
-        <w:t xml:space="preserve"> </w:t>
-      </w:r>
-      <w:proofErr w:type="gramStart"/>
-      <w:r>
-        <w:rPr>
-          <w:rFonts w:ascii="Times New Roman" w:hAnsi="Times New Roman" w:cs="Times New Roman"/>
-          <w:sz w:val="24"/>
-          <w:szCs w:val="24"/>
-        </w:rPr>
-        <w:t>pada</w:t>
-      </w:r>
-      <w:proofErr w:type="gramEnd"/>
-      <w:r>
-        <w:rPr>
-          <w:rFonts w:ascii="Times New Roman" w:hAnsi="Times New Roman" w:cs="Times New Roman"/>
-          <w:sz w:val="24"/>
-          <w:szCs w:val="24"/>
-        </w:rPr>
-        <w:t xml:space="preserve"> halaman admin</w:t>
+      <w:r>
+        <w:rPr>
+          <w:rFonts w:ascii="Times New Roman" w:hAnsi="Times New Roman" w:cs="Times New Roman"/>
+          <w:sz w:val="24"/>
+          <w:szCs w:val="24"/>
+        </w:rPr>
+        <w:t xml:space="preserve"> pada halaman admin</w:t>
       </w:r>
       <w:r>
         <w:rPr>
@@ -18927,10 +18312,10 @@
           <w:szCs w:val="24"/>
         </w:rPr>
         <w:object w:dxaOrig="5461" w:dyaOrig="11026">
-          <v:shape id="_x0000_i1029" type="#_x0000_t75" style="width:320.25pt;height:389pt" o:ole="">
+          <v:shape id="_x0000_i1029" type="#_x0000_t75" style="width:320.25pt;height:389.25pt" o:ole="">
             <v:imagedata r:id="rId18" o:title=""/>
           </v:shape>
-          <o:OLEObject Type="Embed" ProgID="Visio.Drawing.15" ShapeID="_x0000_i1029" DrawAspect="Content" ObjectID="_1665941792" r:id="rId22"/>
+          <o:OLEObject Type="Embed" ProgID="Visio.Drawing.15" ShapeID="_x0000_i1029" DrawAspect="Content" ObjectID="_1665993191" r:id="rId22"/>
         </w:object>
       </w:r>
     </w:p>
@@ -21424,7 +20809,6 @@
           <w:lang w:val="id-ID"/>
         </w:rPr>
       </w:pPr>
-      <w:proofErr w:type="gramStart"/>
       <w:r>
         <w:rPr>
           <w:rFonts w:ascii="Times New Roman" w:hAnsi="Times New Roman" w:cs="Times New Roman"/>
@@ -21465,63 +20849,44 @@
           <w:sz w:val="24"/>
           <w:szCs w:val="24"/>
         </w:rPr>
+        <w:t xml:space="preserve">. Gambar </w:t>
+      </w:r>
+      <w:r>
+        <w:rPr>
+          <w:rFonts w:ascii="Times New Roman" w:hAnsi="Times New Roman" w:cs="Times New Roman"/>
+          <w:sz w:val="24"/>
+          <w:szCs w:val="24"/>
+          <w:lang w:val="id-ID"/>
+        </w:rPr>
+        <w:t>3.14</w:t>
+      </w:r>
+      <w:r>
+        <w:rPr>
+          <w:rFonts w:ascii="Times New Roman" w:hAnsi="Times New Roman" w:cs="Times New Roman"/>
+          <w:sz w:val="24"/>
+          <w:szCs w:val="24"/>
+        </w:rPr>
+        <w:t xml:space="preserve"> adalah halaman untuk </w:t>
+      </w:r>
+      <w:r>
+        <w:rPr>
+          <w:rFonts w:ascii="Times New Roman" w:hAnsi="Times New Roman" w:cs="Times New Roman"/>
+          <w:i/>
+          <w:iCs/>
+          <w:sz w:val="24"/>
+          <w:szCs w:val="24"/>
+        </w:rPr>
+        <w:t>login</w:t>
+      </w:r>
+      <w:r>
+        <w:rPr>
+          <w:rFonts w:ascii="Times New Roman" w:hAnsi="Times New Roman" w:cs="Times New Roman"/>
+          <w:sz w:val="24"/>
+          <w:szCs w:val="24"/>
+          <w:lang w:val="id-ID"/>
+        </w:rPr>
         <w:t>.</w:t>
       </w:r>
-      <w:proofErr w:type="gramEnd"/>
-      <w:r>
-        <w:rPr>
-          <w:rFonts w:ascii="Times New Roman" w:hAnsi="Times New Roman" w:cs="Times New Roman"/>
-          <w:sz w:val="24"/>
-          <w:szCs w:val="24"/>
-        </w:rPr>
-        <w:t xml:space="preserve"> </w:t>
-      </w:r>
-      <w:proofErr w:type="gramStart"/>
-      <w:r>
-        <w:rPr>
-          <w:rFonts w:ascii="Times New Roman" w:hAnsi="Times New Roman" w:cs="Times New Roman"/>
-          <w:sz w:val="24"/>
-          <w:szCs w:val="24"/>
-        </w:rPr>
-        <w:t xml:space="preserve">Gambar </w:t>
-      </w:r>
-      <w:r>
-        <w:rPr>
-          <w:rFonts w:ascii="Times New Roman" w:hAnsi="Times New Roman" w:cs="Times New Roman"/>
-          <w:sz w:val="24"/>
-          <w:szCs w:val="24"/>
-          <w:lang w:val="id-ID"/>
-        </w:rPr>
-        <w:t>3.14</w:t>
-      </w:r>
-      <w:r>
-        <w:rPr>
-          <w:rFonts w:ascii="Times New Roman" w:hAnsi="Times New Roman" w:cs="Times New Roman"/>
-          <w:sz w:val="24"/>
-          <w:szCs w:val="24"/>
-        </w:rPr>
-        <w:t xml:space="preserve"> adalah halaman untuk </w:t>
-      </w:r>
-      <w:r>
-        <w:rPr>
-          <w:rFonts w:ascii="Times New Roman" w:hAnsi="Times New Roman" w:cs="Times New Roman"/>
-          <w:i/>
-          <w:iCs/>
-          <w:sz w:val="24"/>
-          <w:szCs w:val="24"/>
-        </w:rPr>
-        <w:t>login</w:t>
-      </w:r>
-      <w:r>
-        <w:rPr>
-          <w:rFonts w:ascii="Times New Roman" w:hAnsi="Times New Roman" w:cs="Times New Roman"/>
-          <w:sz w:val="24"/>
-          <w:szCs w:val="24"/>
-          <w:lang w:val="id-ID"/>
-        </w:rPr>
-        <w:t>.</w:t>
-      </w:r>
-      <w:proofErr w:type="gramEnd"/>
     </w:p>
     <w:p>
       <w:pPr>
@@ -22738,25 +22103,7 @@
           <w:sz w:val="24"/>
           <w:szCs w:val="24"/>
         </w:rPr>
-        <w:t xml:space="preserve"> dilakukan dengan </w:t>
-      </w:r>
-      <w:proofErr w:type="gramStart"/>
-      <w:r>
-        <w:rPr>
-          <w:rFonts w:ascii="Times New Roman" w:hAnsi="Times New Roman" w:cs="Times New Roman"/>
-          <w:sz w:val="24"/>
-          <w:szCs w:val="24"/>
-        </w:rPr>
-        <w:t>cara</w:t>
-      </w:r>
-      <w:proofErr w:type="gramEnd"/>
-      <w:r>
-        <w:rPr>
-          <w:rFonts w:ascii="Times New Roman" w:hAnsi="Times New Roman" w:cs="Times New Roman"/>
-          <w:sz w:val="24"/>
-          <w:szCs w:val="24"/>
-        </w:rPr>
-        <w:t xml:space="preserve"> menguji beberapa aspek sistem dengan sedikit memperhatikan struktur logika internal sistem. Sistem dikatakan dapat berfungsi dengan baik yaitu pada saat </w:t>
+        <w:t xml:space="preserve"> dilakukan dengan cara menguji beberapa aspek sistem dengan sedikit memperhatikan struktur logika internal sistem. Sistem dikatakan dapat berfungsi dengan baik yaitu pada saat </w:t>
       </w:r>
       <w:r>
         <w:rPr>
@@ -25701,25 +25048,7 @@
           <w:sz w:val="24"/>
           <w:szCs w:val="24"/>
         </w:rPr>
-        <w:t xml:space="preserve">Proses pengujian pada penelitian ini melibatkan pengembang dan pengguna.pengembang melakukan pengujian untuk memastikan sistem berjalan dengan baik sesuai proses yang ditentukan.pengguna yang </w:t>
-      </w:r>
-      <w:proofErr w:type="gramStart"/>
-      <w:r>
-        <w:rPr>
-          <w:rFonts w:ascii="Times New Roman" w:hAnsi="Times New Roman" w:cs="Times New Roman"/>
-          <w:sz w:val="24"/>
-          <w:szCs w:val="24"/>
-        </w:rPr>
-        <w:t>melakukan  proses</w:t>
-      </w:r>
-      <w:proofErr w:type="gramEnd"/>
-      <w:r>
-        <w:rPr>
-          <w:rFonts w:ascii="Times New Roman" w:hAnsi="Times New Roman" w:cs="Times New Roman"/>
-          <w:sz w:val="24"/>
-          <w:szCs w:val="24"/>
-        </w:rPr>
-        <w:t xml:space="preserve"> penggujian dengan cara mencoba menggunakan sistem ini untuk memberikan evaluasi dalam bentuk kritik dan saran terhadap sistem yang sudah  dibuat.hasil evaluasi dari pengguna dijadikan pertimbangan bagi pengembang untuk ditindaklanjuti dalam  proses  perbaikan </w:t>
+        <w:t xml:space="preserve">Proses pengujian pada penelitian ini melibatkan pengembang dan pengguna.pengembang melakukan pengujian untuk memastikan sistem berjalan dengan baik sesuai proses yang ditentukan.pengguna yang melakukan  proses penggujian dengan cara mencoba menggunakan sistem ini untuk memberikan evaluasi dalam bentuk kritik dan saran terhadap sistem yang sudah  dibuat.hasil evaluasi dari pengguna dijadikan pertimbangan bagi pengembang untuk ditindaklanjuti dalam  proses  perbaikan </w:t>
       </w:r>
       <w:r>
         <w:rPr>
@@ -27442,7 +26771,7 @@
             <w:sz w:val="24"/>
             <w:szCs w:val="24"/>
           </w:rPr>
-          <w:t>vii</w:t>
+          <w:t>viii</w:t>
         </w:r>
         <w:r>
           <w:rPr>
@@ -29695,6 +29024,7 @@
   <w:style w:type="character" w:default="1" w:styleId="DefaultParagraphFont">
     <w:name w:val="Default Paragraph Font"/>
     <w:uiPriority w:val="1"/>
+    <w:semiHidden/>
     <w:unhideWhenUsed/>
   </w:style>
   <w:style w:type="table" w:default="1" w:styleId="TableNormal">
@@ -30339,6 +29669,7 @@
   <w:style w:type="character" w:default="1" w:styleId="DefaultParagraphFont">
     <w:name w:val="Default Paragraph Font"/>
     <w:uiPriority w:val="1"/>
+    <w:semiHidden/>
     <w:unhideWhenUsed/>
   </w:style>
   <w:style w:type="table" w:default="1" w:styleId="TableNormal">
@@ -31016,7 +30347,7 @@
 </file>
 
 <file path=customXml/itemProps1.xml><?xml version="1.0" encoding="utf-8"?>
-<ds:datastoreItem xmlns:ds="http://schemas.openxmlformats.org/officeDocument/2006/customXml" ds:itemID="{FE0B9814-9CD0-46A1-972A-9A9003948EED}">
+<ds:datastoreItem xmlns:ds="http://schemas.openxmlformats.org/officeDocument/2006/customXml" ds:itemID="{803D8B10-42E3-4538-9CD5-6C71869A9E4A}">
   <ds:schemaRefs>
     <ds:schemaRef ds:uri="http://schemas.openxmlformats.org/officeDocument/2006/bibliography"/>
   </ds:schemaRefs>

</xml_diff>

<commit_message>
perbaikan kata pengantar poin 4 dan 3
</commit_message>
<xml_diff>
--- a/PROPOSAL MIX.docx
+++ b/PROPOSAL MIX.docx
@@ -844,12 +844,21 @@
         </w:rPr>
         <w:t xml:space="preserve"> </w:t>
       </w:r>
+      <w:proofErr w:type="gramStart"/>
       <w:r>
         <w:rPr>
           <w:rFonts w:ascii="Times New Roman" w:hAnsi="Times New Roman" w:cs="Times New Roman"/>
           <w:sz w:val="20"/>
         </w:rPr>
-        <w:t>Namun perkembangan transaksi online tidak mendapatkan dukungan sebanyak 23% dari pengguna internet di Indonesia. Alasan utama dari penolakan mengenai transaksi online adalah tidak adanya cara atau sesuatu instruksi mengenai bagaimana jika seseorang pengguna online mengalami kasus penipuan</w:t>
+        <w:t>Namun perkembangan transaksi online tidak mendapatkan dukungan sebanyak 23% dari pengguna internet di Indonesia.</w:t>
+      </w:r>
+      <w:proofErr w:type="gramEnd"/>
+      <w:r>
+        <w:rPr>
+          <w:rFonts w:ascii="Times New Roman" w:hAnsi="Times New Roman" w:cs="Times New Roman"/>
+          <w:sz w:val="20"/>
+        </w:rPr>
+        <w:t xml:space="preserve"> Alasan utama dari penolakan mengenai transaksi online adalah tidak adanya cara atau sesuatu instruksi mengenai bagaimana jika seseorang pengguna online mengalami kasus penipuan</w:t>
       </w:r>
       <w:r>
         <w:rPr>
@@ -904,7 +913,17 @@
           <w:sz w:val="20"/>
           <w:szCs w:val="20"/>
         </w:rPr>
-        <w:t xml:space="preserve"> perancangan sistem informasi . Penelitian ini berguna untuk membangun </w:t>
+        <w:t xml:space="preserve"> perancangan sistem informasi . </w:t>
+      </w:r>
+      <w:proofErr w:type="gramStart"/>
+      <w:r>
+        <w:rPr>
+          <w:rFonts w:ascii="Times New Roman" w:hAnsi="Times New Roman" w:cs="Times New Roman"/>
+          <w:color w:val="000000"/>
+          <w:sz w:val="20"/>
+          <w:szCs w:val="20"/>
+        </w:rPr>
+        <w:t xml:space="preserve">Penelitian ini berguna untuk membangun </w:t>
       </w:r>
       <w:r>
         <w:rPr>
@@ -1100,7 +1119,18 @@
           <w:sz w:val="18"/>
           <w:szCs w:val="20"/>
         </w:rPr>
-        <w:t xml:space="preserve">. </w:t>
+        <w:t>.</w:t>
+      </w:r>
+      <w:proofErr w:type="gramEnd"/>
+      <w:r>
+        <w:rPr>
+          <w:rFonts w:ascii="Times New Roman" w:hAnsi="Times New Roman" w:cs="Times New Roman"/>
+          <w:bCs/>
+          <w:iCs/>
+          <w:sz w:val="18"/>
+          <w:szCs w:val="20"/>
+        </w:rPr>
+        <w:t xml:space="preserve"> </w:t>
       </w:r>
       <w:r>
         <w:rPr>
@@ -1147,8 +1177,9 @@
           <w:szCs w:val="20"/>
           <w:shd w:val="clear" w:color="auto" w:fill="FFFFFF"/>
         </w:rPr>
-        <w:t>metode untuk membuat sebuah aplikasi dengan memisahkan data (Model) dari tampilan (View) dan cara bagaimana memprosesnya (Controller).</w:t>
-      </w:r>
+        <w:t xml:space="preserve">metode untuk membuat sebuah aplikasi dengan memisahkan data (Model) dari tampilan (View) dan </w:t>
+      </w:r>
+      <w:proofErr w:type="gramStart"/>
       <w:r>
         <w:rPr>
           <w:rFonts w:ascii="Times New Roman" w:hAnsi="Times New Roman" w:cs="Times New Roman"/>
@@ -1157,8 +1188,9 @@
           <w:szCs w:val="20"/>
           <w:shd w:val="clear" w:color="auto" w:fill="FFFFFF"/>
         </w:rPr>
-        <w:t xml:space="preserve"> </w:t>
-      </w:r>
+        <w:t>cara</w:t>
+      </w:r>
+      <w:proofErr w:type="gramEnd"/>
       <w:r>
         <w:rPr>
           <w:rFonts w:ascii="Times New Roman" w:hAnsi="Times New Roman" w:cs="Times New Roman"/>
@@ -1167,7 +1199,7 @@
           <w:szCs w:val="20"/>
           <w:shd w:val="clear" w:color="auto" w:fill="FFFFFF"/>
         </w:rPr>
-        <w:t>Dalam implementasinya kebanyakan kerangka kerja (framework) dalam aplikasi web</w:t>
+        <w:t xml:space="preserve"> bagaimana memprosesnya (Controller).</w:t>
       </w:r>
       <w:r>
         <w:rPr>
@@ -1177,6 +1209,26 @@
           <w:szCs w:val="20"/>
           <w:shd w:val="clear" w:color="auto" w:fill="FFFFFF"/>
         </w:rPr>
+        <w:t xml:space="preserve"> </w:t>
+      </w:r>
+      <w:r>
+        <w:rPr>
+          <w:rFonts w:ascii="Times New Roman" w:hAnsi="Times New Roman" w:cs="Times New Roman"/>
+          <w:color w:val="222222"/>
+          <w:sz w:val="20"/>
+          <w:szCs w:val="20"/>
+          <w:shd w:val="clear" w:color="auto" w:fill="FFFFFF"/>
+        </w:rPr>
+        <w:t>Dalam implementasinya kebanyakan kerangka kerja (framework) dalam aplikasi web</w:t>
+      </w:r>
+      <w:r>
+        <w:rPr>
+          <w:rFonts w:ascii="Times New Roman" w:hAnsi="Times New Roman" w:cs="Times New Roman"/>
+          <w:color w:val="222222"/>
+          <w:sz w:val="20"/>
+          <w:szCs w:val="20"/>
+          <w:shd w:val="clear" w:color="auto" w:fill="FFFFFF"/>
+        </w:rPr>
         <w:t>,</w:t>
       </w:r>
       <w:r>
@@ -1379,8 +1431,19 @@
           <w:sz w:val="20"/>
           <w:szCs w:val="26"/>
         </w:rPr>
-        <w:t>Kata kunci :</w:t>
-      </w:r>
+        <w:t xml:space="preserve">Kata </w:t>
+      </w:r>
+      <w:proofErr w:type="gramStart"/>
+      <w:r>
+        <w:rPr>
+          <w:rFonts w:ascii="Times New Roman" w:hAnsi="Times New Roman" w:cs="Times New Roman"/>
+          <w:b/>
+          <w:sz w:val="20"/>
+          <w:szCs w:val="26"/>
+        </w:rPr>
+        <w:t>kunci :</w:t>
+      </w:r>
+      <w:proofErr w:type="gramEnd"/>
       <w:r>
         <w:rPr>
           <w:rFonts w:ascii="Times New Roman" w:hAnsi="Times New Roman" w:cs="Times New Roman"/>
@@ -1729,7 +1792,27 @@
           <w:sz w:val="20"/>
           <w:szCs w:val="20"/>
         </w:rPr>
-        <w:t>Technology is a marker of the era of progress of a human life. Where Technology can help the entire human work of creating an article, saving a moment, even now, technology can help human life in the field of transactions. The development of an online transaction in Indonesia itself is based on the growing number of internet users in Indonesia which reaches the number of 82 million or about 30% of the total population throughout Indonesia. Thus, online transactions are a very tempting golden opportunity for some people who can see the potential in the future. However, the development of online transactions does not get support as much as 23% of internet users in Indonesia. The main reason for the rejection of online transactions is the absence of a way or an instruction as to what if an online user experiences a case of fraud This research aims to know the current system, create a system design, perform analysis based on previous system development, review libraries and establish supporting theories of information system design. This research is useful for building online shop fraud reporting case information systems through social media sites. In the development of the borrowed system the author uses the MVC (Model-View-Controller) method which is a method to create an application by separating data (Model) from view and how to process it (Controller). In its implementation most frameworks in web applications, while for data collection techniques used include observation and questionnaires. As a result of the development carried out by the authors, it can be concluded that with the construction of the Online Shop Fraud Reporting Case Information System is expected to help the police in handling the rise of online fraud cases through social media especially during the pandemic period more efficiently, and the public is no longer afraid or reluctant to report online fraud cases through social media to the authorities because there has been a system that facilitates the community and the police in eradicating the crime of online fraud through social media.</w:t>
+        <w:t xml:space="preserve">Technology is a marker of the era of progress of a human life. Where Technology can help the entire human work of creating an article, saving a moment, even now, technology can help human life in the field of transactions. The development of an online transaction in Indonesia itself is based on the growing number of internet users in Indonesia which reaches the number of 82 million or about 30% of the total population throughout Indonesia. Thus, online transactions are a very tempting golden opportunity for some people who can see the potential in the future. However, the development of online transactions does not get support as much as 23% of internet users in Indonesia. The main reason for the rejection of online transactions is the absence of a way or an instruction as to what if an online user experiences a case of fraud </w:t>
+      </w:r>
+      <w:proofErr w:type="gramStart"/>
+      <w:r>
+        <w:rPr>
+          <w:rFonts w:ascii="Times New Roman" w:hAnsi="Times New Roman" w:cs="Times New Roman"/>
+          <w:color w:val="000000"/>
+          <w:sz w:val="20"/>
+          <w:szCs w:val="20"/>
+        </w:rPr>
+        <w:t>This</w:t>
+      </w:r>
+      <w:proofErr w:type="gramEnd"/>
+      <w:r>
+        <w:rPr>
+          <w:rFonts w:ascii="Times New Roman" w:hAnsi="Times New Roman" w:cs="Times New Roman"/>
+          <w:color w:val="000000"/>
+          <w:sz w:val="20"/>
+          <w:szCs w:val="20"/>
+        </w:rPr>
+        <w:t xml:space="preserve"> research aims to know the current system, create a system design, perform analysis based on previous system development, review libraries and establish supporting theories of information system design. This research is useful for building online shop fraud reporting case information systems through social media sites. In the development of the borrowed system the author uses the MVC (Model-View-Controller) method which is a method to create an application by separating data (Model) from view and how to process it (Controller). In its implementation most frameworks in web applications, while for data collection techniques used include observation and questionnaires. As a result of the development carried out by the authors, it can be concluded that with the construction of the Online Shop Fraud Reporting Case Information System is expected to help the police in handling the rise of online fraud cases through social media especially during the pandemic period more efficiently, and the public is no longer afraid or reluctant to report online fraud cases through social media to the authorities because there has been a system that facilitates the community and the police in eradicating the crime of online fraud through social media.</w:t>
       </w:r>
     </w:p>
     <w:p>
@@ -1846,6 +1929,7 @@
         </w:rPr>
       </w:pPr>
       <w:bookmarkStart w:id="5" w:name="_Toc53630927"/>
+      <w:proofErr w:type="gramStart"/>
       <w:r>
         <w:rPr>
           <w:rFonts w:ascii="Times New Roman" w:hAnsi="Times New Roman" w:cs="Times New Roman"/>
@@ -2024,8 +2108,27 @@
           <w:sz w:val="24"/>
           <w:szCs w:val="28"/>
         </w:rPr>
-        <w:t>”. Proposal ini disusun sebagai salah satu tahapan dalam menyelesaikan UJIAN AKHIR MATA KULIAH ETIKA DAN PROFESIONAL INFORMATIKA pada program studi Informatika Fakultas Teknik, Universitas Mulawarman.</w:t>
-      </w:r>
+        <w:t>”.</w:t>
+      </w:r>
+      <w:proofErr w:type="gramEnd"/>
+      <w:r>
+        <w:rPr>
+          <w:rFonts w:ascii="Times New Roman" w:hAnsi="Times New Roman" w:cs="Times New Roman"/>
+          <w:sz w:val="24"/>
+          <w:szCs w:val="28"/>
+        </w:rPr>
+        <w:t xml:space="preserve"> </w:t>
+      </w:r>
+      <w:proofErr w:type="gramStart"/>
+      <w:r>
+        <w:rPr>
+          <w:rFonts w:ascii="Times New Roman" w:hAnsi="Times New Roman" w:cs="Times New Roman"/>
+          <w:sz w:val="24"/>
+          <w:szCs w:val="28"/>
+        </w:rPr>
+        <w:t>Proposal ini disusun sebagai salah satu tahapan dalam menyelesaikan UJIAN AKHIR MATA KULIAH ETIKA DAN PROFESIONAL INFORMATIKA pada program studi Informatika Fakultas Teknik, Universitas Mulawarman.</w:t>
+      </w:r>
+      <w:proofErr w:type="gramEnd"/>
       <w:r>
         <w:rPr>
           <w:rFonts w:ascii="Times New Roman" w:hAnsi="Times New Roman" w:cs="Times New Roman"/>
@@ -2159,8 +2262,28 @@
           <w:sz w:val="24"/>
           <w:szCs w:val="28"/>
         </w:rPr>
-        <w:t>selaku Ketua Program Studi Informatika</w:t>
-      </w:r>
+        <w:t xml:space="preserve">selaku </w:t>
+      </w:r>
+      <w:r>
+        <w:rPr>
+          <w:rFonts w:ascii="Times New Roman" w:hAnsi="Times New Roman" w:cs="Times New Roman"/>
+          <w:sz w:val="24"/>
+          <w:szCs w:val="28"/>
+          <w:lang w:val="id-ID"/>
+        </w:rPr>
+        <w:t>Plt. Koordinator Program Studi Informatika Fakultas Teknik Universitas Mulawarman</w:t>
+      </w:r>
+      <w:r>
+        <w:rPr>
+          <w:rFonts w:ascii="Times New Roman" w:hAnsi="Times New Roman" w:cs="Times New Roman"/>
+          <w:sz w:val="24"/>
+          <w:szCs w:val="28"/>
+          <w:lang w:val="id-ID"/>
+        </w:rPr>
+        <w:t>.</w:t>
+      </w:r>
+      <w:bookmarkStart w:id="6" w:name="_GoBack"/>
+      <w:bookmarkEnd w:id="6"/>
     </w:p>
     <w:p>
       <w:pPr>
@@ -2229,8 +2352,6 @@
         </w:rPr>
         <w:t xml:space="preserve">Ibu </w:t>
       </w:r>
-      <w:bookmarkStart w:id="6" w:name="_GoBack"/>
-      <w:bookmarkEnd w:id="6"/>
       <w:r>
         <w:rPr>
           <w:rFonts w:ascii="Times New Roman" w:hAnsi="Times New Roman" w:cs="Times New Roman"/>
@@ -2290,8 +2411,18 @@
           <w:sz w:val="24"/>
           <w:szCs w:val="28"/>
         </w:rPr>
-        <w:t xml:space="preserve"> menyadari bahwa proposal ini tidak luput dari berbagai kekurangan. Oleh karena itu, semua kritik dan saran yang bersifat memperbaiki demi kesempurnaan sangat diharapkan.</w:t>
-      </w:r>
+        <w:t xml:space="preserve"> menyadari bahwa proposal ini tidak luput dari berbagai kekurangan. </w:t>
+      </w:r>
+      <w:proofErr w:type="gramStart"/>
+      <w:r>
+        <w:rPr>
+          <w:rFonts w:ascii="Times New Roman" w:hAnsi="Times New Roman" w:cs="Times New Roman"/>
+          <w:sz w:val="24"/>
+          <w:szCs w:val="28"/>
+        </w:rPr>
+        <w:t>Oleh karena itu, semua kritik dan saran yang bersifat memperbaiki demi kesempurnaan sangat diharapkan.</w:t>
+      </w:r>
+      <w:proofErr w:type="gramEnd"/>
     </w:p>
     <w:tbl>
       <w:tblPr>
@@ -2492,6 +2623,7 @@
         </w:rPr>
         <w:t xml:space="preserve">     </w:t>
       </w:r>
+      <w:proofErr w:type="gramStart"/>
       <w:r>
         <w:rPr>
           <w:rFonts w:ascii="Times New Roman" w:eastAsia="Times New Roman" w:hAnsi="Times New Roman" w:cs="Times New Roman"/>
@@ -2502,6 +2634,7 @@
         </w:rPr>
         <w:t>halaman</w:t>
       </w:r>
+      <w:proofErr w:type="gramEnd"/>
     </w:p>
     <w:sdt>
       <w:sdtPr>
@@ -6158,6 +6291,7 @@
           <w:szCs w:val="16"/>
         </w:rPr>
       </w:pPr>
+      <w:proofErr w:type="gramStart"/>
       <w:r>
         <w:rPr>
           <w:rFonts w:ascii="Times New Roman" w:hAnsi="Times New Roman" w:cs="Times New Roman"/>
@@ -6167,6 +6301,7 @@
         </w:rPr>
         <w:t>halaman</w:t>
       </w:r>
+      <w:proofErr w:type="gramEnd"/>
     </w:p>
     <w:p>
       <w:pPr>
@@ -6434,6 +6569,7 @@
           <w:szCs w:val="16"/>
         </w:rPr>
       </w:pPr>
+      <w:proofErr w:type="gramStart"/>
       <w:r>
         <w:rPr>
           <w:rFonts w:ascii="Times New Roman" w:hAnsi="Times New Roman" w:cs="Times New Roman"/>
@@ -6443,6 +6579,7 @@
         </w:rPr>
         <w:t>halaman</w:t>
       </w:r>
+      <w:proofErr w:type="gramEnd"/>
     </w:p>
     <w:p>
       <w:pPr>
@@ -10337,13 +10474,56 @@
           <w:sz w:val="24"/>
           <w:szCs w:val="23"/>
         </w:rPr>
-        <w:t>Berdasarkan pemaparan diatas, perlunya sebuah media untuk menyampaikan sesuatu tentang bagaimana cara melaporkan tindak penipuan online. Hal ini perlu karena banyaknya masyarakat yang awam tentang bagaimana cara melapor dan memilih untuk diam dan tindak bertindak apapun sehingga penipuan secara online semakin berkembang pesat.</w:t>
-      </w:r>
-      <w:r>
-        <w:rPr>
-          <w:rFonts w:ascii="Times New Roman" w:hAnsi="Times New Roman" w:cs="Times New Roman"/>
-        </w:rPr>
-        <w:t xml:space="preserve"> Untuk itulah penelitian ini Penulis angkat dengan judul “</w:t>
+        <w:t xml:space="preserve">Berdasarkan pemaparan diatas, perlunya sebuah media untuk menyampaikan sesuatu tentang bagaimana </w:t>
+      </w:r>
+      <w:proofErr w:type="gramStart"/>
+      <w:r>
+        <w:rPr>
+          <w:rFonts w:ascii="Times New Roman" w:hAnsi="Times New Roman" w:cs="Times New Roman"/>
+          <w:sz w:val="24"/>
+          <w:szCs w:val="23"/>
+        </w:rPr>
+        <w:t>cara</w:t>
+      </w:r>
+      <w:proofErr w:type="gramEnd"/>
+      <w:r>
+        <w:rPr>
+          <w:rFonts w:ascii="Times New Roman" w:hAnsi="Times New Roman" w:cs="Times New Roman"/>
+          <w:sz w:val="24"/>
+          <w:szCs w:val="23"/>
+        </w:rPr>
+        <w:t xml:space="preserve"> melaporkan tindak penipuan online. Hal ini perlu karena banyaknya masyarakat yang awam tentang bagaimana </w:t>
+      </w:r>
+      <w:proofErr w:type="gramStart"/>
+      <w:r>
+        <w:rPr>
+          <w:rFonts w:ascii="Times New Roman" w:hAnsi="Times New Roman" w:cs="Times New Roman"/>
+          <w:sz w:val="24"/>
+          <w:szCs w:val="23"/>
+        </w:rPr>
+        <w:t>cara</w:t>
+      </w:r>
+      <w:proofErr w:type="gramEnd"/>
+      <w:r>
+        <w:rPr>
+          <w:rFonts w:ascii="Times New Roman" w:hAnsi="Times New Roman" w:cs="Times New Roman"/>
+          <w:sz w:val="24"/>
+          <w:szCs w:val="23"/>
+        </w:rPr>
+        <w:t xml:space="preserve"> melapor dan memilih untuk diam dan tindak bertindak apapun sehingga penipuan secara online semakin berkembang pesat.</w:t>
+      </w:r>
+      <w:r>
+        <w:rPr>
+          <w:rFonts w:ascii="Times New Roman" w:hAnsi="Times New Roman" w:cs="Times New Roman"/>
+        </w:rPr>
+        <w:t xml:space="preserve"> </w:t>
+      </w:r>
+      <w:proofErr w:type="gramStart"/>
+      <w:r>
+        <w:rPr>
+          <w:rFonts w:ascii="Times New Roman" w:hAnsi="Times New Roman" w:cs="Times New Roman"/>
+        </w:rPr>
+        <w:t>Untuk itulah penelitian ini Penulis angkat dengan judul “</w:t>
       </w:r>
       <w:r>
         <w:rPr>
@@ -10594,6 +10774,7 @@
         </w:rPr>
         <w:t>.</w:t>
       </w:r>
+      <w:proofErr w:type="gramEnd"/>
     </w:p>
     <w:p>
       <w:pPr>
@@ -10660,7 +10841,25 @@
           <w:sz w:val="24"/>
           <w:szCs w:val="23"/>
         </w:rPr>
-        <w:t xml:space="preserve">Dari latar belakang diatas rumusan masalah yang dapat disimpulkan adalah bagaimana cara merancang sebuah </w:t>
+        <w:t xml:space="preserve">Dari latar belakang diatas rumusan masalah yang dapat disimpulkan adalah bagaimana </w:t>
+      </w:r>
+      <w:proofErr w:type="gramStart"/>
+      <w:r>
+        <w:rPr>
+          <w:rFonts w:ascii="Times New Roman" w:hAnsi="Times New Roman" w:cs="Times New Roman"/>
+          <w:sz w:val="24"/>
+          <w:szCs w:val="23"/>
+        </w:rPr>
+        <w:t>cara</w:t>
+      </w:r>
+      <w:proofErr w:type="gramEnd"/>
+      <w:r>
+        <w:rPr>
+          <w:rFonts w:ascii="Times New Roman" w:hAnsi="Times New Roman" w:cs="Times New Roman"/>
+          <w:sz w:val="24"/>
+          <w:szCs w:val="23"/>
+        </w:rPr>
+        <w:t xml:space="preserve"> merancang sebuah </w:t>
       </w:r>
       <w:r>
         <w:rPr>
@@ -10781,13 +10980,23 @@
           <w:lang w:val="id-ID"/>
         </w:rPr>
       </w:pPr>
+      <w:proofErr w:type="gramStart"/>
       <w:r>
         <w:rPr>
           <w:rFonts w:ascii="Times New Roman" w:hAnsi="Times New Roman" w:cs="Times New Roman"/>
           <w:sz w:val="24"/>
           <w:szCs w:val="23"/>
         </w:rPr>
-        <w:t xml:space="preserve">Agar pembahasan tidak semakin melebar luas, maka perancang perlu memberikan batasan. </w:t>
+        <w:t>Agar pembahasan tidak semakin melebar luas, maka perancang perlu memberikan batasan.</w:t>
+      </w:r>
+      <w:proofErr w:type="gramEnd"/>
+      <w:r>
+        <w:rPr>
+          <w:rFonts w:ascii="Times New Roman" w:hAnsi="Times New Roman" w:cs="Times New Roman"/>
+          <w:sz w:val="24"/>
+          <w:szCs w:val="23"/>
+        </w:rPr>
+        <w:t xml:space="preserve"> </w:t>
       </w:r>
       <w:r>
         <w:rPr>
@@ -10936,7 +11145,25 @@
           <w:sz w:val="24"/>
           <w:szCs w:val="23"/>
         </w:rPr>
-        <w:t xml:space="preserve"> mengenai tata cara </w:t>
+        <w:t xml:space="preserve"> mengenai tata </w:t>
+      </w:r>
+      <w:proofErr w:type="gramStart"/>
+      <w:r>
+        <w:rPr>
+          <w:rFonts w:ascii="Times New Roman" w:hAnsi="Times New Roman" w:cs="Times New Roman"/>
+          <w:sz w:val="24"/>
+          <w:szCs w:val="23"/>
+        </w:rPr>
+        <w:t>cara</w:t>
+      </w:r>
+      <w:proofErr w:type="gramEnd"/>
+      <w:r>
+        <w:rPr>
+          <w:rFonts w:ascii="Times New Roman" w:hAnsi="Times New Roman" w:cs="Times New Roman"/>
+          <w:sz w:val="24"/>
+          <w:szCs w:val="23"/>
+        </w:rPr>
+        <w:t xml:space="preserve"> </w:t>
       </w:r>
       <w:r>
         <w:rPr>
@@ -11075,7 +11302,25 @@
           <w:sz w:val="24"/>
           <w:szCs w:val="23"/>
         </w:rPr>
-        <w:t>Dapat menjadi sarana untuk penyuluhan terhadap masyarakat agar pentingnya melaporkan tindak pidana penipuan transaksi online agar tidak ada korban lain dari penipuan online.</w:t>
+        <w:t xml:space="preserve">Dapat menjadi sarana untuk penyuluhan terhadap masyarakat agar pentingnya melaporkan tindak pidana penipuan transaksi online agar tidak ada korban </w:t>
+      </w:r>
+      <w:proofErr w:type="gramStart"/>
+      <w:r>
+        <w:rPr>
+          <w:rFonts w:ascii="Times New Roman" w:hAnsi="Times New Roman" w:cs="Times New Roman"/>
+          <w:sz w:val="24"/>
+          <w:szCs w:val="23"/>
+        </w:rPr>
+        <w:t>lain</w:t>
+      </w:r>
+      <w:proofErr w:type="gramEnd"/>
+      <w:r>
+        <w:rPr>
+          <w:rFonts w:ascii="Times New Roman" w:hAnsi="Times New Roman" w:cs="Times New Roman"/>
+          <w:sz w:val="24"/>
+          <w:szCs w:val="23"/>
+        </w:rPr>
+        <w:t xml:space="preserve"> dari penipuan online.</w:t>
       </w:r>
     </w:p>
     <w:p>
@@ -11154,7 +11399,25 @@
           <w:sz w:val="24"/>
           <w:szCs w:val="23"/>
         </w:rPr>
-        <w:t xml:space="preserve"> mengenai cara melapor tindak penipuan jual-beli online agar tidak ada lagi tindak penipuan transaksi online dan mencegah terjadinya kasus penipuan sejenis.</w:t>
+        <w:t xml:space="preserve"> mengenai </w:t>
+      </w:r>
+      <w:proofErr w:type="gramStart"/>
+      <w:r>
+        <w:rPr>
+          <w:rFonts w:ascii="Times New Roman" w:hAnsi="Times New Roman" w:cs="Times New Roman"/>
+          <w:sz w:val="24"/>
+          <w:szCs w:val="23"/>
+        </w:rPr>
+        <w:t>cara</w:t>
+      </w:r>
+      <w:proofErr w:type="gramEnd"/>
+      <w:r>
+        <w:rPr>
+          <w:rFonts w:ascii="Times New Roman" w:hAnsi="Times New Roman" w:cs="Times New Roman"/>
+          <w:sz w:val="24"/>
+          <w:szCs w:val="23"/>
+        </w:rPr>
+        <w:t xml:space="preserve"> melapor tindak penipuan jual-beli online agar tidak ada lagi tindak penipuan transaksi online dan mencegah terjadinya kasus penipuan sejenis.</w:t>
       </w:r>
     </w:p>
     <w:p>
@@ -11513,13 +11776,23 @@
           <w:szCs w:val="24"/>
         </w:rPr>
       </w:pPr>
-      <w:r>
-        <w:rPr>
-          <w:rFonts w:ascii="Times New Roman" w:hAnsi="Times New Roman" w:cs="Times New Roman"/>
-          <w:sz w:val="24"/>
-          <w:szCs w:val="24"/>
-        </w:rPr>
-        <w:t>Dalam rangka mendukung penelitian ini, maka dilakukan kajian dengan mempelajari penelitian-penelitian terkait yang telah dilakukan sebelumnya. Daftar penelitian terkait sebagai berikut:</w:t>
+      <w:proofErr w:type="gramStart"/>
+      <w:r>
+        <w:rPr>
+          <w:rFonts w:ascii="Times New Roman" w:hAnsi="Times New Roman" w:cs="Times New Roman"/>
+          <w:sz w:val="24"/>
+          <w:szCs w:val="24"/>
+        </w:rPr>
+        <w:t>Dalam rangka mendukung penelitian ini, maka dilakukan kajian dengan mempelajari penelitian-penelitian terkait yang telah dilakukan sebelumnya.</w:t>
+      </w:r>
+      <w:proofErr w:type="gramEnd"/>
+      <w:r>
+        <w:rPr>
+          <w:rFonts w:ascii="Times New Roman" w:hAnsi="Times New Roman" w:cs="Times New Roman"/>
+          <w:sz w:val="24"/>
+          <w:szCs w:val="24"/>
+        </w:rPr>
+        <w:t xml:space="preserve"> Daftar penelitian terkait sebagai berikut:</w:t>
       </w:r>
       <w:r>
         <w:rPr>
@@ -11724,8 +11997,54 @@
           <w:sz w:val="24"/>
           <w:szCs w:val="23"/>
         </w:rPr>
-        <w:t>Banyak para korban merasa ragu untuk melapor karena tidak adanya penyuluhan atau pemberitahuan secara resmi dari pihak kepolisian tentang bagaimana cara melapor penipuan online. Dengan menggunakan 5W+1H untuk merumuskan masalah diatas, maka dibutuhkan sebuah media untuk memberikan pengarahan mengenai cara melapor penipuan jual-beli online ke polisi. Salah satunya adalah Motion Graphic yang mempunyai unsur suara, dan gambar sehingga informasi dapat disampaikan ke target audience.</w:t>
-      </w:r>
+        <w:t xml:space="preserve">Banyak para korban merasa ragu untuk melapor karena tidak adanya penyuluhan atau pemberitahuan secara resmi dari pihak kepolisian tentang bagaimana </w:t>
+      </w:r>
+      <w:proofErr w:type="gramStart"/>
+      <w:r>
+        <w:rPr>
+          <w:rFonts w:ascii="Times New Roman" w:hAnsi="Times New Roman" w:cs="Times New Roman"/>
+          <w:sz w:val="24"/>
+          <w:szCs w:val="23"/>
+        </w:rPr>
+        <w:t>cara</w:t>
+      </w:r>
+      <w:proofErr w:type="gramEnd"/>
+      <w:r>
+        <w:rPr>
+          <w:rFonts w:ascii="Times New Roman" w:hAnsi="Times New Roman" w:cs="Times New Roman"/>
+          <w:sz w:val="24"/>
+          <w:szCs w:val="23"/>
+        </w:rPr>
+        <w:t xml:space="preserve"> melapor penipuan online. Dengan menggunakan 5W+1H untuk merumuskan masalah diatas, maka dibutuhkan sebuah media untuk memberikan pengarahan mengenai </w:t>
+      </w:r>
+      <w:proofErr w:type="gramStart"/>
+      <w:r>
+        <w:rPr>
+          <w:rFonts w:ascii="Times New Roman" w:hAnsi="Times New Roman" w:cs="Times New Roman"/>
+          <w:sz w:val="24"/>
+          <w:szCs w:val="23"/>
+        </w:rPr>
+        <w:t>cara</w:t>
+      </w:r>
+      <w:proofErr w:type="gramEnd"/>
+      <w:r>
+        <w:rPr>
+          <w:rFonts w:ascii="Times New Roman" w:hAnsi="Times New Roman" w:cs="Times New Roman"/>
+          <w:sz w:val="24"/>
+          <w:szCs w:val="23"/>
+        </w:rPr>
+        <w:t xml:space="preserve"> melapor penipuan jual-beli online ke polisi. </w:t>
+      </w:r>
+      <w:proofErr w:type="gramStart"/>
+      <w:r>
+        <w:rPr>
+          <w:rFonts w:ascii="Times New Roman" w:hAnsi="Times New Roman" w:cs="Times New Roman"/>
+          <w:sz w:val="24"/>
+          <w:szCs w:val="23"/>
+        </w:rPr>
+        <w:t>Salah satunya adalah Motion Graphic yang mempunyai unsur suara, dan gambar sehingga informasi dapat disampaikan ke target audience.</w:t>
+      </w:r>
+      <w:proofErr w:type="gramEnd"/>
     </w:p>
     <w:p>
       <w:pPr>
@@ -11971,6 +12290,7 @@
           <w:lang w:val="id-ID"/>
         </w:rPr>
       </w:pPr>
+      <w:proofErr w:type="gramStart"/>
       <w:r>
         <w:rPr>
           <w:rFonts w:ascii="Times New Roman" w:hAnsi="Times New Roman" w:cs="Times New Roman"/>
@@ -11979,6 +12299,7 @@
         </w:rPr>
         <w:t>Berdasarkan referensi yang terkait, maka didapatkan perbedaan penelitian yang terdahulu sebagai dasar penelitian ini.</w:t>
       </w:r>
+      <w:proofErr w:type="gramEnd"/>
       <w:r>
         <w:rPr>
           <w:rFonts w:ascii="Times New Roman" w:hAnsi="Times New Roman" w:cs="Times New Roman"/>
@@ -12076,6 +12397,7 @@
           <w:lang w:val="id-ID"/>
         </w:rPr>
       </w:pPr>
+      <w:proofErr w:type="gramStart"/>
       <w:r>
         <w:rPr>
           <w:rFonts w:ascii="Times New Roman" w:hAnsi="Times New Roman" w:cs="Times New Roman"/>
@@ -12118,6 +12440,7 @@
         </w:rPr>
         <w:t>pemahaman terhadap informasi-informasi yang disajikan.</w:t>
       </w:r>
+      <w:proofErr w:type="gramEnd"/>
       <w:r>
         <w:t xml:space="preserve"> </w:t>
       </w:r>
@@ -12409,7 +12732,23 @@
           <w:rFonts w:ascii="Times New Roman" w:hAnsi="Times New Roman" w:cs="Times New Roman"/>
           <w:sz w:val="24"/>
         </w:rPr>
-        <w:t>Menurut Tata Sutabri, S.Kom., MM (2005:36),</w:t>
+        <w:t xml:space="preserve">Menurut Tata Sutabri, </w:t>
+      </w:r>
+      <w:proofErr w:type="gramStart"/>
+      <w:r>
+        <w:rPr>
+          <w:rFonts w:ascii="Times New Roman" w:hAnsi="Times New Roman" w:cs="Times New Roman"/>
+          <w:sz w:val="24"/>
+        </w:rPr>
+        <w:t>S.Kom.,</w:t>
+      </w:r>
+      <w:proofErr w:type="gramEnd"/>
+      <w:r>
+        <w:rPr>
+          <w:rFonts w:ascii="Times New Roman" w:hAnsi="Times New Roman" w:cs="Times New Roman"/>
+          <w:sz w:val="24"/>
+        </w:rPr>
+        <w:t xml:space="preserve"> MM (2005:36),</w:t>
       </w:r>
       <w:r>
         <w:rPr>
@@ -12444,6 +12783,7 @@
           <w:lang w:val="id-ID"/>
         </w:rPr>
       </w:pPr>
+      <w:proofErr w:type="gramStart"/>
       <w:r>
         <w:rPr>
           <w:rFonts w:ascii="Times New Roman" w:hAnsi="Times New Roman" w:cs="Times New Roman"/>
@@ -12470,6 +12810,7 @@
         </w:rPr>
         <w:t>Sistem informasi adalahsistem di dalam suatu organisasi yang mempertemukan kebutuhan pengolahan transaksi harian, membantu dan mendukung kegiatan operasi, bersifat manajerial dari suatu organisasi dan membantu mempermudah penyediaan laporan yang diperlukan.</w:t>
       </w:r>
+      <w:proofErr w:type="gramEnd"/>
     </w:p>
     <w:p>
       <w:pPr>
@@ -13622,8 +13963,18 @@
           <w:sz w:val="24"/>
           <w:szCs w:val="23"/>
         </w:rPr>
-        <w:t>. Jika media tradisional menggunakan media cetak dan media broadcast, maka media sosial menggunakan internet. Media sosial mengajak siapa saja yang tertarik untuk berpartisipasi dengan memberi kontribusi dan feedback secara terbuka, memberi komentar, serta membagi informasi dalam waktu yang cepat dan tak terbatas.</w:t>
-      </w:r>
+        <w:t xml:space="preserve">. Jika media tradisional menggunakan media cetak dan media broadcast, maka media sosial menggunakan internet. </w:t>
+      </w:r>
+      <w:proofErr w:type="gramStart"/>
+      <w:r>
+        <w:rPr>
+          <w:rFonts w:ascii="Times New Roman" w:hAnsi="Times New Roman" w:cs="Times New Roman"/>
+          <w:sz w:val="24"/>
+          <w:szCs w:val="23"/>
+        </w:rPr>
+        <w:t>Media sosial mengajak siapa saja yang tertarik untuk berpartisipasi dengan memberi kontribusi dan feedback secara terbuka, memberi komentar, serta membagi informasi dalam waktu yang cepat dan tak terbatas.</w:t>
+      </w:r>
+      <w:proofErr w:type="gramEnd"/>
     </w:p>
     <w:p>
       <w:pPr>
@@ -13641,6 +13992,7 @@
           <w:lang w:val="id-ID"/>
         </w:rPr>
       </w:pPr>
+      <w:proofErr w:type="gramStart"/>
       <w:r>
         <w:rPr>
           <w:rFonts w:ascii="Times New Roman" w:hAnsi="Times New Roman" w:cs="Times New Roman"/>
@@ -13673,16 +14025,37 @@
           <w:sz w:val="24"/>
           <w:szCs w:val="23"/>
         </w:rPr>
-        <w:t>virtual. Blog</w:t>
-      </w:r>
-      <w:r>
-        <w:rPr>
-          <w:rFonts w:ascii="Times New Roman" w:hAnsi="Times New Roman" w:cs="Times New Roman"/>
+        <w:t>virtual.</w:t>
+      </w:r>
+      <w:proofErr w:type="gramEnd"/>
+      <w:r>
+        <w:rPr>
+          <w:rFonts w:ascii="Times New Roman" w:hAnsi="Times New Roman" w:cs="Times New Roman"/>
+          <w:i/>
           <w:sz w:val="24"/>
           <w:szCs w:val="23"/>
         </w:rPr>
+        <w:t xml:space="preserve"> </w:t>
+      </w:r>
+      <w:proofErr w:type="gramStart"/>
+      <w:r>
+        <w:rPr>
+          <w:rFonts w:ascii="Times New Roman" w:hAnsi="Times New Roman" w:cs="Times New Roman"/>
+          <w:i/>
+          <w:sz w:val="24"/>
+          <w:szCs w:val="23"/>
+        </w:rPr>
+        <w:t>Blog</w:t>
+      </w:r>
+      <w:r>
+        <w:rPr>
+          <w:rFonts w:ascii="Times New Roman" w:hAnsi="Times New Roman" w:cs="Times New Roman"/>
+          <w:sz w:val="24"/>
+          <w:szCs w:val="23"/>
+        </w:rPr>
         <w:t>, jejaring sosial dan Wiki merupakan bentuk media sosial yang paling umum digunakan oleh masyarakat di seluruh dunia.</w:t>
       </w:r>
+      <w:proofErr w:type="gramEnd"/>
     </w:p>
     <w:p>
       <w:pPr>
@@ -13865,6 +14238,7 @@
           <w:lang w:val="id-ID"/>
         </w:rPr>
       </w:pPr>
+      <w:proofErr w:type="gramStart"/>
       <w:r>
         <w:rPr>
           <w:rFonts w:ascii="Times New Roman" w:hAnsi="Times New Roman" w:cs="Times New Roman"/>
@@ -13873,6 +14247,7 @@
         </w:rPr>
         <w:t>Penelitian ini dilakukan pada bulan oktober sampai dengan bulan November tahun 2020.</w:t>
       </w:r>
+      <w:proofErr w:type="gramEnd"/>
     </w:p>
     <w:p>
       <w:pPr>
@@ -13932,7 +14307,25 @@
           <w:sz w:val="24"/>
           <w:szCs w:val="24"/>
         </w:rPr>
-        <w:t>Penelitian dilakukan di kabupaten kutai barat bekerja sama dengan pihak kepolisian resor kutai barat.</w:t>
+        <w:t xml:space="preserve">Penelitian dilakukan di kabupaten kutai barat bekerja </w:t>
+      </w:r>
+      <w:proofErr w:type="gramStart"/>
+      <w:r>
+        <w:rPr>
+          <w:rFonts w:ascii="Times New Roman" w:hAnsi="Times New Roman" w:cs="Times New Roman"/>
+          <w:sz w:val="24"/>
+          <w:szCs w:val="24"/>
+        </w:rPr>
+        <w:t>sama</w:t>
+      </w:r>
+      <w:proofErr w:type="gramEnd"/>
+      <w:r>
+        <w:rPr>
+          <w:rFonts w:ascii="Times New Roman" w:hAnsi="Times New Roman" w:cs="Times New Roman"/>
+          <w:sz w:val="24"/>
+          <w:szCs w:val="24"/>
+        </w:rPr>
+        <w:t xml:space="preserve"> dengan pihak kepolisian resor kutai barat.</w:t>
       </w:r>
     </w:p>
     <w:p>
@@ -13994,7 +14387,25 @@
           <w:sz w:val="24"/>
           <w:szCs w:val="24"/>
         </w:rPr>
-        <w:t>Alat dan bahan yang digunakan dalam penelitian ini adalah berupa software dan hardware yang mendukung terciptanya sebuah system informasi yang akan dibuat.</w:t>
+        <w:t xml:space="preserve">Alat dan bahan yang digunakan dalam penelitian ini adalah berupa software dan hardware yang mendukung terciptanya sebuah system informasi yang </w:t>
+      </w:r>
+      <w:proofErr w:type="gramStart"/>
+      <w:r>
+        <w:rPr>
+          <w:rFonts w:ascii="Times New Roman" w:hAnsi="Times New Roman" w:cs="Times New Roman"/>
+          <w:sz w:val="24"/>
+          <w:szCs w:val="24"/>
+        </w:rPr>
+        <w:t>akan</w:t>
+      </w:r>
+      <w:proofErr w:type="gramEnd"/>
+      <w:r>
+        <w:rPr>
+          <w:rFonts w:ascii="Times New Roman" w:hAnsi="Times New Roman" w:cs="Times New Roman"/>
+          <w:sz w:val="24"/>
+          <w:szCs w:val="24"/>
+        </w:rPr>
+        <w:t xml:space="preserve"> dibuat.</w:t>
       </w:r>
     </w:p>
     <w:p>
@@ -14131,7 +14542,25 @@
           <w:sz w:val="24"/>
           <w:szCs w:val="24"/>
         </w:rPr>
-        <w:t xml:space="preserve"> informasi ini , dalam penelitian ini penulis menggunakan 2 jenis </w:t>
+        <w:t xml:space="preserve"> informasi </w:t>
+      </w:r>
+      <w:proofErr w:type="gramStart"/>
+      <w:r>
+        <w:rPr>
+          <w:rFonts w:ascii="Times New Roman" w:hAnsi="Times New Roman" w:cs="Times New Roman"/>
+          <w:sz w:val="24"/>
+          <w:szCs w:val="24"/>
+        </w:rPr>
+        <w:t>ini ,</w:t>
+      </w:r>
+      <w:proofErr w:type="gramEnd"/>
+      <w:r>
+        <w:rPr>
+          <w:rFonts w:ascii="Times New Roman" w:hAnsi="Times New Roman" w:cs="Times New Roman"/>
+          <w:sz w:val="24"/>
+          <w:szCs w:val="24"/>
+        </w:rPr>
+        <w:t xml:space="preserve"> dalam penelitian ini penulis menggunakan 2 jenis </w:t>
       </w:r>
       <w:r>
         <w:rPr>
@@ -14224,7 +14653,25 @@
           <w:sz w:val="24"/>
           <w:szCs w:val="24"/>
         </w:rPr>
-        <w:t xml:space="preserve"> 4 dan 8 Gb.</w:t>
+        <w:t xml:space="preserve"> 4 dan 8 </w:t>
+      </w:r>
+      <w:proofErr w:type="gramStart"/>
+      <w:r>
+        <w:rPr>
+          <w:rFonts w:ascii="Times New Roman" w:hAnsi="Times New Roman" w:cs="Times New Roman"/>
+          <w:sz w:val="24"/>
+          <w:szCs w:val="24"/>
+        </w:rPr>
+        <w:t>Gb</w:t>
+      </w:r>
+      <w:proofErr w:type="gramEnd"/>
+      <w:r>
+        <w:rPr>
+          <w:rFonts w:ascii="Times New Roman" w:hAnsi="Times New Roman" w:cs="Times New Roman"/>
+          <w:sz w:val="24"/>
+          <w:szCs w:val="24"/>
+        </w:rPr>
+        <w:t>.</w:t>
       </w:r>
     </w:p>
     <w:p>
@@ -14260,6 +14707,7 @@
         </w:rPr>
         <w:t xml:space="preserve">256 </w:t>
       </w:r>
+      <w:proofErr w:type="gramStart"/>
       <w:r>
         <w:rPr>
           <w:rFonts w:ascii="Times New Roman" w:hAnsi="Times New Roman" w:cs="Times New Roman"/>
@@ -14269,6 +14717,7 @@
         </w:rPr>
         <w:t>Gb</w:t>
       </w:r>
+      <w:proofErr w:type="gramEnd"/>
       <w:r>
         <w:rPr>
           <w:rFonts w:ascii="Times New Roman" w:hAnsi="Times New Roman" w:cs="Times New Roman"/>
@@ -14505,7 +14954,25 @@
           <w:sz w:val="24"/>
           <w:szCs w:val="24"/>
         </w:rPr>
-        <w:t xml:space="preserve"> yang digunakan  dalam perancangan </w:t>
+        <w:t xml:space="preserve"> yang </w:t>
+      </w:r>
+      <w:proofErr w:type="gramStart"/>
+      <w:r>
+        <w:rPr>
+          <w:rFonts w:ascii="Times New Roman" w:hAnsi="Times New Roman" w:cs="Times New Roman"/>
+          <w:sz w:val="24"/>
+          <w:szCs w:val="24"/>
+        </w:rPr>
+        <w:t>digunakan  dalam</w:t>
+      </w:r>
+      <w:proofErr w:type="gramEnd"/>
+      <w:r>
+        <w:rPr>
+          <w:rFonts w:ascii="Times New Roman" w:hAnsi="Times New Roman" w:cs="Times New Roman"/>
+          <w:sz w:val="24"/>
+          <w:szCs w:val="24"/>
+        </w:rPr>
+        <w:t xml:space="preserve"> perancangan </w:t>
       </w:r>
       <w:r>
         <w:rPr>
@@ -14970,6 +15437,7 @@
           <w:szCs w:val="24"/>
         </w:rPr>
       </w:pPr>
+      <w:proofErr w:type="gramStart"/>
       <w:r>
         <w:rPr>
           <w:rFonts w:ascii="Times New Roman" w:hAnsi="Times New Roman" w:cs="Times New Roman"/>
@@ -14995,6 +15463,7 @@
         </w:rPr>
         <w:t>menjadi sebuah data yang dapat digunakan dalam menunjang sebuah penelitian, pada peneletian ini penulis menggunakan bahan berupa data-data hasil kuisioner dan observasi terkait penipuan online shop melalui media social.</w:t>
       </w:r>
+      <w:proofErr w:type="gramEnd"/>
     </w:p>
     <w:p>
       <w:pPr>
@@ -15050,7 +15519,25 @@
           <w:sz w:val="24"/>
           <w:szCs w:val="24"/>
         </w:rPr>
-        <w:t>Berdasarkan pengertiannya secara umum pengumpulan data adalah sebuah cara atau Teknik yang dapat digunakan untuk mengumpulkan data, hal ini sangat dibutuhkan untuk memperoleh informasi yang dibutuhkan untuk tercapainya sebuah penelitipan. Dalam penelitian ini penulis menggunakan 2 jenis atau Teknik pengumpulan data yaitu:</w:t>
+        <w:t xml:space="preserve">Berdasarkan pengertiannya secara umum pengumpulan data adalah sebuah </w:t>
+      </w:r>
+      <w:proofErr w:type="gramStart"/>
+      <w:r>
+        <w:rPr>
+          <w:rFonts w:ascii="Times New Roman" w:hAnsi="Times New Roman" w:cs="Times New Roman"/>
+          <w:sz w:val="24"/>
+          <w:szCs w:val="24"/>
+        </w:rPr>
+        <w:t>cara</w:t>
+      </w:r>
+      <w:proofErr w:type="gramEnd"/>
+      <w:r>
+        <w:rPr>
+          <w:rFonts w:ascii="Times New Roman" w:hAnsi="Times New Roman" w:cs="Times New Roman"/>
+          <w:sz w:val="24"/>
+          <w:szCs w:val="24"/>
+        </w:rPr>
+        <w:t xml:space="preserve"> atau Teknik yang dapat digunakan untuk mengumpulkan data, hal ini sangat dibutuhkan untuk memperoleh informasi yang dibutuhkan untuk tercapainya sebuah penelitipan. Dalam penelitian ini penulis menggunakan 2 jenis atau Teknik pengumpulan data yaitu:</w:t>
       </w:r>
     </w:p>
     <w:p>
@@ -15103,13 +15590,50 @@
           <w:lang w:val="id-ID"/>
         </w:rPr>
       </w:pPr>
-      <w:r>
-        <w:rPr>
-          <w:rFonts w:ascii="Times New Roman" w:hAnsi="Times New Roman" w:cs="Times New Roman"/>
-          <w:sz w:val="24"/>
-          <w:szCs w:val="24"/>
-        </w:rPr>
-        <w:t xml:space="preserve">Nasution (1998) menyatakan bahwa, observasi adalah dasar semua ilmu pengetahuan. Dalam penelitian ini sasaran observasi adalah sebuah media social terutama dalam situs ataupun grup jual beli, dimana penulis mengamati pola dan jenis postingan jual beli yang memungkinkan mengacu pada sebuah penipuan. Selain melakukan observasi pada kegiatan jual beli penulis juga mengamati perilaku seseorang yang </w:t>
+      <w:proofErr w:type="gramStart"/>
+      <w:r>
+        <w:rPr>
+          <w:rFonts w:ascii="Times New Roman" w:hAnsi="Times New Roman" w:cs="Times New Roman"/>
+          <w:sz w:val="24"/>
+          <w:szCs w:val="24"/>
+        </w:rPr>
+        <w:t>Nasution (1998) menyatakan bahwa, observasi adalah dasar semua ilmu pengetahuan.</w:t>
+      </w:r>
+      <w:proofErr w:type="gramEnd"/>
+      <w:r>
+        <w:rPr>
+          <w:rFonts w:ascii="Times New Roman" w:hAnsi="Times New Roman" w:cs="Times New Roman"/>
+          <w:sz w:val="24"/>
+          <w:szCs w:val="24"/>
+        </w:rPr>
+        <w:t xml:space="preserve"> </w:t>
+      </w:r>
+      <w:proofErr w:type="gramStart"/>
+      <w:r>
+        <w:rPr>
+          <w:rFonts w:ascii="Times New Roman" w:hAnsi="Times New Roman" w:cs="Times New Roman"/>
+          <w:sz w:val="24"/>
+          <w:szCs w:val="24"/>
+        </w:rPr>
+        <w:t>Dalam penelitian ini sasaran observasi adalah sebuah media social terutama dalam situs ataupun grup jual beli, dimana penulis mengamati pola dan jenis postingan jual beli yang memungkinkan mengacu pada sebuah penipuan.</w:t>
+      </w:r>
+      <w:proofErr w:type="gramEnd"/>
+      <w:r>
+        <w:rPr>
+          <w:rFonts w:ascii="Times New Roman" w:hAnsi="Times New Roman" w:cs="Times New Roman"/>
+          <w:sz w:val="24"/>
+          <w:szCs w:val="24"/>
+        </w:rPr>
+        <w:t xml:space="preserve"> </w:t>
+      </w:r>
+      <w:proofErr w:type="gramStart"/>
+      <w:r>
+        <w:rPr>
+          <w:rFonts w:ascii="Times New Roman" w:hAnsi="Times New Roman" w:cs="Times New Roman"/>
+          <w:sz w:val="24"/>
+          <w:szCs w:val="24"/>
+        </w:rPr>
+        <w:t xml:space="preserve">Selain melakukan observasi pada kegiatan jual beli penulis juga mengamati perilaku seseorang yang </w:t>
       </w:r>
       <w:r>
         <w:rPr>
@@ -15120,6 +15644,7 @@
         <w:lastRenderedPageBreak/>
         <w:t>mengalami tindak kasus penipuan yang cenderung enggan melaporkan tindak penipuan online dan cenderung memilih diam dan membuat status beranda ataupun publikasi secara masal terhadap tindak kasus penipuan online di media social.</w:t>
       </w:r>
+      <w:proofErr w:type="gramEnd"/>
     </w:p>
     <w:p>
       <w:pPr>
@@ -15177,7 +15702,43 @@
           <w:sz w:val="24"/>
           <w:szCs w:val="24"/>
         </w:rPr>
-        <w:t>Kuisioner atau dapat juga disebut dengan istilah angket atau self administrated adalah Teknik pengumpulan data dengan cara mengirimkan sebuah daftar pertanyaan baik melalui media digital ataupun konvensional kepada responden untuk dapat diisi atau dijawab dengan sebenar-benarnya. Dalam Teknik ini penulis menggunakan kuisioner terbuka sehingga responden dapat menjawab pertanyaan dengan sangat terbuka tanpa terpaku dalam sebuah jawaban baku.</w:t>
+        <w:t xml:space="preserve">Kuisioner atau dapat juga disebut dengan istilah angket atau self administrated adalah Teknik pengumpulan data dengan </w:t>
+      </w:r>
+      <w:proofErr w:type="gramStart"/>
+      <w:r>
+        <w:rPr>
+          <w:rFonts w:ascii="Times New Roman" w:hAnsi="Times New Roman" w:cs="Times New Roman"/>
+          <w:sz w:val="24"/>
+          <w:szCs w:val="24"/>
+        </w:rPr>
+        <w:t>cara</w:t>
+      </w:r>
+      <w:proofErr w:type="gramEnd"/>
+      <w:r>
+        <w:rPr>
+          <w:rFonts w:ascii="Times New Roman" w:hAnsi="Times New Roman" w:cs="Times New Roman"/>
+          <w:sz w:val="24"/>
+          <w:szCs w:val="24"/>
+        </w:rPr>
+        <w:t xml:space="preserve"> mengirimkan sebuah daftar pertanyaan baik melalui media digital ataupun konvensional kepada responden untuk dapat diisi atau dijawab dengan sebenar-benarnya. Dalam Teknik ini penulis menggunakan kuisioner terbuka sehingga responden dapat menjawab pertanyaan dengan sangat terbuka tanpa terpaku dalam sebuah jawaban </w:t>
+      </w:r>
+      <w:proofErr w:type="gramStart"/>
+      <w:r>
+        <w:rPr>
+          <w:rFonts w:ascii="Times New Roman" w:hAnsi="Times New Roman" w:cs="Times New Roman"/>
+          <w:sz w:val="24"/>
+          <w:szCs w:val="24"/>
+        </w:rPr>
+        <w:t>baku</w:t>
+      </w:r>
+      <w:proofErr w:type="gramEnd"/>
+      <w:r>
+        <w:rPr>
+          <w:rFonts w:ascii="Times New Roman" w:hAnsi="Times New Roman" w:cs="Times New Roman"/>
+          <w:sz w:val="24"/>
+          <w:szCs w:val="24"/>
+        </w:rPr>
+        <w:t>.</w:t>
       </w:r>
     </w:p>
     <w:p>
@@ -15205,6 +15766,7 @@
           <w:szCs w:val="24"/>
         </w:rPr>
       </w:pPr>
+      <w:proofErr w:type="gramStart"/>
       <w:r>
         <w:rPr>
           <w:rFonts w:ascii="Times New Roman" w:hAnsi="Times New Roman" w:cs="Times New Roman"/>
@@ -15213,6 +15775,7 @@
         </w:rPr>
         <w:t>Tujuan penulis menggunakan Teknik ini adalah untuk mengetahui seberapa besar data dan perbandingan jumlah responden yang melaporkan kasus penipuan online ke jalur hukum dan responden yang memilih diam dan enggan melaporkan tindak kasus penipuan online.</w:t>
       </w:r>
+      <w:proofErr w:type="gramEnd"/>
     </w:p>
     <w:p>
       <w:pPr>
@@ -15287,14 +15850,34 @@
           <w:szCs w:val="24"/>
         </w:rPr>
       </w:pPr>
-      <w:r>
-        <w:rPr>
-          <w:rFonts w:ascii="Times New Roman" w:hAnsi="Times New Roman" w:cs="Times New Roman"/>
-          <w:sz w:val="24"/>
-          <w:szCs w:val="24"/>
-        </w:rPr>
-        <w:t>Dalam proposal ini penulis merancang data-data yang telah didapatkan melalui dua teknik pengumpulan data yaitu observasi dan kuisioner. Perlu diketahui bahwa data-data yang didapatkan berupa data kualitatif dimana data-data tidak dalam bentuk angka tetapi berupa serangkaian informasi.</w:t>
-      </w:r>
+      <w:proofErr w:type="gramStart"/>
+      <w:r>
+        <w:rPr>
+          <w:rFonts w:ascii="Times New Roman" w:hAnsi="Times New Roman" w:cs="Times New Roman"/>
+          <w:sz w:val="24"/>
+          <w:szCs w:val="24"/>
+        </w:rPr>
+        <w:t>Dalam proposal ini penulis merancang data-data yang telah didapatkan melalui dua teknik pengumpulan data yaitu observasi dan kuisioner.</w:t>
+      </w:r>
+      <w:proofErr w:type="gramEnd"/>
+      <w:r>
+        <w:rPr>
+          <w:rFonts w:ascii="Times New Roman" w:hAnsi="Times New Roman" w:cs="Times New Roman"/>
+          <w:sz w:val="24"/>
+          <w:szCs w:val="24"/>
+        </w:rPr>
+        <w:t xml:space="preserve"> </w:t>
+      </w:r>
+      <w:proofErr w:type="gramStart"/>
+      <w:r>
+        <w:rPr>
+          <w:rFonts w:ascii="Times New Roman" w:hAnsi="Times New Roman" w:cs="Times New Roman"/>
+          <w:sz w:val="24"/>
+          <w:szCs w:val="24"/>
+        </w:rPr>
+        <w:t>Perlu diketahui bahwa data-data yang didapatkan berupa data kualitatif dimana data-data tidak dalam bentuk angka tetapi berupa serangkaian informasi.</w:t>
+      </w:r>
+      <w:proofErr w:type="gramEnd"/>
     </w:p>
     <w:p>
       <w:pPr>
@@ -15307,13 +15890,23 @@
           <w:szCs w:val="24"/>
         </w:rPr>
       </w:pPr>
-      <w:r>
-        <w:rPr>
-          <w:rFonts w:ascii="Times New Roman" w:hAnsi="Times New Roman" w:cs="Times New Roman"/>
-          <w:sz w:val="24"/>
-          <w:szCs w:val="24"/>
-        </w:rPr>
-        <w:t>Maka dalam proposal ini penulis melakukan perancangan data sesuai dengan literatur-literatur yang tersedia. Berikut ini adalah perancangan data system informasi pelaporan kasus penipuan online melalui media social:</w:t>
+      <w:proofErr w:type="gramStart"/>
+      <w:r>
+        <w:rPr>
+          <w:rFonts w:ascii="Times New Roman" w:hAnsi="Times New Roman" w:cs="Times New Roman"/>
+          <w:sz w:val="24"/>
+          <w:szCs w:val="24"/>
+        </w:rPr>
+        <w:t>Maka dalam proposal ini penulis melakukan perancangan data sesuai dengan literatur-literatur yang tersedia.</w:t>
+      </w:r>
+      <w:proofErr w:type="gramEnd"/>
+      <w:r>
+        <w:rPr>
+          <w:rFonts w:ascii="Times New Roman" w:hAnsi="Times New Roman" w:cs="Times New Roman"/>
+          <w:sz w:val="24"/>
+          <w:szCs w:val="24"/>
+        </w:rPr>
+        <w:t xml:space="preserve"> Berikut ini adalah perancangan data system informasi pelaporan kasus penipuan online melalui media social:</w:t>
       </w:r>
     </w:p>
     <w:p>
@@ -15351,7 +15944,7 @@
           <v:shape id="_x0000_i1025" type="#_x0000_t75" style="width:282.75pt;height:179.25pt" o:ole="">
             <v:imagedata r:id="rId14" o:title=""/>
           </v:shape>
-          <o:OLEObject Type="Embed" ProgID="Visio.Drawing.15" ShapeID="_x0000_i1025" DrawAspect="Content" ObjectID="_1665993285" r:id="rId15"/>
+          <o:OLEObject Type="Embed" ProgID="Visio.Drawing.15" ShapeID="_x0000_i1025" DrawAspect="Content" ObjectID="_1665993405" r:id="rId15"/>
         </w:object>
       </w:r>
     </w:p>
@@ -16139,7 +16732,7 @@
           <v:shape id="_x0000_i1026" type="#_x0000_t75" style="width:426pt;height:461.25pt" o:ole="">
             <v:imagedata r:id="rId16" o:title=""/>
           </v:shape>
-          <o:OLEObject Type="Embed" ProgID="Visio.Drawing.15" ShapeID="_x0000_i1026" DrawAspect="Content" ObjectID="_1665993286" r:id="rId17"/>
+          <o:OLEObject Type="Embed" ProgID="Visio.Drawing.15" ShapeID="_x0000_i1026" DrawAspect="Content" ObjectID="_1665993406" r:id="rId17"/>
         </w:object>
       </w:r>
     </w:p>
@@ -16898,7 +17491,7 @@
           <v:shape id="_x0000_i1027" type="#_x0000_t75" style="width:257.25pt;height:330pt" o:ole="">
             <v:imagedata r:id="rId18" o:title=""/>
           </v:shape>
-          <o:OLEObject Type="Embed" ProgID="Visio.Drawing.15" ShapeID="_x0000_i1027" DrawAspect="Content" ObjectID="_1665993287" r:id="rId19"/>
+          <o:OLEObject Type="Embed" ProgID="Visio.Drawing.15" ShapeID="_x0000_i1027" DrawAspect="Content" ObjectID="_1665993407" r:id="rId19"/>
         </w:object>
       </w:r>
     </w:p>
@@ -17659,6 +18252,7 @@
         </w:rPr>
         <w:tab/>
       </w:r>
+      <w:proofErr w:type="gramStart"/>
       <w:r>
         <w:rPr>
           <w:rFonts w:ascii="Times New Roman" w:hAnsi="Times New Roman" w:cs="Times New Roman"/>
@@ -17785,7 +18379,16 @@
           <w:sz w:val="24"/>
           <w:szCs w:val="24"/>
         </w:rPr>
-        <w:t>. Berikut adalah perancangan tampilan</w:t>
+        <w:t>.</w:t>
+      </w:r>
+      <w:proofErr w:type="gramEnd"/>
+      <w:r>
+        <w:rPr>
+          <w:rFonts w:ascii="Times New Roman" w:hAnsi="Times New Roman" w:cs="Times New Roman"/>
+          <w:sz w:val="24"/>
+          <w:szCs w:val="24"/>
+        </w:rPr>
+        <w:t xml:space="preserve"> Berikut adalah perancangan tampilan</w:t>
       </w:r>
       <w:r>
         <w:rPr>
@@ -17860,7 +18463,7 @@
           <v:shape id="_x0000_i1028" type="#_x0000_t75" style="width:388.5pt;height:354pt" o:ole="">
             <v:imagedata r:id="rId20" o:title=""/>
           </v:shape>
-          <o:OLEObject Type="Embed" ProgID="Visio.Drawing.15" ShapeID="_x0000_i1028" DrawAspect="Content" ObjectID="_1665993288" r:id="rId21"/>
+          <o:OLEObject Type="Embed" ProgID="Visio.Drawing.15" ShapeID="_x0000_i1028" DrawAspect="Content" ObjectID="_1665993408" r:id="rId21"/>
         </w:object>
       </w:r>
     </w:p>
@@ -18068,6 +18671,7 @@
           <w:lang w:val="id-ID"/>
         </w:rPr>
       </w:pPr>
+      <w:proofErr w:type="gramStart"/>
       <w:r>
         <w:rPr>
           <w:rFonts w:ascii="Times New Roman" w:hAnsi="Times New Roman" w:cs="Times New Roman"/>
@@ -18111,13 +18715,32 @@
         </w:rPr>
         <w:t>.</w:t>
       </w:r>
-      <w:r>
-        <w:rPr>
-          <w:rFonts w:ascii="Times New Roman" w:hAnsi="Times New Roman" w:cs="Times New Roman"/>
-          <w:sz w:val="24"/>
-          <w:szCs w:val="24"/>
-        </w:rPr>
-        <w:t xml:space="preserve"> pada halaman admin</w:t>
+      <w:proofErr w:type="gramEnd"/>
+      <w:r>
+        <w:rPr>
+          <w:rFonts w:ascii="Times New Roman" w:hAnsi="Times New Roman" w:cs="Times New Roman"/>
+          <w:sz w:val="24"/>
+          <w:szCs w:val="24"/>
+        </w:rPr>
+        <w:t xml:space="preserve"> </w:t>
+      </w:r>
+      <w:proofErr w:type="gramStart"/>
+      <w:r>
+        <w:rPr>
+          <w:rFonts w:ascii="Times New Roman" w:hAnsi="Times New Roman" w:cs="Times New Roman"/>
+          <w:sz w:val="24"/>
+          <w:szCs w:val="24"/>
+        </w:rPr>
+        <w:t>pada</w:t>
+      </w:r>
+      <w:proofErr w:type="gramEnd"/>
+      <w:r>
+        <w:rPr>
+          <w:rFonts w:ascii="Times New Roman" w:hAnsi="Times New Roman" w:cs="Times New Roman"/>
+          <w:sz w:val="24"/>
+          <w:szCs w:val="24"/>
+        </w:rPr>
+        <w:t xml:space="preserve"> halaman admin</w:t>
       </w:r>
       <w:r>
         <w:rPr>
@@ -18333,7 +18956,7 @@
           <v:shape id="_x0000_i1029" type="#_x0000_t75" style="width:320.25pt;height:389.25pt" o:ole="">
             <v:imagedata r:id="rId18" o:title=""/>
           </v:shape>
-          <o:OLEObject Type="Embed" ProgID="Visio.Drawing.15" ShapeID="_x0000_i1029" DrawAspect="Content" ObjectID="_1665993289" r:id="rId22"/>
+          <o:OLEObject Type="Embed" ProgID="Visio.Drawing.15" ShapeID="_x0000_i1029" DrawAspect="Content" ObjectID="_1665993409" r:id="rId22"/>
         </w:object>
       </w:r>
     </w:p>
@@ -20827,6 +21450,7 @@
           <w:lang w:val="id-ID"/>
         </w:rPr>
       </w:pPr>
+      <w:proofErr w:type="gramStart"/>
       <w:r>
         <w:rPr>
           <w:rFonts w:ascii="Times New Roman" w:hAnsi="Times New Roman" w:cs="Times New Roman"/>
@@ -20867,7 +21491,25 @@
           <w:sz w:val="24"/>
           <w:szCs w:val="24"/>
         </w:rPr>
-        <w:t xml:space="preserve">. Gambar </w:t>
+        <w:t>.</w:t>
+      </w:r>
+      <w:proofErr w:type="gramEnd"/>
+      <w:r>
+        <w:rPr>
+          <w:rFonts w:ascii="Times New Roman" w:hAnsi="Times New Roman" w:cs="Times New Roman"/>
+          <w:sz w:val="24"/>
+          <w:szCs w:val="24"/>
+        </w:rPr>
+        <w:t xml:space="preserve"> </w:t>
+      </w:r>
+      <w:proofErr w:type="gramStart"/>
+      <w:r>
+        <w:rPr>
+          <w:rFonts w:ascii="Times New Roman" w:hAnsi="Times New Roman" w:cs="Times New Roman"/>
+          <w:sz w:val="24"/>
+          <w:szCs w:val="24"/>
+        </w:rPr>
+        <w:t xml:space="preserve">Gambar </w:t>
       </w:r>
       <w:r>
         <w:rPr>
@@ -20905,6 +21547,7 @@
         </w:rPr>
         <w:t>.</w:t>
       </w:r>
+      <w:proofErr w:type="gramEnd"/>
     </w:p>
     <w:p>
       <w:pPr>
@@ -22121,7 +22764,25 @@
           <w:sz w:val="24"/>
           <w:szCs w:val="24"/>
         </w:rPr>
-        <w:t xml:space="preserve"> dilakukan dengan cara menguji beberapa aspek sistem dengan sedikit memperhatikan struktur logika internal sistem. Sistem dikatakan dapat berfungsi dengan baik yaitu pada saat </w:t>
+        <w:t xml:space="preserve"> dilakukan dengan </w:t>
+      </w:r>
+      <w:proofErr w:type="gramStart"/>
+      <w:r>
+        <w:rPr>
+          <w:rFonts w:ascii="Times New Roman" w:hAnsi="Times New Roman" w:cs="Times New Roman"/>
+          <w:sz w:val="24"/>
+          <w:szCs w:val="24"/>
+        </w:rPr>
+        <w:t>cara</w:t>
+      </w:r>
+      <w:proofErr w:type="gramEnd"/>
+      <w:r>
+        <w:rPr>
+          <w:rFonts w:ascii="Times New Roman" w:hAnsi="Times New Roman" w:cs="Times New Roman"/>
+          <w:sz w:val="24"/>
+          <w:szCs w:val="24"/>
+        </w:rPr>
+        <w:t xml:space="preserve"> menguji beberapa aspek sistem dengan sedikit memperhatikan struktur logika internal sistem. Sistem dikatakan dapat berfungsi dengan baik yaitu pada saat </w:t>
       </w:r>
       <w:r>
         <w:rPr>
@@ -25066,7 +25727,25 @@
           <w:sz w:val="24"/>
           <w:szCs w:val="24"/>
         </w:rPr>
-        <w:t xml:space="preserve">Proses pengujian pada penelitian ini melibatkan pengembang dan pengguna.pengembang melakukan pengujian untuk memastikan sistem berjalan dengan baik sesuai proses yang ditentukan.pengguna yang melakukan  proses penggujian dengan cara mencoba menggunakan sistem ini untuk memberikan evaluasi dalam bentuk kritik dan saran terhadap sistem yang sudah  dibuat.hasil evaluasi dari pengguna dijadikan pertimbangan bagi pengembang untuk ditindaklanjuti dalam  proses  perbaikan </w:t>
+        <w:t xml:space="preserve">Proses pengujian pada penelitian ini melibatkan pengembang dan pengguna.pengembang melakukan pengujian untuk memastikan sistem berjalan dengan baik sesuai proses yang ditentukan.pengguna yang </w:t>
+      </w:r>
+      <w:proofErr w:type="gramStart"/>
+      <w:r>
+        <w:rPr>
+          <w:rFonts w:ascii="Times New Roman" w:hAnsi="Times New Roman" w:cs="Times New Roman"/>
+          <w:sz w:val="24"/>
+          <w:szCs w:val="24"/>
+        </w:rPr>
+        <w:t>melakukan  proses</w:t>
+      </w:r>
+      <w:proofErr w:type="gramEnd"/>
+      <w:r>
+        <w:rPr>
+          <w:rFonts w:ascii="Times New Roman" w:hAnsi="Times New Roman" w:cs="Times New Roman"/>
+          <w:sz w:val="24"/>
+          <w:szCs w:val="24"/>
+        </w:rPr>
+        <w:t xml:space="preserve"> penggujian dengan cara mencoba menggunakan sistem ini untuk memberikan evaluasi dalam bentuk kritik dan saran terhadap sistem yang sudah  dibuat.hasil evaluasi dari pengguna dijadikan pertimbangan bagi pengembang untuk ditindaklanjuti dalam  proses  perbaikan </w:t>
       </w:r>
       <w:r>
         <w:rPr>
@@ -30365,7 +31044,7 @@
 </file>
 
 <file path=customXml/itemProps1.xml><?xml version="1.0" encoding="utf-8"?>
-<ds:datastoreItem xmlns:ds="http://schemas.openxmlformats.org/officeDocument/2006/customXml" ds:itemID="{D0D31205-8448-4271-98ED-9D0FA368883C}">
+<ds:datastoreItem xmlns:ds="http://schemas.openxmlformats.org/officeDocument/2006/customXml" ds:itemID="{626DA0F7-379C-4291-9181-8336EC381792}">
   <ds:schemaRefs>
     <ds:schemaRef ds:uri="http://schemas.openxmlformats.org/officeDocument/2006/bibliography"/>
   </ds:schemaRefs>

</xml_diff>

<commit_message>
perbaikan font pada abstrak
</commit_message>
<xml_diff>
--- a/PROPOSAL MIX.docx
+++ b/PROPOSAL MIX.docx
@@ -804,10 +804,11 @@
       <w:pPr>
         <w:jc w:val="both"/>
         <w:rPr>
-          <w:sz w:val="18"/>
-          <w:szCs w:val="18"/>
-        </w:rPr>
-      </w:pPr>
+          <w:sz w:val="20"/>
+          <w:szCs w:val="20"/>
+        </w:rPr>
+      </w:pPr>
+      <w:bookmarkStart w:id="1" w:name="_GoBack"/>
       <w:r>
         <w:rPr>
           <w:rFonts w:ascii="Times New Roman" w:hAnsi="Times New Roman" w:cs="Times New Roman"/>
@@ -840,7 +841,8 @@
       <w:r>
         <w:rPr>
           <w:rFonts w:ascii="Times New Roman" w:hAnsi="Times New Roman" w:cs="Times New Roman"/>
-          <w:szCs w:val="23"/>
+          <w:sz w:val="20"/>
+          <w:szCs w:val="20"/>
         </w:rPr>
         <w:t xml:space="preserve"> </w:t>
       </w:r>
@@ -849,6 +851,7 @@
         <w:rPr>
           <w:rFonts w:ascii="Times New Roman" w:hAnsi="Times New Roman" w:cs="Times New Roman"/>
           <w:sz w:val="20"/>
+          <w:szCs w:val="20"/>
         </w:rPr>
         <w:t>Namun perkembangan transaksi online tidak mendapatkan dukungan sebanyak 23% dari pengguna internet di Indonesia.</w:t>
       </w:r>
@@ -857,18 +860,9 @@
         <w:rPr>
           <w:rFonts w:ascii="Times New Roman" w:hAnsi="Times New Roman" w:cs="Times New Roman"/>
           <w:sz w:val="20"/>
+          <w:szCs w:val="20"/>
         </w:rPr>
         <w:t xml:space="preserve"> Alasan utama dari penolakan mengenai transaksi online adalah tidak adanya cara atau sesuatu instruksi mengenai bagaimana jika seseorang pengguna online mengalami kasus penipuan</w:t>
-      </w:r>
-      <w:r>
-        <w:rPr>
-          <w:rFonts w:ascii="Times New Roman" w:hAnsi="Times New Roman" w:cs="Times New Roman"/>
-          <w:color w:val="000000"/>
-          <w:sz w:val="18"/>
-          <w:szCs w:val="18"/>
-          <w:lang w:val="id-ID"/>
-        </w:rPr>
-        <w:t xml:space="preserve"> </w:t>
       </w:r>
       <w:r>
         <w:rPr>
@@ -876,8 +870,9 @@
           <w:color w:val="000000"/>
           <w:sz w:val="20"/>
           <w:szCs w:val="20"/>
-        </w:rPr>
-        <w:t>Penelitian ini bertujuan untuk mengetahui sistem yang sedang berjalan, membuat perancangan sistem, melakukan analisis</w:t>
+          <w:lang w:val="id-ID"/>
+        </w:rPr>
+        <w:t xml:space="preserve"> </w:t>
       </w:r>
       <w:r>
         <w:rPr>
@@ -886,8 +881,9 @@
           <w:sz w:val="20"/>
           <w:szCs w:val="20"/>
         </w:rPr>
-        <w:t xml:space="preserve"> berdasarkan pengembangan system terdahulu, tinjauan pustaka</w:t>
-      </w:r>
+        <w:t xml:space="preserve">Penelitian ini bertujuan untuk mengetahui sistem yang sedang berjalan, membuat perancangan sistem, melakukan analisis berdasarkan pengembangan system terdahulu, tinjauan pustaka dan menetapkan teori pendukung perancangan sistem informasi . </w:t>
+      </w:r>
+      <w:proofErr w:type="gramStart"/>
       <w:r>
         <w:rPr>
           <w:rFonts w:ascii="Times New Roman" w:hAnsi="Times New Roman" w:cs="Times New Roman"/>
@@ -895,7 +891,214 @@
           <w:sz w:val="20"/>
           <w:szCs w:val="20"/>
         </w:rPr>
-        <w:t xml:space="preserve"> dan</w:t>
+        <w:t xml:space="preserve">Penelitian ini berguna untuk membangun </w:t>
+      </w:r>
+      <w:r>
+        <w:rPr>
+          <w:rFonts w:ascii="Times New Roman" w:hAnsi="Times New Roman" w:cs="Times New Roman"/>
+          <w:bCs/>
+          <w:sz w:val="20"/>
+          <w:szCs w:val="20"/>
+        </w:rPr>
+        <w:t>Sistem Informasi</w:t>
+      </w:r>
+      <w:r>
+        <w:rPr>
+          <w:rFonts w:ascii="Times New Roman" w:hAnsi="Times New Roman" w:cs="Times New Roman"/>
+          <w:bCs/>
+          <w:sz w:val="20"/>
+          <w:szCs w:val="20"/>
+        </w:rPr>
+        <w:t xml:space="preserve"> Pelaporan </w:t>
+      </w:r>
+      <w:r>
+        <w:rPr>
+          <w:rFonts w:ascii="Times New Roman" w:hAnsi="Times New Roman" w:cs="Times New Roman"/>
+          <w:bCs/>
+          <w:sz w:val="20"/>
+          <w:szCs w:val="20"/>
+          <w:lang w:val="id-ID"/>
+        </w:rPr>
+        <w:t xml:space="preserve">Kasus </w:t>
+      </w:r>
+      <w:r>
+        <w:rPr>
+          <w:rFonts w:ascii="Times New Roman" w:hAnsi="Times New Roman" w:cs="Times New Roman"/>
+          <w:bCs/>
+          <w:sz w:val="20"/>
+          <w:szCs w:val="20"/>
+        </w:rPr>
+        <w:t xml:space="preserve">Penipuan </w:t>
+      </w:r>
+      <w:r>
+        <w:rPr>
+          <w:rFonts w:ascii="Times New Roman" w:hAnsi="Times New Roman" w:cs="Times New Roman"/>
+          <w:bCs/>
+          <w:i/>
+          <w:sz w:val="20"/>
+          <w:szCs w:val="20"/>
+        </w:rPr>
+        <w:t>Online</w:t>
+      </w:r>
+      <w:r>
+        <w:rPr>
+          <w:rFonts w:ascii="Times New Roman" w:hAnsi="Times New Roman" w:cs="Times New Roman"/>
+          <w:bCs/>
+          <w:i/>
+          <w:sz w:val="20"/>
+          <w:szCs w:val="20"/>
+          <w:lang w:val="id-ID"/>
+        </w:rPr>
+        <w:t xml:space="preserve"> Shop</w:t>
+      </w:r>
+      <w:r>
+        <w:rPr>
+          <w:rFonts w:ascii="Times New Roman" w:hAnsi="Times New Roman" w:cs="Times New Roman"/>
+          <w:bCs/>
+          <w:sz w:val="20"/>
+          <w:szCs w:val="20"/>
+        </w:rPr>
+        <w:t xml:space="preserve"> Melalui </w:t>
+      </w:r>
+      <w:r>
+        <w:rPr>
+          <w:rFonts w:ascii="Times New Roman" w:hAnsi="Times New Roman" w:cs="Times New Roman"/>
+          <w:bCs/>
+          <w:sz w:val="20"/>
+          <w:szCs w:val="20"/>
+          <w:lang w:val="id-ID"/>
+        </w:rPr>
+        <w:t xml:space="preserve">Situs </w:t>
+      </w:r>
+      <w:r>
+        <w:rPr>
+          <w:rFonts w:ascii="Times New Roman" w:hAnsi="Times New Roman" w:cs="Times New Roman"/>
+          <w:bCs/>
+          <w:sz w:val="20"/>
+          <w:szCs w:val="20"/>
+        </w:rPr>
+        <w:t xml:space="preserve">Media </w:t>
+      </w:r>
+      <w:r>
+        <w:rPr>
+          <w:rFonts w:ascii="Times New Roman" w:hAnsi="Times New Roman" w:cs="Times New Roman"/>
+          <w:bCs/>
+          <w:iCs/>
+          <w:sz w:val="20"/>
+          <w:szCs w:val="20"/>
+        </w:rPr>
+        <w:t>So</w:t>
+      </w:r>
+      <w:r>
+        <w:rPr>
+          <w:rFonts w:ascii="Times New Roman" w:hAnsi="Times New Roman" w:cs="Times New Roman"/>
+          <w:bCs/>
+          <w:iCs/>
+          <w:sz w:val="20"/>
+          <w:szCs w:val="20"/>
+          <w:lang w:val="id-ID"/>
+        </w:rPr>
+        <w:t>s</w:t>
+      </w:r>
+      <w:r>
+        <w:rPr>
+          <w:rFonts w:ascii="Times New Roman" w:hAnsi="Times New Roman" w:cs="Times New Roman"/>
+          <w:bCs/>
+          <w:iCs/>
+          <w:sz w:val="20"/>
+          <w:szCs w:val="20"/>
+        </w:rPr>
+        <w:t>ial</w:t>
+      </w:r>
+      <w:r>
+        <w:rPr>
+          <w:rFonts w:ascii="Times New Roman" w:hAnsi="Times New Roman" w:cs="Times New Roman"/>
+          <w:bCs/>
+          <w:iCs/>
+          <w:sz w:val="20"/>
+          <w:szCs w:val="20"/>
+          <w:lang w:val="id-ID"/>
+        </w:rPr>
+        <w:t xml:space="preserve"> Berbasis </w:t>
+      </w:r>
+      <w:r>
+        <w:rPr>
+          <w:rFonts w:ascii="Times New Roman" w:hAnsi="Times New Roman" w:cs="Times New Roman"/>
+          <w:bCs/>
+          <w:i/>
+          <w:iCs/>
+          <w:sz w:val="20"/>
+          <w:szCs w:val="20"/>
+          <w:lang w:val="id-ID"/>
+        </w:rPr>
+        <w:t>Web</w:t>
+      </w:r>
+      <w:r>
+        <w:rPr>
+          <w:rFonts w:ascii="Times New Roman" w:hAnsi="Times New Roman" w:cs="Times New Roman"/>
+          <w:bCs/>
+          <w:iCs/>
+          <w:sz w:val="20"/>
+          <w:szCs w:val="20"/>
+          <w:lang w:val="id-ID"/>
+        </w:rPr>
+        <w:t xml:space="preserve"> Pengembangan </w:t>
+      </w:r>
+      <w:r>
+        <w:rPr>
+          <w:rFonts w:ascii="Times New Roman" w:hAnsi="Times New Roman" w:cs="Times New Roman"/>
+          <w:bCs/>
+          <w:i/>
+          <w:iCs/>
+          <w:sz w:val="20"/>
+          <w:szCs w:val="20"/>
+          <w:lang w:val="id-ID"/>
+        </w:rPr>
+        <w:t>Framework</w:t>
+      </w:r>
+      <w:r>
+        <w:rPr>
+          <w:rFonts w:ascii="Times New Roman" w:hAnsi="Times New Roman" w:cs="Times New Roman"/>
+          <w:bCs/>
+          <w:iCs/>
+          <w:sz w:val="20"/>
+          <w:szCs w:val="20"/>
+          <w:lang w:val="id-ID"/>
+        </w:rPr>
+        <w:t xml:space="preserve"> </w:t>
+      </w:r>
+      <w:r>
+        <w:rPr>
+          <w:rFonts w:ascii="Times New Roman" w:hAnsi="Times New Roman" w:cs="Times New Roman"/>
+          <w:bCs/>
+          <w:i/>
+          <w:iCs/>
+          <w:sz w:val="20"/>
+          <w:szCs w:val="20"/>
+          <w:lang w:val="id-ID"/>
+        </w:rPr>
+        <w:t>Codeigniter</w:t>
+      </w:r>
+      <w:r>
+        <w:rPr>
+          <w:rFonts w:ascii="Times New Roman" w:hAnsi="Times New Roman" w:cs="Times New Roman"/>
+          <w:bCs/>
+          <w:iCs/>
+          <w:sz w:val="20"/>
+          <w:szCs w:val="20"/>
+        </w:rPr>
+        <w:t>.</w:t>
+      </w:r>
+      <w:proofErr w:type="gramEnd"/>
+      <w:r>
+        <w:rPr>
+          <w:rFonts w:ascii="Times New Roman" w:hAnsi="Times New Roman" w:cs="Times New Roman"/>
+          <w:bCs/>
+          <w:iCs/>
+          <w:sz w:val="20"/>
+          <w:szCs w:val="20"/>
+        </w:rPr>
+        <w:t xml:space="preserve"> </w:t>
       </w:r>
       <w:r>
         <w:rPr>
@@ -904,251 +1107,7 @@
           <w:sz w:val="20"/>
           <w:szCs w:val="20"/>
         </w:rPr>
-        <w:t xml:space="preserve"> menetapkan teori pendukung</w:t>
-      </w:r>
-      <w:r>
-        <w:rPr>
-          <w:rFonts w:ascii="Times New Roman" w:hAnsi="Times New Roman" w:cs="Times New Roman"/>
-          <w:color w:val="000000"/>
-          <w:sz w:val="20"/>
-          <w:szCs w:val="20"/>
-        </w:rPr>
-        <w:t xml:space="preserve"> perancangan sistem informasi . </w:t>
-      </w:r>
-      <w:proofErr w:type="gramStart"/>
-      <w:r>
-        <w:rPr>
-          <w:rFonts w:ascii="Times New Roman" w:hAnsi="Times New Roman" w:cs="Times New Roman"/>
-          <w:color w:val="000000"/>
-          <w:sz w:val="20"/>
-          <w:szCs w:val="20"/>
-        </w:rPr>
-        <w:t xml:space="preserve">Penelitian ini berguna untuk membangun </w:t>
-      </w:r>
-      <w:r>
-        <w:rPr>
-          <w:rFonts w:ascii="Times New Roman" w:hAnsi="Times New Roman" w:cs="Times New Roman"/>
-          <w:bCs/>
-          <w:sz w:val="18"/>
-          <w:szCs w:val="20"/>
-        </w:rPr>
-        <w:t>Sistem Informasi</w:t>
-      </w:r>
-      <w:r>
-        <w:rPr>
-          <w:rFonts w:ascii="Times New Roman" w:hAnsi="Times New Roman" w:cs="Times New Roman"/>
-          <w:bCs/>
-          <w:sz w:val="18"/>
-          <w:szCs w:val="20"/>
-        </w:rPr>
-        <w:t xml:space="preserve"> Pelaporan </w:t>
-      </w:r>
-      <w:r>
-        <w:rPr>
-          <w:rFonts w:ascii="Times New Roman" w:hAnsi="Times New Roman" w:cs="Times New Roman"/>
-          <w:bCs/>
-          <w:sz w:val="18"/>
-          <w:szCs w:val="20"/>
-          <w:lang w:val="id-ID"/>
-        </w:rPr>
-        <w:t xml:space="preserve">Kasus </w:t>
-      </w:r>
-      <w:r>
-        <w:rPr>
-          <w:rFonts w:ascii="Times New Roman" w:hAnsi="Times New Roman" w:cs="Times New Roman"/>
-          <w:bCs/>
-          <w:sz w:val="18"/>
-          <w:szCs w:val="20"/>
-        </w:rPr>
-        <w:t xml:space="preserve">Penipuan </w:t>
-      </w:r>
-      <w:r>
-        <w:rPr>
-          <w:rFonts w:ascii="Times New Roman" w:hAnsi="Times New Roman" w:cs="Times New Roman"/>
-          <w:bCs/>
-          <w:i/>
-          <w:sz w:val="18"/>
-          <w:szCs w:val="20"/>
-        </w:rPr>
-        <w:t>Online</w:t>
-      </w:r>
-      <w:r>
-        <w:rPr>
-          <w:rFonts w:ascii="Times New Roman" w:hAnsi="Times New Roman" w:cs="Times New Roman"/>
-          <w:bCs/>
-          <w:i/>
-          <w:sz w:val="18"/>
-          <w:szCs w:val="20"/>
-          <w:lang w:val="id-ID"/>
-        </w:rPr>
-        <w:t xml:space="preserve"> Shop</w:t>
-      </w:r>
-      <w:r>
-        <w:rPr>
-          <w:rFonts w:ascii="Times New Roman" w:hAnsi="Times New Roman" w:cs="Times New Roman"/>
-          <w:bCs/>
-          <w:sz w:val="18"/>
-          <w:szCs w:val="20"/>
-        </w:rPr>
-        <w:t xml:space="preserve"> Melalui </w:t>
-      </w:r>
-      <w:r>
-        <w:rPr>
-          <w:rFonts w:ascii="Times New Roman" w:hAnsi="Times New Roman" w:cs="Times New Roman"/>
-          <w:bCs/>
-          <w:sz w:val="18"/>
-          <w:szCs w:val="20"/>
-          <w:lang w:val="id-ID"/>
-        </w:rPr>
-        <w:t xml:space="preserve">Situs </w:t>
-      </w:r>
-      <w:r>
-        <w:rPr>
-          <w:rFonts w:ascii="Times New Roman" w:hAnsi="Times New Roman" w:cs="Times New Roman"/>
-          <w:bCs/>
-          <w:sz w:val="18"/>
-          <w:szCs w:val="20"/>
-        </w:rPr>
-        <w:t xml:space="preserve">Media </w:t>
-      </w:r>
-      <w:r>
-        <w:rPr>
-          <w:rFonts w:ascii="Times New Roman" w:hAnsi="Times New Roman" w:cs="Times New Roman"/>
-          <w:bCs/>
-          <w:iCs/>
-          <w:sz w:val="18"/>
-          <w:szCs w:val="20"/>
-        </w:rPr>
-        <w:t>So</w:t>
-      </w:r>
-      <w:r>
-        <w:rPr>
-          <w:rFonts w:ascii="Times New Roman" w:hAnsi="Times New Roman" w:cs="Times New Roman"/>
-          <w:bCs/>
-          <w:iCs/>
-          <w:sz w:val="18"/>
-          <w:szCs w:val="20"/>
-          <w:lang w:val="id-ID"/>
-        </w:rPr>
-        <w:t>s</w:t>
-      </w:r>
-      <w:r>
-        <w:rPr>
-          <w:rFonts w:ascii="Times New Roman" w:hAnsi="Times New Roman" w:cs="Times New Roman"/>
-          <w:bCs/>
-          <w:iCs/>
-          <w:sz w:val="18"/>
-          <w:szCs w:val="20"/>
-        </w:rPr>
-        <w:t>ial</w:t>
-      </w:r>
-      <w:r>
-        <w:rPr>
-          <w:rFonts w:ascii="Times New Roman" w:hAnsi="Times New Roman" w:cs="Times New Roman"/>
-          <w:bCs/>
-          <w:iCs/>
-          <w:sz w:val="18"/>
-          <w:szCs w:val="20"/>
-          <w:lang w:val="id-ID"/>
-        </w:rPr>
-        <w:t xml:space="preserve"> Berbasis </w:t>
-      </w:r>
-      <w:r>
-        <w:rPr>
-          <w:rFonts w:ascii="Times New Roman" w:hAnsi="Times New Roman" w:cs="Times New Roman"/>
-          <w:bCs/>
-          <w:i/>
-          <w:iCs/>
-          <w:sz w:val="18"/>
-          <w:szCs w:val="20"/>
-          <w:lang w:val="id-ID"/>
-        </w:rPr>
-        <w:t>Web</w:t>
-      </w:r>
-      <w:r>
-        <w:rPr>
-          <w:rFonts w:ascii="Times New Roman" w:hAnsi="Times New Roman" w:cs="Times New Roman"/>
-          <w:bCs/>
-          <w:iCs/>
-          <w:sz w:val="18"/>
-          <w:szCs w:val="20"/>
-          <w:lang w:val="id-ID"/>
-        </w:rPr>
-        <w:t xml:space="preserve"> Pengembangan </w:t>
-      </w:r>
-      <w:r>
-        <w:rPr>
-          <w:rFonts w:ascii="Times New Roman" w:hAnsi="Times New Roman" w:cs="Times New Roman"/>
-          <w:bCs/>
-          <w:i/>
-          <w:iCs/>
-          <w:sz w:val="18"/>
-          <w:szCs w:val="20"/>
-          <w:lang w:val="id-ID"/>
-        </w:rPr>
-        <w:t>Framework</w:t>
-      </w:r>
-      <w:r>
-        <w:rPr>
-          <w:rFonts w:ascii="Times New Roman" w:hAnsi="Times New Roman" w:cs="Times New Roman"/>
-          <w:bCs/>
-          <w:iCs/>
-          <w:sz w:val="18"/>
-          <w:szCs w:val="20"/>
-          <w:lang w:val="id-ID"/>
-        </w:rPr>
-        <w:t xml:space="preserve"> </w:t>
-      </w:r>
-      <w:r>
-        <w:rPr>
-          <w:rFonts w:ascii="Times New Roman" w:hAnsi="Times New Roman" w:cs="Times New Roman"/>
-          <w:bCs/>
-          <w:i/>
-          <w:iCs/>
-          <w:sz w:val="18"/>
-          <w:szCs w:val="20"/>
-          <w:lang w:val="id-ID"/>
-        </w:rPr>
-        <w:t>Codeigniter</w:t>
-      </w:r>
-      <w:r>
-        <w:rPr>
-          <w:rFonts w:ascii="Times New Roman" w:hAnsi="Times New Roman" w:cs="Times New Roman"/>
-          <w:bCs/>
-          <w:iCs/>
-          <w:sz w:val="18"/>
-          <w:szCs w:val="20"/>
-        </w:rPr>
-        <w:t>.</w:t>
-      </w:r>
-      <w:proofErr w:type="gramEnd"/>
-      <w:r>
-        <w:rPr>
-          <w:rFonts w:ascii="Times New Roman" w:hAnsi="Times New Roman" w:cs="Times New Roman"/>
-          <w:bCs/>
-          <w:iCs/>
-          <w:sz w:val="18"/>
-          <w:szCs w:val="20"/>
-        </w:rPr>
-        <w:t xml:space="preserve"> </w:t>
-      </w:r>
-      <w:r>
-        <w:rPr>
-          <w:rFonts w:ascii="Times New Roman" w:hAnsi="Times New Roman" w:cs="Times New Roman"/>
-          <w:color w:val="000000"/>
-          <w:sz w:val="20"/>
-          <w:szCs w:val="20"/>
-        </w:rPr>
-        <w:t xml:space="preserve">Dalam pengembangan sistem simpan pinjam penulis menggunakan metode </w:t>
-      </w:r>
-      <w:r>
-        <w:rPr>
-          <w:rFonts w:ascii="Times New Roman" w:hAnsi="Times New Roman" w:cs="Times New Roman"/>
-          <w:color w:val="000000"/>
-          <w:sz w:val="20"/>
-          <w:szCs w:val="20"/>
-        </w:rPr>
-        <w:t>MVC (</w:t>
+        <w:t>Dalam pengembangan sistem simpan pinjam penulis menggunakan metode MVC (</w:t>
       </w:r>
       <w:r>
         <w:rPr>
@@ -1199,37 +1158,7 @@
           <w:szCs w:val="20"/>
           <w:shd w:val="clear" w:color="auto" w:fill="FFFFFF"/>
         </w:rPr>
-        <w:t xml:space="preserve"> bagaimana memprosesnya (Controller).</w:t>
-      </w:r>
-      <w:r>
-        <w:rPr>
-          <w:rFonts w:ascii="Times New Roman" w:hAnsi="Times New Roman" w:cs="Times New Roman"/>
-          <w:color w:val="222222"/>
-          <w:sz w:val="20"/>
-          <w:szCs w:val="20"/>
-          <w:shd w:val="clear" w:color="auto" w:fill="FFFFFF"/>
-        </w:rPr>
-        <w:t xml:space="preserve"> </w:t>
-      </w:r>
-      <w:r>
-        <w:rPr>
-          <w:rFonts w:ascii="Times New Roman" w:hAnsi="Times New Roman" w:cs="Times New Roman"/>
-          <w:color w:val="222222"/>
-          <w:sz w:val="20"/>
-          <w:szCs w:val="20"/>
-          <w:shd w:val="clear" w:color="auto" w:fill="FFFFFF"/>
-        </w:rPr>
-        <w:t>Dalam implementasinya kebanyakan kerangka kerja (framework) dalam aplikasi web</w:t>
-      </w:r>
-      <w:r>
-        <w:rPr>
-          <w:rFonts w:ascii="Times New Roman" w:hAnsi="Times New Roman" w:cs="Times New Roman"/>
-          <w:color w:val="222222"/>
-          <w:sz w:val="20"/>
-          <w:szCs w:val="20"/>
-          <w:shd w:val="clear" w:color="auto" w:fill="FFFFFF"/>
-        </w:rPr>
-        <w:t>,</w:t>
+        <w:t xml:space="preserve"> bagaimana memprosesnya (Controller). Dalam implementasinya kebanyakan kerangka kerja (framework) dalam aplikasi web,</w:t>
       </w:r>
       <w:r>
         <w:rPr>
@@ -1238,6 +1167,45 @@
           <w:sz w:val="20"/>
           <w:szCs w:val="20"/>
         </w:rPr>
+        <w:t xml:space="preserve"> sedangkan untuk teknik pengumpulan data yang digunakan antara lain observasi dan kuisioner. Hasil dari pengembangan yang dilakukan oleh penulis, dapat dibuat kesimpulan bahwa dengan dibangunnya </w:t>
+      </w:r>
+      <w:r>
+        <w:rPr>
+          <w:rFonts w:ascii="Times New Roman" w:hAnsi="Times New Roman" w:cs="Times New Roman"/>
+          <w:bCs/>
+          <w:sz w:val="20"/>
+          <w:szCs w:val="20"/>
+        </w:rPr>
+        <w:t xml:space="preserve">Sistem Informasi Kasus Pelaporan Penipuan </w:t>
+      </w:r>
+      <w:r>
+        <w:rPr>
+          <w:rFonts w:ascii="Times New Roman" w:hAnsi="Times New Roman" w:cs="Times New Roman"/>
+          <w:bCs/>
+          <w:i/>
+          <w:sz w:val="20"/>
+          <w:szCs w:val="20"/>
+        </w:rPr>
+        <w:t>Online</w:t>
+      </w:r>
+      <w:r>
+        <w:rPr>
+          <w:rFonts w:ascii="Times New Roman" w:hAnsi="Times New Roman" w:cs="Times New Roman"/>
+          <w:bCs/>
+          <w:i/>
+          <w:sz w:val="20"/>
+          <w:szCs w:val="20"/>
+          <w:lang w:val="id-ID"/>
+        </w:rPr>
+        <w:t xml:space="preserve"> Shop</w:t>
+      </w:r>
+      <w:r>
+        <w:rPr>
+          <w:rFonts w:ascii="Times New Roman" w:hAnsi="Times New Roman" w:cs="Times New Roman"/>
+          <w:bCs/>
+          <w:sz w:val="20"/>
+          <w:szCs w:val="20"/>
+        </w:rPr>
         <w:t xml:space="preserve"> </w:t>
       </w:r>
       <w:r>
@@ -1247,147 +1215,10 @@
           <w:sz w:val="20"/>
           <w:szCs w:val="20"/>
         </w:rPr>
-        <w:t>sedangkan untuk</w:t>
-      </w:r>
-      <w:r>
-        <w:rPr>
-          <w:rFonts w:ascii="Times New Roman" w:hAnsi="Times New Roman" w:cs="Times New Roman"/>
-          <w:color w:val="000000"/>
-          <w:sz w:val="20"/>
-          <w:szCs w:val="20"/>
-        </w:rPr>
-        <w:t xml:space="preserve"> teknik pengumpulan data yang digunakan antara lain </w:t>
-      </w:r>
-      <w:r>
-        <w:rPr>
-          <w:rFonts w:ascii="Times New Roman" w:hAnsi="Times New Roman" w:cs="Times New Roman"/>
-          <w:color w:val="000000"/>
-          <w:sz w:val="20"/>
-          <w:szCs w:val="20"/>
-        </w:rPr>
-        <w:t xml:space="preserve">observasi dan kuisioner. </w:t>
-      </w:r>
-      <w:r>
-        <w:rPr>
-          <w:rFonts w:ascii="Times New Roman" w:hAnsi="Times New Roman" w:cs="Times New Roman"/>
-          <w:color w:val="000000"/>
-          <w:sz w:val="20"/>
-          <w:szCs w:val="20"/>
-        </w:rPr>
-        <w:t>Hasil dari</w:t>
-      </w:r>
-      <w:r>
-        <w:rPr>
-          <w:rFonts w:ascii="Times New Roman" w:hAnsi="Times New Roman" w:cs="Times New Roman"/>
-          <w:color w:val="000000"/>
-          <w:sz w:val="20"/>
-          <w:szCs w:val="20"/>
-        </w:rPr>
-        <w:t xml:space="preserve"> pengembangan yang dilakukan oleh penulis</w:t>
-      </w:r>
-      <w:r>
-        <w:rPr>
-          <w:rFonts w:ascii="Times New Roman" w:hAnsi="Times New Roman" w:cs="Times New Roman"/>
-          <w:color w:val="000000"/>
-          <w:sz w:val="20"/>
-          <w:szCs w:val="20"/>
-        </w:rPr>
-        <w:t xml:space="preserve">, dapat dibuat kesimpulan bahwa dengan dibangunnya </w:t>
-      </w:r>
-      <w:r>
-        <w:rPr>
-          <w:rFonts w:ascii="Times New Roman" w:hAnsi="Times New Roman" w:cs="Times New Roman"/>
-          <w:bCs/>
-          <w:sz w:val="18"/>
-          <w:szCs w:val="20"/>
-        </w:rPr>
-        <w:t xml:space="preserve">Sistem Informasi Kasus Pelaporan Penipuan </w:t>
-      </w:r>
-      <w:r>
-        <w:rPr>
-          <w:rFonts w:ascii="Times New Roman" w:hAnsi="Times New Roman" w:cs="Times New Roman"/>
-          <w:bCs/>
-          <w:i/>
-          <w:sz w:val="18"/>
-          <w:szCs w:val="20"/>
-        </w:rPr>
-        <w:t>Online</w:t>
-      </w:r>
-      <w:r>
-        <w:rPr>
-          <w:rFonts w:ascii="Times New Roman" w:hAnsi="Times New Roman" w:cs="Times New Roman"/>
-          <w:bCs/>
-          <w:i/>
-          <w:sz w:val="18"/>
-          <w:szCs w:val="20"/>
-          <w:lang w:val="id-ID"/>
-        </w:rPr>
-        <w:t xml:space="preserve"> Shop</w:t>
-      </w:r>
-      <w:r>
-        <w:rPr>
-          <w:rFonts w:ascii="Times New Roman" w:hAnsi="Times New Roman" w:cs="Times New Roman"/>
-          <w:bCs/>
-          <w:sz w:val="18"/>
-          <w:szCs w:val="20"/>
-        </w:rPr>
-        <w:t xml:space="preserve"> </w:t>
-      </w:r>
-      <w:r>
-        <w:rPr>
-          <w:rFonts w:ascii="Times New Roman" w:hAnsi="Times New Roman" w:cs="Times New Roman"/>
-          <w:color w:val="000000"/>
-          <w:sz w:val="20"/>
-          <w:szCs w:val="20"/>
-        </w:rPr>
-        <w:t xml:space="preserve">diharapkan dapat membantu </w:t>
-      </w:r>
-      <w:r>
-        <w:rPr>
-          <w:rFonts w:ascii="Times New Roman" w:hAnsi="Times New Roman" w:cs="Times New Roman"/>
-          <w:color w:val="000000"/>
-          <w:sz w:val="20"/>
-          <w:szCs w:val="20"/>
-        </w:rPr>
-        <w:t>pihak kepolisian</w:t>
-      </w:r>
-      <w:r>
-        <w:rPr>
-          <w:rFonts w:ascii="Times New Roman" w:hAnsi="Times New Roman" w:cs="Times New Roman"/>
-          <w:color w:val="000000"/>
-          <w:sz w:val="20"/>
-          <w:szCs w:val="20"/>
-        </w:rPr>
-        <w:t xml:space="preserve"> dalam </w:t>
-      </w:r>
-      <w:r>
-        <w:rPr>
-          <w:rFonts w:ascii="Times New Roman" w:hAnsi="Times New Roman" w:cs="Times New Roman"/>
-          <w:color w:val="000000"/>
-          <w:sz w:val="20"/>
-          <w:szCs w:val="20"/>
-        </w:rPr>
-        <w:t>menangani maraknya kasus penipuan online melalui media social terlebih disaat masa pandemic dengan lebih efisien</w:t>
-      </w:r>
-      <w:r>
-        <w:rPr>
-          <w:rFonts w:ascii="Times New Roman" w:hAnsi="Times New Roman" w:cs="Times New Roman"/>
-          <w:color w:val="000000"/>
-          <w:sz w:val="20"/>
-          <w:szCs w:val="20"/>
-        </w:rPr>
-        <w:t xml:space="preserve">, </w:t>
-      </w:r>
-      <w:r>
-        <w:rPr>
-          <w:rFonts w:ascii="Times New Roman" w:hAnsi="Times New Roman" w:cs="Times New Roman"/>
-          <w:color w:val="000000"/>
-          <w:sz w:val="20"/>
-          <w:szCs w:val="20"/>
-        </w:rPr>
-        <w:t>dan masyarakat tidak lagi takut ataupun enggan untuk melaporkan tindak kasus penipuan online melalui media social kepada pihak berwenang karena telah terdapat system yang mempermudah masyarakat maupun kepolisian dalam memberantas tindak pidana kasus penipuan online melalui media social.</w:t>
-      </w:r>
-    </w:p>
+        <w:t>diharapkan dapat membantu pihak kepolisian dalam menangani maraknya kasus penipuan online melalui media social terlebih disaat masa pandemic dengan lebih efisien, dan masyarakat tidak lagi takut ataupun enggan untuk melaporkan tindak kasus penipuan online melalui media social kepada pihak berwenang karena telah terdapat system yang mempermudah masyarakat maupun kepolisian dalam memberantas tindak pidana kasus penipuan online melalui media social.</w:t>
+      </w:r>
+    </w:p>
+    <w:bookmarkEnd w:id="1"/>
     <w:p>
       <w:pPr>
         <w:spacing w:after="0" w:line="360" w:lineRule="auto"/>
@@ -1765,8 +1596,8 @@
           <w:i/>
         </w:rPr>
       </w:pPr>
-      <w:bookmarkStart w:id="1" w:name="_Toc53630925"/>
-      <w:bookmarkStart w:id="2" w:name="_Toc55326674"/>
+      <w:bookmarkStart w:id="2" w:name="_Toc53630925"/>
+      <w:bookmarkStart w:id="3" w:name="_Toc55326674"/>
       <w:r>
         <w:rPr>
           <w:b/>
@@ -1774,8 +1605,8 @@
         </w:rPr>
         <w:t>ABSTRACT</w:t>
       </w:r>
-      <w:bookmarkEnd w:id="1"/>
       <w:bookmarkEnd w:id="2"/>
+      <w:bookmarkEnd w:id="3"/>
     </w:p>
     <w:p>
       <w:pPr>
@@ -1903,8 +1734,8 @@
           <w:szCs w:val="28"/>
         </w:rPr>
       </w:pPr>
-      <w:bookmarkStart w:id="3" w:name="_Toc53630926"/>
-      <w:bookmarkStart w:id="4" w:name="_Toc55326675"/>
+      <w:bookmarkStart w:id="4" w:name="_Toc53630926"/>
+      <w:bookmarkStart w:id="5" w:name="_Toc55326675"/>
       <w:r>
         <w:rPr>
           <w:b/>
@@ -1913,8 +1744,8 @@
         <w:lastRenderedPageBreak/>
         <w:t>KATA PENGANTAR</w:t>
       </w:r>
-      <w:bookmarkEnd w:id="3"/>
       <w:bookmarkEnd w:id="4"/>
+      <w:bookmarkEnd w:id="5"/>
     </w:p>
     <w:p/>
     <w:p>
@@ -1928,7 +1759,7 @@
           <w:szCs w:val="28"/>
         </w:rPr>
       </w:pPr>
-      <w:bookmarkStart w:id="5" w:name="_Toc53630927"/>
+      <w:bookmarkStart w:id="6" w:name="_Toc53630927"/>
       <w:proofErr w:type="gramStart"/>
       <w:r>
         <w:rPr>
@@ -2282,8 +2113,6 @@
         </w:rPr>
         <w:t>.</w:t>
       </w:r>
-      <w:bookmarkStart w:id="6" w:name="_GoBack"/>
-      <w:bookmarkEnd w:id="6"/>
     </w:p>
     <w:p>
       <w:pPr>
@@ -2596,7 +2425,7 @@
         <w:lastRenderedPageBreak/>
         <w:t>DAFTAR ISI</w:t>
       </w:r>
-      <w:bookmarkEnd w:id="5"/>
+      <w:bookmarkEnd w:id="6"/>
       <w:bookmarkEnd w:id="7"/>
     </w:p>
     <w:p>
@@ -15944,7 +15773,7 @@
           <v:shape id="_x0000_i1025" type="#_x0000_t75" style="width:282.75pt;height:179.25pt" o:ole="">
             <v:imagedata r:id="rId14" o:title=""/>
           </v:shape>
-          <o:OLEObject Type="Embed" ProgID="Visio.Drawing.15" ShapeID="_x0000_i1025" DrawAspect="Content" ObjectID="_1665993405" r:id="rId15"/>
+          <o:OLEObject Type="Embed" ProgID="Visio.Drawing.15" ShapeID="_x0000_i1025" DrawAspect="Content" ObjectID="_1665993626" r:id="rId15"/>
         </w:object>
       </w:r>
     </w:p>
@@ -16732,7 +16561,7 @@
           <v:shape id="_x0000_i1026" type="#_x0000_t75" style="width:426pt;height:461.25pt" o:ole="">
             <v:imagedata r:id="rId16" o:title=""/>
           </v:shape>
-          <o:OLEObject Type="Embed" ProgID="Visio.Drawing.15" ShapeID="_x0000_i1026" DrawAspect="Content" ObjectID="_1665993406" r:id="rId17"/>
+          <o:OLEObject Type="Embed" ProgID="Visio.Drawing.15" ShapeID="_x0000_i1026" DrawAspect="Content" ObjectID="_1665993627" r:id="rId17"/>
         </w:object>
       </w:r>
     </w:p>
@@ -17491,7 +17320,7 @@
           <v:shape id="_x0000_i1027" type="#_x0000_t75" style="width:257.25pt;height:330pt" o:ole="">
             <v:imagedata r:id="rId18" o:title=""/>
           </v:shape>
-          <o:OLEObject Type="Embed" ProgID="Visio.Drawing.15" ShapeID="_x0000_i1027" DrawAspect="Content" ObjectID="_1665993407" r:id="rId19"/>
+          <o:OLEObject Type="Embed" ProgID="Visio.Drawing.15" ShapeID="_x0000_i1027" DrawAspect="Content" ObjectID="_1665993628" r:id="rId19"/>
         </w:object>
       </w:r>
     </w:p>
@@ -18463,7 +18292,7 @@
           <v:shape id="_x0000_i1028" type="#_x0000_t75" style="width:388.5pt;height:354pt" o:ole="">
             <v:imagedata r:id="rId20" o:title=""/>
           </v:shape>
-          <o:OLEObject Type="Embed" ProgID="Visio.Drawing.15" ShapeID="_x0000_i1028" DrawAspect="Content" ObjectID="_1665993408" r:id="rId21"/>
+          <o:OLEObject Type="Embed" ProgID="Visio.Drawing.15" ShapeID="_x0000_i1028" DrawAspect="Content" ObjectID="_1665993629" r:id="rId21"/>
         </w:object>
       </w:r>
     </w:p>
@@ -18956,7 +18785,7 @@
           <v:shape id="_x0000_i1029" type="#_x0000_t75" style="width:320.25pt;height:389.25pt" o:ole="">
             <v:imagedata r:id="rId18" o:title=""/>
           </v:shape>
-          <o:OLEObject Type="Embed" ProgID="Visio.Drawing.15" ShapeID="_x0000_i1029" DrawAspect="Content" ObjectID="_1665993409" r:id="rId22"/>
+          <o:OLEObject Type="Embed" ProgID="Visio.Drawing.15" ShapeID="_x0000_i1029" DrawAspect="Content" ObjectID="_1665993630" r:id="rId22"/>
         </w:object>
       </w:r>
     </w:p>
@@ -27386,7 +27215,7 @@
             <w:sz w:val="24"/>
             <w:szCs w:val="24"/>
           </w:rPr>
-          <w:t>iii</w:t>
+          <w:t>i</w:t>
         </w:r>
         <w:r>
           <w:rPr>
@@ -31044,7 +30873,7 @@
 </file>
 
 <file path=customXml/itemProps1.xml><?xml version="1.0" encoding="utf-8"?>
-<ds:datastoreItem xmlns:ds="http://schemas.openxmlformats.org/officeDocument/2006/customXml" ds:itemID="{626DA0F7-379C-4291-9181-8336EC381792}">
+<ds:datastoreItem xmlns:ds="http://schemas.openxmlformats.org/officeDocument/2006/customXml" ds:itemID="{1391F6E9-6D2A-4473-A5A3-693D33400969}">
   <ds:schemaRefs>
     <ds:schemaRef ds:uri="http://schemas.openxmlformats.org/officeDocument/2006/bibliography"/>
   </ds:schemaRefs>

</xml_diff>

<commit_message>
perbaikan replace all social to sosial
</commit_message>
<xml_diff>
--- a/PROPOSAL MIX.docx
+++ b/PROPOSAL MIX.docx
@@ -808,7 +808,6 @@
           <w:szCs w:val="20"/>
         </w:rPr>
       </w:pPr>
-      <w:bookmarkStart w:id="1" w:name="_GoBack"/>
       <w:r>
         <w:rPr>
           <w:rFonts w:ascii="Times New Roman" w:hAnsi="Times New Roman" w:cs="Times New Roman"/>
@@ -844,25 +843,7 @@
           <w:sz w:val="20"/>
           <w:szCs w:val="20"/>
         </w:rPr>
-        <w:t xml:space="preserve"> </w:t>
-      </w:r>
-      <w:proofErr w:type="gramStart"/>
-      <w:r>
-        <w:rPr>
-          <w:rFonts w:ascii="Times New Roman" w:hAnsi="Times New Roman" w:cs="Times New Roman"/>
-          <w:sz w:val="20"/>
-          <w:szCs w:val="20"/>
-        </w:rPr>
-        <w:t>Namun perkembangan transaksi online tidak mendapatkan dukungan sebanyak 23% dari pengguna internet di Indonesia.</w:t>
-      </w:r>
-      <w:proofErr w:type="gramEnd"/>
-      <w:r>
-        <w:rPr>
-          <w:rFonts w:ascii="Times New Roman" w:hAnsi="Times New Roman" w:cs="Times New Roman"/>
-          <w:sz w:val="20"/>
-          <w:szCs w:val="20"/>
-        </w:rPr>
-        <w:t xml:space="preserve"> Alasan utama dari penolakan mengenai transaksi online adalah tidak adanya cara atau sesuatu instruksi mengenai bagaimana jika seseorang pengguna online mengalami kasus penipuan</w:t>
+        <w:t xml:space="preserve"> Namun perkembangan transaksi online tidak mendapatkan dukungan sebanyak 23% dari pengguna internet di Indonesia. Alasan utama dari penolakan mengenai transaksi online adalah tidak adanya cara atau sesuatu instruksi mengenai bagaimana jika seseorang pengguna online mengalami kasus penipuan</w:t>
       </w:r>
       <w:r>
         <w:rPr>
@@ -881,17 +862,7 @@
           <w:sz w:val="20"/>
           <w:szCs w:val="20"/>
         </w:rPr>
-        <w:t xml:space="preserve">Penelitian ini bertujuan untuk mengetahui sistem yang sedang berjalan, membuat perancangan sistem, melakukan analisis berdasarkan pengembangan system terdahulu, tinjauan pustaka dan menetapkan teori pendukung perancangan sistem informasi . </w:t>
-      </w:r>
-      <w:proofErr w:type="gramStart"/>
-      <w:r>
-        <w:rPr>
-          <w:rFonts w:ascii="Times New Roman" w:hAnsi="Times New Roman" w:cs="Times New Roman"/>
-          <w:color w:val="000000"/>
-          <w:sz w:val="20"/>
-          <w:szCs w:val="20"/>
-        </w:rPr>
-        <w:t xml:space="preserve">Penelitian ini berguna untuk membangun </w:t>
+        <w:t xml:space="preserve">Penelitian ini bertujuan untuk mengetahui sistem yang sedang berjalan, membuat perancangan sistem, melakukan analisis berdasarkan pengembangan system terdahulu, tinjauan pustaka dan menetapkan teori pendukung perancangan sistem informasi . Penelitian ini berguna untuk membangun </w:t>
       </w:r>
       <w:r>
         <w:rPr>
@@ -1087,18 +1058,7 @@
           <w:sz w:val="20"/>
           <w:szCs w:val="20"/>
         </w:rPr>
-        <w:t>.</w:t>
-      </w:r>
-      <w:proofErr w:type="gramEnd"/>
-      <w:r>
-        <w:rPr>
-          <w:rFonts w:ascii="Times New Roman" w:hAnsi="Times New Roman" w:cs="Times New Roman"/>
-          <w:bCs/>
-          <w:iCs/>
-          <w:sz w:val="20"/>
-          <w:szCs w:val="20"/>
-        </w:rPr>
-        <w:t xml:space="preserve"> </w:t>
+        <w:t xml:space="preserve">. </w:t>
       </w:r>
       <w:r>
         <w:rPr>
@@ -1136,29 +1096,7 @@
           <w:szCs w:val="20"/>
           <w:shd w:val="clear" w:color="auto" w:fill="FFFFFF"/>
         </w:rPr>
-        <w:t xml:space="preserve">metode untuk membuat sebuah aplikasi dengan memisahkan data (Model) dari tampilan (View) dan </w:t>
-      </w:r>
-      <w:proofErr w:type="gramStart"/>
-      <w:r>
-        <w:rPr>
-          <w:rFonts w:ascii="Times New Roman" w:hAnsi="Times New Roman" w:cs="Times New Roman"/>
-          <w:color w:val="222222"/>
-          <w:sz w:val="20"/>
-          <w:szCs w:val="20"/>
-          <w:shd w:val="clear" w:color="auto" w:fill="FFFFFF"/>
-        </w:rPr>
-        <w:t>cara</w:t>
-      </w:r>
-      <w:proofErr w:type="gramEnd"/>
-      <w:r>
-        <w:rPr>
-          <w:rFonts w:ascii="Times New Roman" w:hAnsi="Times New Roman" w:cs="Times New Roman"/>
-          <w:color w:val="222222"/>
-          <w:sz w:val="20"/>
-          <w:szCs w:val="20"/>
-          <w:shd w:val="clear" w:color="auto" w:fill="FFFFFF"/>
-        </w:rPr>
-        <w:t xml:space="preserve"> bagaimana memprosesnya (Controller). Dalam implementasinya kebanyakan kerangka kerja (framework) dalam aplikasi web,</w:t>
+        <w:t>metode untuk membuat sebuah aplikasi dengan memisahkan data (Model) dari tampilan (View) dan cara bagaimana memprosesnya (Controller). Dalam implementasinya kebanyakan kerangka kerja (framework) dalam aplikasi web,</w:t>
       </w:r>
       <w:r>
         <w:rPr>
@@ -1218,7 +1156,6 @@
         <w:t>diharapkan dapat membantu pihak kepolisian dalam menangani maraknya kasus penipuan online melalui media social terlebih disaat masa pandemic dengan lebih efisien, dan masyarakat tidak lagi takut ataupun enggan untuk melaporkan tindak kasus penipuan online melalui media social kepada pihak berwenang karena telah terdapat system yang mempermudah masyarakat maupun kepolisian dalam memberantas tindak pidana kasus penipuan online melalui media social.</w:t>
       </w:r>
     </w:p>
-    <w:bookmarkEnd w:id="1"/>
     <w:p>
       <w:pPr>
         <w:spacing w:after="0" w:line="360" w:lineRule="auto"/>
@@ -1262,19 +1199,8 @@
           <w:sz w:val="20"/>
           <w:szCs w:val="26"/>
         </w:rPr>
-        <w:t xml:space="preserve">Kata </w:t>
-      </w:r>
-      <w:proofErr w:type="gramStart"/>
-      <w:r>
-        <w:rPr>
-          <w:rFonts w:ascii="Times New Roman" w:hAnsi="Times New Roman" w:cs="Times New Roman"/>
-          <w:b/>
-          <w:sz w:val="20"/>
-          <w:szCs w:val="26"/>
-        </w:rPr>
-        <w:t>kunci :</w:t>
-      </w:r>
-      <w:proofErr w:type="gramEnd"/>
+        <w:t>Kata kunci :</w:t>
+      </w:r>
       <w:r>
         <w:rPr>
           <w:rFonts w:ascii="Times New Roman" w:hAnsi="Times New Roman" w:cs="Times New Roman"/>
@@ -1596,8 +1522,8 @@
           <w:i/>
         </w:rPr>
       </w:pPr>
-      <w:bookmarkStart w:id="2" w:name="_Toc53630925"/>
-      <w:bookmarkStart w:id="3" w:name="_Toc55326674"/>
+      <w:bookmarkStart w:id="1" w:name="_Toc53630925"/>
+      <w:bookmarkStart w:id="2" w:name="_Toc55326674"/>
       <w:r>
         <w:rPr>
           <w:b/>
@@ -1605,8 +1531,8 @@
         </w:rPr>
         <w:t>ABSTRACT</w:t>
       </w:r>
+      <w:bookmarkEnd w:id="1"/>
       <w:bookmarkEnd w:id="2"/>
-      <w:bookmarkEnd w:id="3"/>
     </w:p>
     <w:p>
       <w:pPr>
@@ -1623,27 +1549,7 @@
           <w:sz w:val="20"/>
           <w:szCs w:val="20"/>
         </w:rPr>
-        <w:t xml:space="preserve">Technology is a marker of the era of progress of a human life. Where Technology can help the entire human work of creating an article, saving a moment, even now, technology can help human life in the field of transactions. The development of an online transaction in Indonesia itself is based on the growing number of internet users in Indonesia which reaches the number of 82 million or about 30% of the total population throughout Indonesia. Thus, online transactions are a very tempting golden opportunity for some people who can see the potential in the future. However, the development of online transactions does not get support as much as 23% of internet users in Indonesia. The main reason for the rejection of online transactions is the absence of a way or an instruction as to what if an online user experiences a case of fraud </w:t>
-      </w:r>
-      <w:proofErr w:type="gramStart"/>
-      <w:r>
-        <w:rPr>
-          <w:rFonts w:ascii="Times New Roman" w:hAnsi="Times New Roman" w:cs="Times New Roman"/>
-          <w:color w:val="000000"/>
-          <w:sz w:val="20"/>
-          <w:szCs w:val="20"/>
-        </w:rPr>
-        <w:t>This</w:t>
-      </w:r>
-      <w:proofErr w:type="gramEnd"/>
-      <w:r>
-        <w:rPr>
-          <w:rFonts w:ascii="Times New Roman" w:hAnsi="Times New Roman" w:cs="Times New Roman"/>
-          <w:color w:val="000000"/>
-          <w:sz w:val="20"/>
-          <w:szCs w:val="20"/>
-        </w:rPr>
-        <w:t xml:space="preserve"> research aims to know the current system, create a system design, perform analysis based on previous system development, review libraries and establish supporting theories of information system design. This research is useful for building online shop fraud reporting case information systems through social media sites. In the development of the borrowed system the author uses the MVC (Model-View-Controller) method which is a method to create an application by separating data (Model) from view and how to process it (Controller). In its implementation most frameworks in web applications, while for data collection techniques used include observation and questionnaires. As a result of the development carried out by the authors, it can be concluded that with the construction of the Online Shop Fraud Reporting Case Information System is expected to help the police in handling the rise of online fraud cases through social media especially during the pandemic period more efficiently, and the public is no longer afraid or reluctant to report online fraud cases through social media to the authorities because there has been a system that facilitates the community and the police in eradicating the crime of online fraud through social media.</w:t>
+        <w:t>Technology is a marker of the era of progress of a human life. Where Technology can help the entire human work of creating an article, saving a moment, even now, technology can help human life in the field of transactions. The development of an online transaction in Indonesia itself is based on the growing number of internet users in Indonesia which reaches the number of 82 million or about 30% of the total population throughout Indonesia. Thus, online transactions are a very tempting golden opportunity for some people who can see the potential in the future. However, the development of online transactions does not get support as much as 23% of internet users in Indonesia. The main reason for the rejection of online transactions is the absence of a way or an instruction as to what if an online user experiences a case of fraud This research aims to know the current system, create a system design, perform analysis based on previous system development, review libraries and establish supporting theories of information system design. This research is useful for building online shop fraud reporting case information systems through social media sites. In the development of the borrowed system the author uses the MVC (Model-View-Controller) method which is a method to create an application by separating data (Model) from view and how to process it (Controller). In its implementation most frameworks in web applications, while for data collection techniques used include observation and questionnaires. As a result of the development carried out by the authors, it can be concluded that with the construction of the Online Shop Fraud Reporting Case Information System is expected to help the police in handling the rise of online fraud cases through social media especially during the pandemic period more efficiently, and the public is no longer afraid or reluctant to report online fraud cases through social media to the authorities because there has been a system that facilitates the community and the police in eradicating the crime of online fraud through social media.</w:t>
       </w:r>
     </w:p>
     <w:p>
@@ -1734,8 +1640,8 @@
           <w:szCs w:val="28"/>
         </w:rPr>
       </w:pPr>
-      <w:bookmarkStart w:id="4" w:name="_Toc53630926"/>
-      <w:bookmarkStart w:id="5" w:name="_Toc55326675"/>
+      <w:bookmarkStart w:id="3" w:name="_Toc53630926"/>
+      <w:bookmarkStart w:id="4" w:name="_Toc55326675"/>
       <w:r>
         <w:rPr>
           <w:b/>
@@ -1744,8 +1650,8 @@
         <w:lastRenderedPageBreak/>
         <w:t>KATA PENGANTAR</w:t>
       </w:r>
+      <w:bookmarkEnd w:id="3"/>
       <w:bookmarkEnd w:id="4"/>
-      <w:bookmarkEnd w:id="5"/>
     </w:p>
     <w:p/>
     <w:p>
@@ -1759,8 +1665,7 @@
           <w:szCs w:val="28"/>
         </w:rPr>
       </w:pPr>
-      <w:bookmarkStart w:id="6" w:name="_Toc53630927"/>
-      <w:proofErr w:type="gramStart"/>
+      <w:bookmarkStart w:id="5" w:name="_Toc53630927"/>
       <w:r>
         <w:rPr>
           <w:rFonts w:ascii="Times New Roman" w:hAnsi="Times New Roman" w:cs="Times New Roman"/>
@@ -1939,27 +1844,8 @@
           <w:sz w:val="24"/>
           <w:szCs w:val="28"/>
         </w:rPr>
-        <w:t>”.</w:t>
-      </w:r>
-      <w:proofErr w:type="gramEnd"/>
-      <w:r>
-        <w:rPr>
-          <w:rFonts w:ascii="Times New Roman" w:hAnsi="Times New Roman" w:cs="Times New Roman"/>
-          <w:sz w:val="24"/>
-          <w:szCs w:val="28"/>
-        </w:rPr>
-        <w:t xml:space="preserve"> </w:t>
-      </w:r>
-      <w:proofErr w:type="gramStart"/>
-      <w:r>
-        <w:rPr>
-          <w:rFonts w:ascii="Times New Roman" w:hAnsi="Times New Roman" w:cs="Times New Roman"/>
-          <w:sz w:val="24"/>
-          <w:szCs w:val="28"/>
-        </w:rPr>
-        <w:t>Proposal ini disusun sebagai salah satu tahapan dalam menyelesaikan UJIAN AKHIR MATA KULIAH ETIKA DAN PROFESIONAL INFORMATIKA pada program studi Informatika Fakultas Teknik, Universitas Mulawarman.</w:t>
-      </w:r>
-      <w:proofErr w:type="gramEnd"/>
+        <w:t>”. Proposal ini disusun sebagai salah satu tahapan dalam menyelesaikan UJIAN AKHIR MATA KULIAH ETIKA DAN PROFESIONAL INFORMATIKA pada program studi Informatika Fakultas Teknik, Universitas Mulawarman.</w:t>
+      </w:r>
       <w:r>
         <w:rPr>
           <w:rFonts w:ascii="Times New Roman" w:hAnsi="Times New Roman" w:cs="Times New Roman"/>
@@ -2240,18 +2126,8 @@
           <w:sz w:val="24"/>
           <w:szCs w:val="28"/>
         </w:rPr>
-        <w:t xml:space="preserve"> menyadari bahwa proposal ini tidak luput dari berbagai kekurangan. </w:t>
-      </w:r>
-      <w:proofErr w:type="gramStart"/>
-      <w:r>
-        <w:rPr>
-          <w:rFonts w:ascii="Times New Roman" w:hAnsi="Times New Roman" w:cs="Times New Roman"/>
-          <w:sz w:val="24"/>
-          <w:szCs w:val="28"/>
-        </w:rPr>
-        <w:t>Oleh karena itu, semua kritik dan saran yang bersifat memperbaiki demi kesempurnaan sangat diharapkan.</w:t>
-      </w:r>
-      <w:proofErr w:type="gramEnd"/>
+        <w:t xml:space="preserve"> menyadari bahwa proposal ini tidak luput dari berbagai kekurangan. Oleh karena itu, semua kritik dan saran yang bersifat memperbaiki demi kesempurnaan sangat diharapkan.</w:t>
+      </w:r>
     </w:p>
     <w:tbl>
       <w:tblPr>
@@ -2415,7 +2291,7 @@
           <w:szCs w:val="28"/>
         </w:rPr>
       </w:pPr>
-      <w:bookmarkStart w:id="7" w:name="_Toc55326676"/>
+      <w:bookmarkStart w:id="6" w:name="_Toc55326676"/>
       <w:r>
         <w:rPr>
           <w:rFonts w:eastAsia="Times New Roman" w:cs="Times New Roman"/>
@@ -2425,8 +2301,8 @@
         <w:lastRenderedPageBreak/>
         <w:t>DAFTAR ISI</w:t>
       </w:r>
+      <w:bookmarkEnd w:id="5"/>
       <w:bookmarkEnd w:id="6"/>
-      <w:bookmarkEnd w:id="7"/>
     </w:p>
     <w:p>
       <w:pPr>
@@ -2452,7 +2328,6 @@
         </w:rPr>
         <w:t xml:space="preserve">     </w:t>
       </w:r>
-      <w:proofErr w:type="gramStart"/>
       <w:r>
         <w:rPr>
           <w:rFonts w:ascii="Times New Roman" w:eastAsia="Times New Roman" w:hAnsi="Times New Roman" w:cs="Times New Roman"/>
@@ -2463,7 +2338,6 @@
         </w:rPr>
         <w:t>halaman</w:t>
       </w:r>
-      <w:proofErr w:type="gramEnd"/>
     </w:p>
     <w:sdt>
       <w:sdtPr>
@@ -4540,8 +4414,17 @@
                 <w:rStyle w:val="Hyperlink"/>
                 <w:lang w:val="id-ID"/>
               </w:rPr>
-              <w:t>Pengertian Media Sosial</w:t>
-            </w:r>
+              <w:t xml:space="preserve">Pengertian Media </w:t>
+            </w:r>
+            <w:bookmarkStart w:id="7" w:name="_GoBack"/>
+            <w:r>
+              <w:rPr>
+                <w:rStyle w:val="Hyperlink"/>
+                <w:lang w:val="id-ID"/>
+              </w:rPr>
+              <w:t>Sosial</w:t>
+            </w:r>
+            <w:bookmarkEnd w:id="7"/>
             <w:r>
               <w:rPr>
                 <w:webHidden/>
@@ -6120,7 +6003,6 @@
           <w:szCs w:val="16"/>
         </w:rPr>
       </w:pPr>
-      <w:proofErr w:type="gramStart"/>
       <w:r>
         <w:rPr>
           <w:rFonts w:ascii="Times New Roman" w:hAnsi="Times New Roman" w:cs="Times New Roman"/>
@@ -6130,7 +6012,6 @@
         </w:rPr>
         <w:t>halaman</w:t>
       </w:r>
-      <w:proofErr w:type="gramEnd"/>
     </w:p>
     <w:p>
       <w:pPr>
@@ -6398,7 +6279,6 @@
           <w:szCs w:val="16"/>
         </w:rPr>
       </w:pPr>
-      <w:proofErr w:type="gramStart"/>
       <w:r>
         <w:rPr>
           <w:rFonts w:ascii="Times New Roman" w:hAnsi="Times New Roman" w:cs="Times New Roman"/>
@@ -6408,7 +6288,6 @@
         </w:rPr>
         <w:t>halaman</w:t>
       </w:r>
-      <w:proofErr w:type="gramEnd"/>
     </w:p>
     <w:p>
       <w:pPr>
@@ -10303,291 +10182,248 @@
           <w:sz w:val="24"/>
           <w:szCs w:val="23"/>
         </w:rPr>
-        <w:t xml:space="preserve">Berdasarkan pemaparan diatas, perlunya sebuah media untuk menyampaikan sesuatu tentang bagaimana </w:t>
-      </w:r>
-      <w:proofErr w:type="gramStart"/>
-      <w:r>
-        <w:rPr>
-          <w:rFonts w:ascii="Times New Roman" w:hAnsi="Times New Roman" w:cs="Times New Roman"/>
-          <w:sz w:val="24"/>
-          <w:szCs w:val="23"/>
-        </w:rPr>
-        <w:t>cara</w:t>
-      </w:r>
-      <w:proofErr w:type="gramEnd"/>
-      <w:r>
-        <w:rPr>
-          <w:rFonts w:ascii="Times New Roman" w:hAnsi="Times New Roman" w:cs="Times New Roman"/>
-          <w:sz w:val="24"/>
-          <w:szCs w:val="23"/>
-        </w:rPr>
-        <w:t xml:space="preserve"> melaporkan tindak penipuan online. Hal ini perlu karena banyaknya masyarakat yang awam tentang bagaimana </w:t>
-      </w:r>
-      <w:proofErr w:type="gramStart"/>
-      <w:r>
-        <w:rPr>
-          <w:rFonts w:ascii="Times New Roman" w:hAnsi="Times New Roman" w:cs="Times New Roman"/>
-          <w:sz w:val="24"/>
-          <w:szCs w:val="23"/>
-        </w:rPr>
-        <w:t>cara</w:t>
-      </w:r>
-      <w:proofErr w:type="gramEnd"/>
-      <w:r>
-        <w:rPr>
-          <w:rFonts w:ascii="Times New Roman" w:hAnsi="Times New Roman" w:cs="Times New Roman"/>
-          <w:sz w:val="24"/>
-          <w:szCs w:val="23"/>
-        </w:rPr>
-        <w:t xml:space="preserve"> melapor dan memilih untuk diam dan tindak bertindak apapun sehingga penipuan secara online semakin berkembang pesat.</w:t>
-      </w:r>
-      <w:r>
-        <w:rPr>
-          <w:rFonts w:ascii="Times New Roman" w:hAnsi="Times New Roman" w:cs="Times New Roman"/>
+        <w:t>Berdasarkan pemaparan diatas, perlunya sebuah media untuk menyampaikan sesuatu tentang bagaimana cara melaporkan tindak penipuan online. Hal ini perlu karena banyaknya masyarakat yang awam tentang bagaimana cara melapor dan memilih untuk diam dan tindak bertindak apapun sehingga penipuan secara online semakin berkembang pesat.</w:t>
+      </w:r>
+      <w:r>
+        <w:rPr>
+          <w:rFonts w:ascii="Times New Roman" w:hAnsi="Times New Roman" w:cs="Times New Roman"/>
+        </w:rPr>
+        <w:t xml:space="preserve"> Untuk itulah penelitian ini Penulis angkat dengan judul “</w:t>
+      </w:r>
+      <w:r>
+        <w:rPr>
+          <w:rFonts w:ascii="Times New Roman" w:hAnsi="Times New Roman" w:cs="Times New Roman"/>
+          <w:sz w:val="24"/>
+          <w:szCs w:val="32"/>
+        </w:rPr>
+        <w:t>S</w:t>
+      </w:r>
+      <w:r>
+        <w:rPr>
+          <w:rFonts w:ascii="Times New Roman" w:hAnsi="Times New Roman" w:cs="Times New Roman"/>
+          <w:sz w:val="24"/>
+          <w:szCs w:val="32"/>
+          <w:lang w:val="id-ID"/>
+        </w:rPr>
+        <w:t>istem</w:t>
+      </w:r>
+      <w:r>
+        <w:rPr>
+          <w:rFonts w:ascii="Times New Roman" w:hAnsi="Times New Roman" w:cs="Times New Roman"/>
+          <w:sz w:val="24"/>
+          <w:szCs w:val="32"/>
         </w:rPr>
         <w:t xml:space="preserve"> </w:t>
       </w:r>
-      <w:proofErr w:type="gramStart"/>
-      <w:r>
-        <w:rPr>
-          <w:rFonts w:ascii="Times New Roman" w:hAnsi="Times New Roman" w:cs="Times New Roman"/>
-        </w:rPr>
-        <w:t>Untuk itulah penelitian ini Penulis angkat dengan judul “</w:t>
-      </w:r>
       <w:r>
         <w:rPr>
           <w:rFonts w:ascii="Times New Roman" w:hAnsi="Times New Roman" w:cs="Times New Roman"/>
           <w:sz w:val="24"/>
           <w:szCs w:val="32"/>
+          <w:lang w:val="id-ID"/>
+        </w:rPr>
+        <w:t>Informasi</w:t>
+      </w:r>
+      <w:r>
+        <w:rPr>
+          <w:rFonts w:ascii="Times New Roman" w:hAnsi="Times New Roman" w:cs="Times New Roman"/>
+          <w:sz w:val="24"/>
+          <w:szCs w:val="32"/>
+        </w:rPr>
+        <w:t xml:space="preserve"> P</w:t>
+      </w:r>
+      <w:r>
+        <w:rPr>
+          <w:rFonts w:ascii="Times New Roman" w:hAnsi="Times New Roman" w:cs="Times New Roman"/>
+          <w:sz w:val="24"/>
+          <w:szCs w:val="32"/>
+          <w:lang w:val="id-ID"/>
+        </w:rPr>
+        <w:t>elaporan</w:t>
+      </w:r>
+      <w:r>
+        <w:rPr>
+          <w:rFonts w:ascii="Times New Roman" w:hAnsi="Times New Roman" w:cs="Times New Roman"/>
+          <w:sz w:val="24"/>
+          <w:szCs w:val="32"/>
+        </w:rPr>
+        <w:t xml:space="preserve"> </w:t>
+      </w:r>
+      <w:r>
+        <w:rPr>
+          <w:rFonts w:ascii="Times New Roman" w:hAnsi="Times New Roman" w:cs="Times New Roman"/>
+          <w:sz w:val="24"/>
+          <w:szCs w:val="32"/>
+          <w:lang w:val="id-ID"/>
+        </w:rPr>
+        <w:t xml:space="preserve">Kasus </w:t>
+      </w:r>
+      <w:r>
+        <w:rPr>
+          <w:rFonts w:ascii="Times New Roman" w:hAnsi="Times New Roman" w:cs="Times New Roman"/>
+          <w:sz w:val="24"/>
+          <w:szCs w:val="32"/>
+        </w:rPr>
+        <w:t>P</w:t>
+      </w:r>
+      <w:r>
+        <w:rPr>
+          <w:rFonts w:ascii="Times New Roman" w:hAnsi="Times New Roman" w:cs="Times New Roman"/>
+          <w:sz w:val="24"/>
+          <w:szCs w:val="32"/>
+          <w:lang w:val="id-ID"/>
+        </w:rPr>
+        <w:t>enipuan</w:t>
+      </w:r>
+      <w:r>
+        <w:rPr>
+          <w:rFonts w:ascii="Times New Roman" w:hAnsi="Times New Roman" w:cs="Times New Roman"/>
+          <w:sz w:val="24"/>
+          <w:szCs w:val="32"/>
+        </w:rPr>
+        <w:t xml:space="preserve"> </w:t>
+      </w:r>
+      <w:r>
+        <w:rPr>
+          <w:rFonts w:ascii="Times New Roman" w:hAnsi="Times New Roman" w:cs="Times New Roman"/>
+          <w:i/>
+          <w:sz w:val="24"/>
+          <w:szCs w:val="32"/>
+        </w:rPr>
+        <w:t>O</w:t>
+      </w:r>
+      <w:r>
+        <w:rPr>
+          <w:rFonts w:ascii="Times New Roman" w:hAnsi="Times New Roman" w:cs="Times New Roman"/>
+          <w:i/>
+          <w:sz w:val="24"/>
+          <w:szCs w:val="32"/>
+          <w:lang w:val="id-ID"/>
+        </w:rPr>
+        <w:t>nline Shop</w:t>
+      </w:r>
+      <w:r>
+        <w:rPr>
+          <w:rFonts w:ascii="Times New Roman" w:hAnsi="Times New Roman" w:cs="Times New Roman"/>
+          <w:sz w:val="24"/>
+          <w:szCs w:val="32"/>
+        </w:rPr>
+        <w:t xml:space="preserve"> M</w:t>
+      </w:r>
+      <w:r>
+        <w:rPr>
+          <w:rFonts w:ascii="Times New Roman" w:hAnsi="Times New Roman" w:cs="Times New Roman"/>
+          <w:sz w:val="24"/>
+          <w:szCs w:val="32"/>
+          <w:lang w:val="id-ID"/>
+        </w:rPr>
+        <w:t>elalui</w:t>
+      </w:r>
+      <w:r>
+        <w:rPr>
+          <w:rFonts w:ascii="Times New Roman" w:hAnsi="Times New Roman" w:cs="Times New Roman"/>
+          <w:sz w:val="24"/>
+          <w:szCs w:val="32"/>
+        </w:rPr>
+        <w:t xml:space="preserve"> </w:t>
+      </w:r>
+      <w:r>
+        <w:rPr>
+          <w:rFonts w:ascii="Times New Roman" w:hAnsi="Times New Roman" w:cs="Times New Roman"/>
+          <w:sz w:val="24"/>
+          <w:szCs w:val="32"/>
+          <w:lang w:val="id-ID"/>
+        </w:rPr>
+        <w:t>Situs Media</w:t>
+      </w:r>
+      <w:r>
+        <w:rPr>
+          <w:rFonts w:ascii="Times New Roman" w:hAnsi="Times New Roman" w:cs="Times New Roman"/>
+          <w:sz w:val="24"/>
+          <w:szCs w:val="32"/>
+        </w:rPr>
+        <w:t xml:space="preserve"> </w:t>
+      </w:r>
+      <w:r>
+        <w:rPr>
+          <w:rFonts w:ascii="Times New Roman" w:hAnsi="Times New Roman" w:cs="Times New Roman"/>
+          <w:iCs/>
+          <w:sz w:val="24"/>
+          <w:szCs w:val="32"/>
         </w:rPr>
         <w:t>S</w:t>
       </w:r>
       <w:r>
         <w:rPr>
           <w:rFonts w:ascii="Times New Roman" w:hAnsi="Times New Roman" w:cs="Times New Roman"/>
+          <w:iCs/>
           <w:sz w:val="24"/>
           <w:szCs w:val="32"/>
           <w:lang w:val="id-ID"/>
         </w:rPr>
-        <w:t>istem</w:t>
-      </w:r>
-      <w:r>
-        <w:rPr>
-          <w:rFonts w:ascii="Times New Roman" w:hAnsi="Times New Roman" w:cs="Times New Roman"/>
+        <w:t>osial</w:t>
+      </w:r>
+      <w:r>
+        <w:rPr>
+          <w:rFonts w:ascii="Times New Roman" w:hAnsi="Times New Roman" w:cs="Times New Roman"/>
+          <w:iCs/>
           <w:sz w:val="24"/>
           <w:szCs w:val="32"/>
+          <w:lang w:val="id-ID"/>
+        </w:rPr>
+        <w:t xml:space="preserve"> Berbasis </w:t>
+      </w:r>
+      <w:r>
+        <w:rPr>
+          <w:rFonts w:ascii="Times New Roman" w:hAnsi="Times New Roman" w:cs="Times New Roman"/>
+          <w:i/>
+          <w:iCs/>
+          <w:sz w:val="24"/>
+          <w:szCs w:val="32"/>
+          <w:lang w:val="id-ID"/>
+        </w:rPr>
+        <w:t>Web</w:t>
+      </w:r>
+      <w:r>
+        <w:rPr>
+          <w:rFonts w:ascii="Times New Roman" w:hAnsi="Times New Roman" w:cs="Times New Roman"/>
+          <w:iCs/>
+          <w:sz w:val="24"/>
+          <w:szCs w:val="32"/>
+          <w:lang w:val="id-ID"/>
+        </w:rPr>
+        <w:t xml:space="preserve"> Pengembangan </w:t>
+      </w:r>
+      <w:r>
+        <w:rPr>
+          <w:rFonts w:ascii="Times New Roman" w:hAnsi="Times New Roman" w:cs="Times New Roman"/>
+          <w:i/>
+          <w:iCs/>
+          <w:sz w:val="24"/>
+          <w:szCs w:val="32"/>
+          <w:lang w:val="id-ID"/>
+        </w:rPr>
+        <w:t>Framework</w:t>
+      </w:r>
+      <w:r>
+        <w:rPr>
+          <w:rFonts w:ascii="Times New Roman" w:hAnsi="Times New Roman" w:cs="Times New Roman"/>
+          <w:iCs/>
+          <w:sz w:val="24"/>
+          <w:szCs w:val="32"/>
+          <w:lang w:val="id-ID"/>
         </w:rPr>
         <w:t xml:space="preserve"> </w:t>
       </w:r>
       <w:r>
         <w:rPr>
           <w:rFonts w:ascii="Times New Roman" w:hAnsi="Times New Roman" w:cs="Times New Roman"/>
+          <w:i/>
+          <w:iCs/>
           <w:sz w:val="24"/>
           <w:szCs w:val="32"/>
           <w:lang w:val="id-ID"/>
         </w:rPr>
-        <w:t>Informasi</w:t>
-      </w:r>
-      <w:r>
-        <w:rPr>
-          <w:rFonts w:ascii="Times New Roman" w:hAnsi="Times New Roman" w:cs="Times New Roman"/>
-          <w:sz w:val="24"/>
-          <w:szCs w:val="32"/>
-        </w:rPr>
-        <w:t xml:space="preserve"> P</w:t>
-      </w:r>
-      <w:r>
-        <w:rPr>
-          <w:rFonts w:ascii="Times New Roman" w:hAnsi="Times New Roman" w:cs="Times New Roman"/>
-          <w:sz w:val="24"/>
-          <w:szCs w:val="32"/>
-          <w:lang w:val="id-ID"/>
-        </w:rPr>
-        <w:t>elaporan</w:t>
-      </w:r>
-      <w:r>
-        <w:rPr>
-          <w:rFonts w:ascii="Times New Roman" w:hAnsi="Times New Roman" w:cs="Times New Roman"/>
-          <w:sz w:val="24"/>
-          <w:szCs w:val="32"/>
-        </w:rPr>
-        <w:t xml:space="preserve"> </w:t>
-      </w:r>
-      <w:r>
-        <w:rPr>
-          <w:rFonts w:ascii="Times New Roman" w:hAnsi="Times New Roman" w:cs="Times New Roman"/>
-          <w:sz w:val="24"/>
-          <w:szCs w:val="32"/>
-          <w:lang w:val="id-ID"/>
-        </w:rPr>
-        <w:t xml:space="preserve">Kasus </w:t>
-      </w:r>
-      <w:r>
-        <w:rPr>
-          <w:rFonts w:ascii="Times New Roman" w:hAnsi="Times New Roman" w:cs="Times New Roman"/>
-          <w:sz w:val="24"/>
-          <w:szCs w:val="32"/>
-        </w:rPr>
-        <w:t>P</w:t>
-      </w:r>
-      <w:r>
-        <w:rPr>
-          <w:rFonts w:ascii="Times New Roman" w:hAnsi="Times New Roman" w:cs="Times New Roman"/>
-          <w:sz w:val="24"/>
-          <w:szCs w:val="32"/>
-          <w:lang w:val="id-ID"/>
-        </w:rPr>
-        <w:t>enipuan</w:t>
-      </w:r>
-      <w:r>
-        <w:rPr>
-          <w:rFonts w:ascii="Times New Roman" w:hAnsi="Times New Roman" w:cs="Times New Roman"/>
-          <w:sz w:val="24"/>
-          <w:szCs w:val="32"/>
-        </w:rPr>
-        <w:t xml:space="preserve"> </w:t>
-      </w:r>
-      <w:r>
-        <w:rPr>
-          <w:rFonts w:ascii="Times New Roman" w:hAnsi="Times New Roman" w:cs="Times New Roman"/>
-          <w:i/>
-          <w:sz w:val="24"/>
-          <w:szCs w:val="32"/>
-        </w:rPr>
-        <w:t>O</w:t>
-      </w:r>
-      <w:r>
-        <w:rPr>
-          <w:rFonts w:ascii="Times New Roman" w:hAnsi="Times New Roman" w:cs="Times New Roman"/>
-          <w:i/>
-          <w:sz w:val="24"/>
-          <w:szCs w:val="32"/>
-          <w:lang w:val="id-ID"/>
-        </w:rPr>
-        <w:t>nline Shop</w:t>
-      </w:r>
-      <w:r>
-        <w:rPr>
-          <w:rFonts w:ascii="Times New Roman" w:hAnsi="Times New Roman" w:cs="Times New Roman"/>
-          <w:sz w:val="24"/>
-          <w:szCs w:val="32"/>
-        </w:rPr>
-        <w:t xml:space="preserve"> M</w:t>
-      </w:r>
-      <w:r>
-        <w:rPr>
-          <w:rFonts w:ascii="Times New Roman" w:hAnsi="Times New Roman" w:cs="Times New Roman"/>
-          <w:sz w:val="24"/>
-          <w:szCs w:val="32"/>
-          <w:lang w:val="id-ID"/>
-        </w:rPr>
-        <w:t>elalui</w:t>
-      </w:r>
-      <w:r>
-        <w:rPr>
-          <w:rFonts w:ascii="Times New Roman" w:hAnsi="Times New Roman" w:cs="Times New Roman"/>
-          <w:sz w:val="24"/>
-          <w:szCs w:val="32"/>
-        </w:rPr>
-        <w:t xml:space="preserve"> </w:t>
-      </w:r>
-      <w:r>
-        <w:rPr>
-          <w:rFonts w:ascii="Times New Roman" w:hAnsi="Times New Roman" w:cs="Times New Roman"/>
-          <w:sz w:val="24"/>
-          <w:szCs w:val="32"/>
-          <w:lang w:val="id-ID"/>
-        </w:rPr>
-        <w:t>Situs Media</w:t>
-      </w:r>
-      <w:r>
-        <w:rPr>
-          <w:rFonts w:ascii="Times New Roman" w:hAnsi="Times New Roman" w:cs="Times New Roman"/>
-          <w:sz w:val="24"/>
-          <w:szCs w:val="32"/>
-        </w:rPr>
-        <w:t xml:space="preserve"> </w:t>
-      </w:r>
-      <w:r>
-        <w:rPr>
-          <w:rFonts w:ascii="Times New Roman" w:hAnsi="Times New Roman" w:cs="Times New Roman"/>
-          <w:iCs/>
-          <w:sz w:val="24"/>
-          <w:szCs w:val="32"/>
-        </w:rPr>
-        <w:t>S</w:t>
-      </w:r>
-      <w:r>
-        <w:rPr>
-          <w:rFonts w:ascii="Times New Roman" w:hAnsi="Times New Roman" w:cs="Times New Roman"/>
-          <w:iCs/>
-          <w:sz w:val="24"/>
-          <w:szCs w:val="32"/>
-          <w:lang w:val="id-ID"/>
-        </w:rPr>
-        <w:t>osial</w:t>
-      </w:r>
-      <w:r>
-        <w:rPr>
-          <w:rFonts w:ascii="Times New Roman" w:hAnsi="Times New Roman" w:cs="Times New Roman"/>
-          <w:iCs/>
-          <w:sz w:val="24"/>
-          <w:szCs w:val="32"/>
-          <w:lang w:val="id-ID"/>
-        </w:rPr>
-        <w:t xml:space="preserve"> Berbasis </w:t>
-      </w:r>
-      <w:r>
-        <w:rPr>
-          <w:rFonts w:ascii="Times New Roman" w:hAnsi="Times New Roman" w:cs="Times New Roman"/>
-          <w:i/>
-          <w:iCs/>
-          <w:sz w:val="24"/>
-          <w:szCs w:val="32"/>
-          <w:lang w:val="id-ID"/>
-        </w:rPr>
-        <w:t>Web</w:t>
-      </w:r>
-      <w:r>
-        <w:rPr>
-          <w:rFonts w:ascii="Times New Roman" w:hAnsi="Times New Roman" w:cs="Times New Roman"/>
-          <w:iCs/>
-          <w:sz w:val="24"/>
-          <w:szCs w:val="32"/>
-          <w:lang w:val="id-ID"/>
-        </w:rPr>
-        <w:t xml:space="preserve"> Pengembangan </w:t>
-      </w:r>
-      <w:r>
-        <w:rPr>
-          <w:rFonts w:ascii="Times New Roman" w:hAnsi="Times New Roman" w:cs="Times New Roman"/>
-          <w:i/>
-          <w:iCs/>
-          <w:sz w:val="24"/>
-          <w:szCs w:val="32"/>
-          <w:lang w:val="id-ID"/>
-        </w:rPr>
-        <w:t>Framework</w:t>
-      </w:r>
-      <w:r>
-        <w:rPr>
-          <w:rFonts w:ascii="Times New Roman" w:hAnsi="Times New Roman" w:cs="Times New Roman"/>
-          <w:iCs/>
-          <w:sz w:val="24"/>
-          <w:szCs w:val="32"/>
-          <w:lang w:val="id-ID"/>
-        </w:rPr>
-        <w:t xml:space="preserve"> </w:t>
-      </w:r>
-      <w:r>
-        <w:rPr>
-          <w:rFonts w:ascii="Times New Roman" w:hAnsi="Times New Roman" w:cs="Times New Roman"/>
-          <w:i/>
-          <w:iCs/>
-          <w:sz w:val="24"/>
-          <w:szCs w:val="32"/>
-          <w:lang w:val="id-ID"/>
-        </w:rPr>
         <w:t>Codeigniter</w:t>
       </w:r>
       <w:r>
@@ -10603,7 +10439,6 @@
         </w:rPr>
         <w:t>.</w:t>
       </w:r>
-      <w:proofErr w:type="gramEnd"/>
     </w:p>
     <w:p>
       <w:pPr>
@@ -10670,25 +10505,7 @@
           <w:sz w:val="24"/>
           <w:szCs w:val="23"/>
         </w:rPr>
-        <w:t xml:space="preserve">Dari latar belakang diatas rumusan masalah yang dapat disimpulkan adalah bagaimana </w:t>
-      </w:r>
-      <w:proofErr w:type="gramStart"/>
-      <w:r>
-        <w:rPr>
-          <w:rFonts w:ascii="Times New Roman" w:hAnsi="Times New Roman" w:cs="Times New Roman"/>
-          <w:sz w:val="24"/>
-          <w:szCs w:val="23"/>
-        </w:rPr>
-        <w:t>cara</w:t>
-      </w:r>
-      <w:proofErr w:type="gramEnd"/>
-      <w:r>
-        <w:rPr>
-          <w:rFonts w:ascii="Times New Roman" w:hAnsi="Times New Roman" w:cs="Times New Roman"/>
-          <w:sz w:val="24"/>
-          <w:szCs w:val="23"/>
-        </w:rPr>
-        <w:t xml:space="preserve"> merancang sebuah </w:t>
+        <w:t xml:space="preserve">Dari latar belakang diatas rumusan masalah yang dapat disimpulkan adalah bagaimana cara merancang sebuah </w:t>
       </w:r>
       <w:r>
         <w:rPr>
@@ -10809,23 +10626,13 @@
           <w:lang w:val="id-ID"/>
         </w:rPr>
       </w:pPr>
-      <w:proofErr w:type="gramStart"/>
       <w:r>
         <w:rPr>
           <w:rFonts w:ascii="Times New Roman" w:hAnsi="Times New Roman" w:cs="Times New Roman"/>
           <w:sz w:val="24"/>
           <w:szCs w:val="23"/>
         </w:rPr>
-        <w:t>Agar pembahasan tidak semakin melebar luas, maka perancang perlu memberikan batasan.</w:t>
-      </w:r>
-      <w:proofErr w:type="gramEnd"/>
-      <w:r>
-        <w:rPr>
-          <w:rFonts w:ascii="Times New Roman" w:hAnsi="Times New Roman" w:cs="Times New Roman"/>
-          <w:sz w:val="24"/>
-          <w:szCs w:val="23"/>
-        </w:rPr>
-        <w:t xml:space="preserve"> </w:t>
+        <w:t xml:space="preserve">Agar pembahasan tidak semakin melebar luas, maka perancang perlu memberikan batasan. </w:t>
       </w:r>
       <w:r>
         <w:rPr>
@@ -10974,25 +10781,7 @@
           <w:sz w:val="24"/>
           <w:szCs w:val="23"/>
         </w:rPr>
-        <w:t xml:space="preserve"> mengenai tata </w:t>
-      </w:r>
-      <w:proofErr w:type="gramStart"/>
-      <w:r>
-        <w:rPr>
-          <w:rFonts w:ascii="Times New Roman" w:hAnsi="Times New Roman" w:cs="Times New Roman"/>
-          <w:sz w:val="24"/>
-          <w:szCs w:val="23"/>
-        </w:rPr>
-        <w:t>cara</w:t>
-      </w:r>
-      <w:proofErr w:type="gramEnd"/>
-      <w:r>
-        <w:rPr>
-          <w:rFonts w:ascii="Times New Roman" w:hAnsi="Times New Roman" w:cs="Times New Roman"/>
-          <w:sz w:val="24"/>
-          <w:szCs w:val="23"/>
-        </w:rPr>
-        <w:t xml:space="preserve"> </w:t>
+        <w:t xml:space="preserve"> mengenai tata cara </w:t>
       </w:r>
       <w:r>
         <w:rPr>
@@ -11131,25 +10920,7 @@
           <w:sz w:val="24"/>
           <w:szCs w:val="23"/>
         </w:rPr>
-        <w:t xml:space="preserve">Dapat menjadi sarana untuk penyuluhan terhadap masyarakat agar pentingnya melaporkan tindak pidana penipuan transaksi online agar tidak ada korban </w:t>
-      </w:r>
-      <w:proofErr w:type="gramStart"/>
-      <w:r>
-        <w:rPr>
-          <w:rFonts w:ascii="Times New Roman" w:hAnsi="Times New Roman" w:cs="Times New Roman"/>
-          <w:sz w:val="24"/>
-          <w:szCs w:val="23"/>
-        </w:rPr>
-        <w:t>lain</w:t>
-      </w:r>
-      <w:proofErr w:type="gramEnd"/>
-      <w:r>
-        <w:rPr>
-          <w:rFonts w:ascii="Times New Roman" w:hAnsi="Times New Roman" w:cs="Times New Roman"/>
-          <w:sz w:val="24"/>
-          <w:szCs w:val="23"/>
-        </w:rPr>
-        <w:t xml:space="preserve"> dari penipuan online.</w:t>
+        <w:t>Dapat menjadi sarana untuk penyuluhan terhadap masyarakat agar pentingnya melaporkan tindak pidana penipuan transaksi online agar tidak ada korban lain dari penipuan online.</w:t>
       </w:r>
     </w:p>
     <w:p>
@@ -11228,25 +10999,7 @@
           <w:sz w:val="24"/>
           <w:szCs w:val="23"/>
         </w:rPr>
-        <w:t xml:space="preserve"> mengenai </w:t>
-      </w:r>
-      <w:proofErr w:type="gramStart"/>
-      <w:r>
-        <w:rPr>
-          <w:rFonts w:ascii="Times New Roman" w:hAnsi="Times New Roman" w:cs="Times New Roman"/>
-          <w:sz w:val="24"/>
-          <w:szCs w:val="23"/>
-        </w:rPr>
-        <w:t>cara</w:t>
-      </w:r>
-      <w:proofErr w:type="gramEnd"/>
-      <w:r>
-        <w:rPr>
-          <w:rFonts w:ascii="Times New Roman" w:hAnsi="Times New Roman" w:cs="Times New Roman"/>
-          <w:sz w:val="24"/>
-          <w:szCs w:val="23"/>
-        </w:rPr>
-        <w:t xml:space="preserve"> melapor tindak penipuan jual-beli online agar tidak ada lagi tindak penipuan transaksi online dan mencegah terjadinya kasus penipuan sejenis.</w:t>
+        <w:t xml:space="preserve"> mengenai cara melapor tindak penipuan jual-beli online agar tidak ada lagi tindak penipuan transaksi online dan mencegah terjadinya kasus penipuan sejenis.</w:t>
       </w:r>
     </w:p>
     <w:p>
@@ -11605,23 +11358,13 @@
           <w:szCs w:val="24"/>
         </w:rPr>
       </w:pPr>
-      <w:proofErr w:type="gramStart"/>
-      <w:r>
-        <w:rPr>
-          <w:rFonts w:ascii="Times New Roman" w:hAnsi="Times New Roman" w:cs="Times New Roman"/>
-          <w:sz w:val="24"/>
-          <w:szCs w:val="24"/>
-        </w:rPr>
-        <w:t>Dalam rangka mendukung penelitian ini, maka dilakukan kajian dengan mempelajari penelitian-penelitian terkait yang telah dilakukan sebelumnya.</w:t>
-      </w:r>
-      <w:proofErr w:type="gramEnd"/>
-      <w:r>
-        <w:rPr>
-          <w:rFonts w:ascii="Times New Roman" w:hAnsi="Times New Roman" w:cs="Times New Roman"/>
-          <w:sz w:val="24"/>
-          <w:szCs w:val="24"/>
-        </w:rPr>
-        <w:t xml:space="preserve"> Daftar penelitian terkait sebagai berikut:</w:t>
+      <w:r>
+        <w:rPr>
+          <w:rFonts w:ascii="Times New Roman" w:hAnsi="Times New Roman" w:cs="Times New Roman"/>
+          <w:sz w:val="24"/>
+          <w:szCs w:val="24"/>
+        </w:rPr>
+        <w:t>Dalam rangka mendukung penelitian ini, maka dilakukan kajian dengan mempelajari penelitian-penelitian terkait yang telah dilakukan sebelumnya. Daftar penelitian terkait sebagai berikut:</w:t>
       </w:r>
       <w:r>
         <w:rPr>
@@ -11826,54 +11569,8 @@
           <w:sz w:val="24"/>
           <w:szCs w:val="23"/>
         </w:rPr>
-        <w:t xml:space="preserve">Banyak para korban merasa ragu untuk melapor karena tidak adanya penyuluhan atau pemberitahuan secara resmi dari pihak kepolisian tentang bagaimana </w:t>
-      </w:r>
-      <w:proofErr w:type="gramStart"/>
-      <w:r>
-        <w:rPr>
-          <w:rFonts w:ascii="Times New Roman" w:hAnsi="Times New Roman" w:cs="Times New Roman"/>
-          <w:sz w:val="24"/>
-          <w:szCs w:val="23"/>
-        </w:rPr>
-        <w:t>cara</w:t>
-      </w:r>
-      <w:proofErr w:type="gramEnd"/>
-      <w:r>
-        <w:rPr>
-          <w:rFonts w:ascii="Times New Roman" w:hAnsi="Times New Roman" w:cs="Times New Roman"/>
-          <w:sz w:val="24"/>
-          <w:szCs w:val="23"/>
-        </w:rPr>
-        <w:t xml:space="preserve"> melapor penipuan online. Dengan menggunakan 5W+1H untuk merumuskan masalah diatas, maka dibutuhkan sebuah media untuk memberikan pengarahan mengenai </w:t>
-      </w:r>
-      <w:proofErr w:type="gramStart"/>
-      <w:r>
-        <w:rPr>
-          <w:rFonts w:ascii="Times New Roman" w:hAnsi="Times New Roman" w:cs="Times New Roman"/>
-          <w:sz w:val="24"/>
-          <w:szCs w:val="23"/>
-        </w:rPr>
-        <w:t>cara</w:t>
-      </w:r>
-      <w:proofErr w:type="gramEnd"/>
-      <w:r>
-        <w:rPr>
-          <w:rFonts w:ascii="Times New Roman" w:hAnsi="Times New Roman" w:cs="Times New Roman"/>
-          <w:sz w:val="24"/>
-          <w:szCs w:val="23"/>
-        </w:rPr>
-        <w:t xml:space="preserve"> melapor penipuan jual-beli online ke polisi. </w:t>
-      </w:r>
-      <w:proofErr w:type="gramStart"/>
-      <w:r>
-        <w:rPr>
-          <w:rFonts w:ascii="Times New Roman" w:hAnsi="Times New Roman" w:cs="Times New Roman"/>
-          <w:sz w:val="24"/>
-          <w:szCs w:val="23"/>
-        </w:rPr>
-        <w:t>Salah satunya adalah Motion Graphic yang mempunyai unsur suara, dan gambar sehingga informasi dapat disampaikan ke target audience.</w:t>
-      </w:r>
-      <w:proofErr w:type="gramEnd"/>
+        <w:t>Banyak para korban merasa ragu untuk melapor karena tidak adanya penyuluhan atau pemberitahuan secara resmi dari pihak kepolisian tentang bagaimana cara melapor penipuan online. Dengan menggunakan 5W+1H untuk merumuskan masalah diatas, maka dibutuhkan sebuah media untuk memberikan pengarahan mengenai cara melapor penipuan jual-beli online ke polisi. Salah satunya adalah Motion Graphic yang mempunyai unsur suara, dan gambar sehingga informasi dapat disampaikan ke target audience.</w:t>
+      </w:r>
     </w:p>
     <w:p>
       <w:pPr>
@@ -12119,7 +11816,6 @@
           <w:lang w:val="id-ID"/>
         </w:rPr>
       </w:pPr>
-      <w:proofErr w:type="gramStart"/>
       <w:r>
         <w:rPr>
           <w:rFonts w:ascii="Times New Roman" w:hAnsi="Times New Roman" w:cs="Times New Roman"/>
@@ -12128,7 +11824,6 @@
         </w:rPr>
         <w:t>Berdasarkan referensi yang terkait, maka didapatkan perbedaan penelitian yang terdahulu sebagai dasar penelitian ini.</w:t>
       </w:r>
-      <w:proofErr w:type="gramEnd"/>
       <w:r>
         <w:rPr>
           <w:rFonts w:ascii="Times New Roman" w:hAnsi="Times New Roman" w:cs="Times New Roman"/>
@@ -12226,7 +11921,6 @@
           <w:lang w:val="id-ID"/>
         </w:rPr>
       </w:pPr>
-      <w:proofErr w:type="gramStart"/>
       <w:r>
         <w:rPr>
           <w:rFonts w:ascii="Times New Roman" w:hAnsi="Times New Roman" w:cs="Times New Roman"/>
@@ -12269,7 +11963,6 @@
         </w:rPr>
         <w:t>pemahaman terhadap informasi-informasi yang disajikan.</w:t>
       </w:r>
-      <w:proofErr w:type="gramEnd"/>
       <w:r>
         <w:t xml:space="preserve"> </w:t>
       </w:r>
@@ -12561,23 +12254,7 @@
           <w:rFonts w:ascii="Times New Roman" w:hAnsi="Times New Roman" w:cs="Times New Roman"/>
           <w:sz w:val="24"/>
         </w:rPr>
-        <w:t xml:space="preserve">Menurut Tata Sutabri, </w:t>
-      </w:r>
-      <w:proofErr w:type="gramStart"/>
-      <w:r>
-        <w:rPr>
-          <w:rFonts w:ascii="Times New Roman" w:hAnsi="Times New Roman" w:cs="Times New Roman"/>
-          <w:sz w:val="24"/>
-        </w:rPr>
-        <w:t>S.Kom.,</w:t>
-      </w:r>
-      <w:proofErr w:type="gramEnd"/>
-      <w:r>
-        <w:rPr>
-          <w:rFonts w:ascii="Times New Roman" w:hAnsi="Times New Roman" w:cs="Times New Roman"/>
-          <w:sz w:val="24"/>
-        </w:rPr>
-        <w:t xml:space="preserve"> MM (2005:36),</w:t>
+        <w:t>Menurut Tata Sutabri, S.Kom., MM (2005:36),</w:t>
       </w:r>
       <w:r>
         <w:rPr>
@@ -12612,7 +12289,6 @@
           <w:lang w:val="id-ID"/>
         </w:rPr>
       </w:pPr>
-      <w:proofErr w:type="gramStart"/>
       <w:r>
         <w:rPr>
           <w:rFonts w:ascii="Times New Roman" w:hAnsi="Times New Roman" w:cs="Times New Roman"/>
@@ -12639,7 +12315,6 @@
         </w:rPr>
         <w:t>Sistem informasi adalahsistem di dalam suatu organisasi yang mempertemukan kebutuhan pengolahan transaksi harian, membantu dan mendukung kegiatan operasi, bersifat manajerial dari suatu organisasi dan membantu mempermudah penyediaan laporan yang diperlukan.</w:t>
       </w:r>
-      <w:proofErr w:type="gramEnd"/>
     </w:p>
     <w:p>
       <w:pPr>
@@ -13792,18 +13467,8 @@
           <w:sz w:val="24"/>
           <w:szCs w:val="23"/>
         </w:rPr>
-        <w:t xml:space="preserve">. Jika media tradisional menggunakan media cetak dan media broadcast, maka media sosial menggunakan internet. </w:t>
-      </w:r>
-      <w:proofErr w:type="gramStart"/>
-      <w:r>
-        <w:rPr>
-          <w:rFonts w:ascii="Times New Roman" w:hAnsi="Times New Roman" w:cs="Times New Roman"/>
-          <w:sz w:val="24"/>
-          <w:szCs w:val="23"/>
-        </w:rPr>
-        <w:t>Media sosial mengajak siapa saja yang tertarik untuk berpartisipasi dengan memberi kontribusi dan feedback secara terbuka, memberi komentar, serta membagi informasi dalam waktu yang cepat dan tak terbatas.</w:t>
-      </w:r>
-      <w:proofErr w:type="gramEnd"/>
+        <w:t>. Jika media tradisional menggunakan media cetak dan media broadcast, maka media sosial menggunakan internet. Media sosial mengajak siapa saja yang tertarik untuk berpartisipasi dengan memberi kontribusi dan feedback secara terbuka, memberi komentar, serta membagi informasi dalam waktu yang cepat dan tak terbatas.</w:t>
+      </w:r>
     </w:p>
     <w:p>
       <w:pPr>
@@ -13821,7 +13486,6 @@
           <w:lang w:val="id-ID"/>
         </w:rPr>
       </w:pPr>
-      <w:proofErr w:type="gramStart"/>
       <w:r>
         <w:rPr>
           <w:rFonts w:ascii="Times New Roman" w:hAnsi="Times New Roman" w:cs="Times New Roman"/>
@@ -13854,37 +13518,16 @@
           <w:sz w:val="24"/>
           <w:szCs w:val="23"/>
         </w:rPr>
-        <w:t>virtual.</w:t>
-      </w:r>
-      <w:proofErr w:type="gramEnd"/>
-      <w:r>
-        <w:rPr>
-          <w:rFonts w:ascii="Times New Roman" w:hAnsi="Times New Roman" w:cs="Times New Roman"/>
-          <w:i/>
+        <w:t>virtual. Blog</w:t>
+      </w:r>
+      <w:r>
+        <w:rPr>
+          <w:rFonts w:ascii="Times New Roman" w:hAnsi="Times New Roman" w:cs="Times New Roman"/>
           <w:sz w:val="24"/>
           <w:szCs w:val="23"/>
         </w:rPr>
-        <w:t xml:space="preserve"> </w:t>
-      </w:r>
-      <w:proofErr w:type="gramStart"/>
-      <w:r>
-        <w:rPr>
-          <w:rFonts w:ascii="Times New Roman" w:hAnsi="Times New Roman" w:cs="Times New Roman"/>
-          <w:i/>
-          <w:sz w:val="24"/>
-          <w:szCs w:val="23"/>
-        </w:rPr>
-        <w:t>Blog</w:t>
-      </w:r>
-      <w:r>
-        <w:rPr>
-          <w:rFonts w:ascii="Times New Roman" w:hAnsi="Times New Roman" w:cs="Times New Roman"/>
-          <w:sz w:val="24"/>
-          <w:szCs w:val="23"/>
-        </w:rPr>
         <w:t>, jejaring sosial dan Wiki merupakan bentuk media sosial yang paling umum digunakan oleh masyarakat di seluruh dunia.</w:t>
       </w:r>
-      <w:proofErr w:type="gramEnd"/>
     </w:p>
     <w:p>
       <w:pPr>
@@ -14067,7 +13710,6 @@
           <w:lang w:val="id-ID"/>
         </w:rPr>
       </w:pPr>
-      <w:proofErr w:type="gramStart"/>
       <w:r>
         <w:rPr>
           <w:rFonts w:ascii="Times New Roman" w:hAnsi="Times New Roman" w:cs="Times New Roman"/>
@@ -14076,7 +13718,6 @@
         </w:rPr>
         <w:t>Penelitian ini dilakukan pada bulan oktober sampai dengan bulan November tahun 2020.</w:t>
       </w:r>
-      <w:proofErr w:type="gramEnd"/>
     </w:p>
     <w:p>
       <w:pPr>
@@ -14136,25 +13777,7 @@
           <w:sz w:val="24"/>
           <w:szCs w:val="24"/>
         </w:rPr>
-        <w:t xml:space="preserve">Penelitian dilakukan di kabupaten kutai barat bekerja </w:t>
-      </w:r>
-      <w:proofErr w:type="gramStart"/>
-      <w:r>
-        <w:rPr>
-          <w:rFonts w:ascii="Times New Roman" w:hAnsi="Times New Roman" w:cs="Times New Roman"/>
-          <w:sz w:val="24"/>
-          <w:szCs w:val="24"/>
-        </w:rPr>
-        <w:t>sama</w:t>
-      </w:r>
-      <w:proofErr w:type="gramEnd"/>
-      <w:r>
-        <w:rPr>
-          <w:rFonts w:ascii="Times New Roman" w:hAnsi="Times New Roman" w:cs="Times New Roman"/>
-          <w:sz w:val="24"/>
-          <w:szCs w:val="24"/>
-        </w:rPr>
-        <w:t xml:space="preserve"> dengan pihak kepolisian resor kutai barat.</w:t>
+        <w:t>Penelitian dilakukan di kabupaten kutai barat bekerja sama dengan pihak kepolisian resor kutai barat.</w:t>
       </w:r>
     </w:p>
     <w:p>
@@ -14216,25 +13839,7 @@
           <w:sz w:val="24"/>
           <w:szCs w:val="24"/>
         </w:rPr>
-        <w:t xml:space="preserve">Alat dan bahan yang digunakan dalam penelitian ini adalah berupa software dan hardware yang mendukung terciptanya sebuah system informasi yang </w:t>
-      </w:r>
-      <w:proofErr w:type="gramStart"/>
-      <w:r>
-        <w:rPr>
-          <w:rFonts w:ascii="Times New Roman" w:hAnsi="Times New Roman" w:cs="Times New Roman"/>
-          <w:sz w:val="24"/>
-          <w:szCs w:val="24"/>
-        </w:rPr>
-        <w:t>akan</w:t>
-      </w:r>
-      <w:proofErr w:type="gramEnd"/>
-      <w:r>
-        <w:rPr>
-          <w:rFonts w:ascii="Times New Roman" w:hAnsi="Times New Roman" w:cs="Times New Roman"/>
-          <w:sz w:val="24"/>
-          <w:szCs w:val="24"/>
-        </w:rPr>
-        <w:t xml:space="preserve"> dibuat.</w:t>
+        <w:t>Alat dan bahan yang digunakan dalam penelitian ini adalah berupa software dan hardware yang mendukung terciptanya sebuah system informasi yang akan dibuat.</w:t>
       </w:r>
     </w:p>
     <w:p>
@@ -14371,25 +13976,7 @@
           <w:sz w:val="24"/>
           <w:szCs w:val="24"/>
         </w:rPr>
-        <w:t xml:space="preserve"> informasi </w:t>
-      </w:r>
-      <w:proofErr w:type="gramStart"/>
-      <w:r>
-        <w:rPr>
-          <w:rFonts w:ascii="Times New Roman" w:hAnsi="Times New Roman" w:cs="Times New Roman"/>
-          <w:sz w:val="24"/>
-          <w:szCs w:val="24"/>
-        </w:rPr>
-        <w:t>ini ,</w:t>
-      </w:r>
-      <w:proofErr w:type="gramEnd"/>
-      <w:r>
-        <w:rPr>
-          <w:rFonts w:ascii="Times New Roman" w:hAnsi="Times New Roman" w:cs="Times New Roman"/>
-          <w:sz w:val="24"/>
-          <w:szCs w:val="24"/>
-        </w:rPr>
-        <w:t xml:space="preserve"> dalam penelitian ini penulis menggunakan 2 jenis </w:t>
+        <w:t xml:space="preserve"> informasi ini , dalam penelitian ini penulis menggunakan 2 jenis </w:t>
       </w:r>
       <w:r>
         <w:rPr>
@@ -14482,25 +14069,7 @@
           <w:sz w:val="24"/>
           <w:szCs w:val="24"/>
         </w:rPr>
-        <w:t xml:space="preserve"> 4 dan 8 </w:t>
-      </w:r>
-      <w:proofErr w:type="gramStart"/>
-      <w:r>
-        <w:rPr>
-          <w:rFonts w:ascii="Times New Roman" w:hAnsi="Times New Roman" w:cs="Times New Roman"/>
-          <w:sz w:val="24"/>
-          <w:szCs w:val="24"/>
-        </w:rPr>
-        <w:t>Gb</w:t>
-      </w:r>
-      <w:proofErr w:type="gramEnd"/>
-      <w:r>
-        <w:rPr>
-          <w:rFonts w:ascii="Times New Roman" w:hAnsi="Times New Roman" w:cs="Times New Roman"/>
-          <w:sz w:val="24"/>
-          <w:szCs w:val="24"/>
-        </w:rPr>
-        <w:t>.</w:t>
+        <w:t xml:space="preserve"> 4 dan 8 Gb.</w:t>
       </w:r>
     </w:p>
     <w:p>
@@ -14536,7 +14105,6 @@
         </w:rPr>
         <w:t xml:space="preserve">256 </w:t>
       </w:r>
-      <w:proofErr w:type="gramStart"/>
       <w:r>
         <w:rPr>
           <w:rFonts w:ascii="Times New Roman" w:hAnsi="Times New Roman" w:cs="Times New Roman"/>
@@ -14546,7 +14114,6 @@
         </w:rPr>
         <w:t>Gb</w:t>
       </w:r>
-      <w:proofErr w:type="gramEnd"/>
       <w:r>
         <w:rPr>
           <w:rFonts w:ascii="Times New Roman" w:hAnsi="Times New Roman" w:cs="Times New Roman"/>
@@ -14783,25 +14350,7 @@
           <w:sz w:val="24"/>
           <w:szCs w:val="24"/>
         </w:rPr>
-        <w:t xml:space="preserve"> yang </w:t>
-      </w:r>
-      <w:proofErr w:type="gramStart"/>
-      <w:r>
-        <w:rPr>
-          <w:rFonts w:ascii="Times New Roman" w:hAnsi="Times New Roman" w:cs="Times New Roman"/>
-          <w:sz w:val="24"/>
-          <w:szCs w:val="24"/>
-        </w:rPr>
-        <w:t>digunakan  dalam</w:t>
-      </w:r>
-      <w:proofErr w:type="gramEnd"/>
-      <w:r>
-        <w:rPr>
-          <w:rFonts w:ascii="Times New Roman" w:hAnsi="Times New Roman" w:cs="Times New Roman"/>
-          <w:sz w:val="24"/>
-          <w:szCs w:val="24"/>
-        </w:rPr>
-        <w:t xml:space="preserve"> perancangan </w:t>
+        <w:t xml:space="preserve"> yang digunakan  dalam perancangan </w:t>
       </w:r>
       <w:r>
         <w:rPr>
@@ -15266,7 +14815,6 @@
           <w:szCs w:val="24"/>
         </w:rPr>
       </w:pPr>
-      <w:proofErr w:type="gramStart"/>
       <w:r>
         <w:rPr>
           <w:rFonts w:ascii="Times New Roman" w:hAnsi="Times New Roman" w:cs="Times New Roman"/>
@@ -15292,7 +14840,6 @@
         </w:rPr>
         <w:t>menjadi sebuah data yang dapat digunakan dalam menunjang sebuah penelitian, pada peneletian ini penulis menggunakan bahan berupa data-data hasil kuisioner dan observasi terkait penipuan online shop melalui media social.</w:t>
       </w:r>
-      <w:proofErr w:type="gramEnd"/>
     </w:p>
     <w:p>
       <w:pPr>
@@ -15348,25 +14895,7 @@
           <w:sz w:val="24"/>
           <w:szCs w:val="24"/>
         </w:rPr>
-        <w:t xml:space="preserve">Berdasarkan pengertiannya secara umum pengumpulan data adalah sebuah </w:t>
-      </w:r>
-      <w:proofErr w:type="gramStart"/>
-      <w:r>
-        <w:rPr>
-          <w:rFonts w:ascii="Times New Roman" w:hAnsi="Times New Roman" w:cs="Times New Roman"/>
-          <w:sz w:val="24"/>
-          <w:szCs w:val="24"/>
-        </w:rPr>
-        <w:t>cara</w:t>
-      </w:r>
-      <w:proofErr w:type="gramEnd"/>
-      <w:r>
-        <w:rPr>
-          <w:rFonts w:ascii="Times New Roman" w:hAnsi="Times New Roman" w:cs="Times New Roman"/>
-          <w:sz w:val="24"/>
-          <w:szCs w:val="24"/>
-        </w:rPr>
-        <w:t xml:space="preserve"> atau Teknik yang dapat digunakan untuk mengumpulkan data, hal ini sangat dibutuhkan untuk memperoleh informasi yang dibutuhkan untuk tercapainya sebuah penelitipan. Dalam penelitian ini penulis menggunakan 2 jenis atau Teknik pengumpulan data yaitu:</w:t>
+        <w:t>Berdasarkan pengertiannya secara umum pengumpulan data adalah sebuah cara atau Teknik yang dapat digunakan untuk mengumpulkan data, hal ini sangat dibutuhkan untuk memperoleh informasi yang dibutuhkan untuk tercapainya sebuah penelitipan. Dalam penelitian ini penulis menggunakan 2 jenis atau Teknik pengumpulan data yaitu:</w:t>
       </w:r>
     </w:p>
     <w:p>
@@ -15419,50 +14948,13 @@
           <w:lang w:val="id-ID"/>
         </w:rPr>
       </w:pPr>
-      <w:proofErr w:type="gramStart"/>
-      <w:r>
-        <w:rPr>
-          <w:rFonts w:ascii="Times New Roman" w:hAnsi="Times New Roman" w:cs="Times New Roman"/>
-          <w:sz w:val="24"/>
-          <w:szCs w:val="24"/>
-        </w:rPr>
-        <w:t>Nasution (1998) menyatakan bahwa, observasi adalah dasar semua ilmu pengetahuan.</w:t>
-      </w:r>
-      <w:proofErr w:type="gramEnd"/>
-      <w:r>
-        <w:rPr>
-          <w:rFonts w:ascii="Times New Roman" w:hAnsi="Times New Roman" w:cs="Times New Roman"/>
-          <w:sz w:val="24"/>
-          <w:szCs w:val="24"/>
-        </w:rPr>
-        <w:t xml:space="preserve"> </w:t>
-      </w:r>
-      <w:proofErr w:type="gramStart"/>
-      <w:r>
-        <w:rPr>
-          <w:rFonts w:ascii="Times New Roman" w:hAnsi="Times New Roman" w:cs="Times New Roman"/>
-          <w:sz w:val="24"/>
-          <w:szCs w:val="24"/>
-        </w:rPr>
-        <w:t>Dalam penelitian ini sasaran observasi adalah sebuah media social terutama dalam situs ataupun grup jual beli, dimana penulis mengamati pola dan jenis postingan jual beli yang memungkinkan mengacu pada sebuah penipuan.</w:t>
-      </w:r>
-      <w:proofErr w:type="gramEnd"/>
-      <w:r>
-        <w:rPr>
-          <w:rFonts w:ascii="Times New Roman" w:hAnsi="Times New Roman" w:cs="Times New Roman"/>
-          <w:sz w:val="24"/>
-          <w:szCs w:val="24"/>
-        </w:rPr>
-        <w:t xml:space="preserve"> </w:t>
-      </w:r>
-      <w:proofErr w:type="gramStart"/>
-      <w:r>
-        <w:rPr>
-          <w:rFonts w:ascii="Times New Roman" w:hAnsi="Times New Roman" w:cs="Times New Roman"/>
-          <w:sz w:val="24"/>
-          <w:szCs w:val="24"/>
-        </w:rPr>
-        <w:t xml:space="preserve">Selain melakukan observasi pada kegiatan jual beli penulis juga mengamati perilaku seseorang yang </w:t>
+      <w:r>
+        <w:rPr>
+          <w:rFonts w:ascii="Times New Roman" w:hAnsi="Times New Roman" w:cs="Times New Roman"/>
+          <w:sz w:val="24"/>
+          <w:szCs w:val="24"/>
+        </w:rPr>
+        <w:t xml:space="preserve">Nasution (1998) menyatakan bahwa, observasi adalah dasar semua ilmu pengetahuan. Dalam penelitian ini sasaran observasi adalah sebuah media social terutama dalam situs ataupun grup jual beli, dimana penulis mengamati pola dan jenis postingan jual beli yang memungkinkan mengacu pada sebuah penipuan. Selain melakukan observasi pada kegiatan jual beli penulis juga mengamati perilaku seseorang yang </w:t>
       </w:r>
       <w:r>
         <w:rPr>
@@ -15473,7 +14965,6 @@
         <w:lastRenderedPageBreak/>
         <w:t>mengalami tindak kasus penipuan yang cenderung enggan melaporkan tindak penipuan online dan cenderung memilih diam dan membuat status beranda ataupun publikasi secara masal terhadap tindak kasus penipuan online di media social.</w:t>
       </w:r>
-      <w:proofErr w:type="gramEnd"/>
     </w:p>
     <w:p>
       <w:pPr>
@@ -15531,43 +15022,7 @@
           <w:sz w:val="24"/>
           <w:szCs w:val="24"/>
         </w:rPr>
-        <w:t xml:space="preserve">Kuisioner atau dapat juga disebut dengan istilah angket atau self administrated adalah Teknik pengumpulan data dengan </w:t>
-      </w:r>
-      <w:proofErr w:type="gramStart"/>
-      <w:r>
-        <w:rPr>
-          <w:rFonts w:ascii="Times New Roman" w:hAnsi="Times New Roman" w:cs="Times New Roman"/>
-          <w:sz w:val="24"/>
-          <w:szCs w:val="24"/>
-        </w:rPr>
-        <w:t>cara</w:t>
-      </w:r>
-      <w:proofErr w:type="gramEnd"/>
-      <w:r>
-        <w:rPr>
-          <w:rFonts w:ascii="Times New Roman" w:hAnsi="Times New Roman" w:cs="Times New Roman"/>
-          <w:sz w:val="24"/>
-          <w:szCs w:val="24"/>
-        </w:rPr>
-        <w:t xml:space="preserve"> mengirimkan sebuah daftar pertanyaan baik melalui media digital ataupun konvensional kepada responden untuk dapat diisi atau dijawab dengan sebenar-benarnya. Dalam Teknik ini penulis menggunakan kuisioner terbuka sehingga responden dapat menjawab pertanyaan dengan sangat terbuka tanpa terpaku dalam sebuah jawaban </w:t>
-      </w:r>
-      <w:proofErr w:type="gramStart"/>
-      <w:r>
-        <w:rPr>
-          <w:rFonts w:ascii="Times New Roman" w:hAnsi="Times New Roman" w:cs="Times New Roman"/>
-          <w:sz w:val="24"/>
-          <w:szCs w:val="24"/>
-        </w:rPr>
-        <w:t>baku</w:t>
-      </w:r>
-      <w:proofErr w:type="gramEnd"/>
-      <w:r>
-        <w:rPr>
-          <w:rFonts w:ascii="Times New Roman" w:hAnsi="Times New Roman" w:cs="Times New Roman"/>
-          <w:sz w:val="24"/>
-          <w:szCs w:val="24"/>
-        </w:rPr>
-        <w:t>.</w:t>
+        <w:t>Kuisioner atau dapat juga disebut dengan istilah angket atau self administrated adalah Teknik pengumpulan data dengan cara mengirimkan sebuah daftar pertanyaan baik melalui media digital ataupun konvensional kepada responden untuk dapat diisi atau dijawab dengan sebenar-benarnya. Dalam Teknik ini penulis menggunakan kuisioner terbuka sehingga responden dapat menjawab pertanyaan dengan sangat terbuka tanpa terpaku dalam sebuah jawaban baku.</w:t>
       </w:r>
     </w:p>
     <w:p>
@@ -15595,7 +15050,6 @@
           <w:szCs w:val="24"/>
         </w:rPr>
       </w:pPr>
-      <w:proofErr w:type="gramStart"/>
       <w:r>
         <w:rPr>
           <w:rFonts w:ascii="Times New Roman" w:hAnsi="Times New Roman" w:cs="Times New Roman"/>
@@ -15604,7 +15058,6 @@
         </w:rPr>
         <w:t>Tujuan penulis menggunakan Teknik ini adalah untuk mengetahui seberapa besar data dan perbandingan jumlah responden yang melaporkan kasus penipuan online ke jalur hukum dan responden yang memilih diam dan enggan melaporkan tindak kasus penipuan online.</w:t>
       </w:r>
-      <w:proofErr w:type="gramEnd"/>
     </w:p>
     <w:p>
       <w:pPr>
@@ -15679,34 +15132,14 @@
           <w:szCs w:val="24"/>
         </w:rPr>
       </w:pPr>
-      <w:proofErr w:type="gramStart"/>
-      <w:r>
-        <w:rPr>
-          <w:rFonts w:ascii="Times New Roman" w:hAnsi="Times New Roman" w:cs="Times New Roman"/>
-          <w:sz w:val="24"/>
-          <w:szCs w:val="24"/>
-        </w:rPr>
-        <w:t>Dalam proposal ini penulis merancang data-data yang telah didapatkan melalui dua teknik pengumpulan data yaitu observasi dan kuisioner.</w:t>
-      </w:r>
-      <w:proofErr w:type="gramEnd"/>
-      <w:r>
-        <w:rPr>
-          <w:rFonts w:ascii="Times New Roman" w:hAnsi="Times New Roman" w:cs="Times New Roman"/>
-          <w:sz w:val="24"/>
-          <w:szCs w:val="24"/>
-        </w:rPr>
-        <w:t xml:space="preserve"> </w:t>
-      </w:r>
-      <w:proofErr w:type="gramStart"/>
-      <w:r>
-        <w:rPr>
-          <w:rFonts w:ascii="Times New Roman" w:hAnsi="Times New Roman" w:cs="Times New Roman"/>
-          <w:sz w:val="24"/>
-          <w:szCs w:val="24"/>
-        </w:rPr>
-        <w:t>Perlu diketahui bahwa data-data yang didapatkan berupa data kualitatif dimana data-data tidak dalam bentuk angka tetapi berupa serangkaian informasi.</w:t>
-      </w:r>
-      <w:proofErr w:type="gramEnd"/>
+      <w:r>
+        <w:rPr>
+          <w:rFonts w:ascii="Times New Roman" w:hAnsi="Times New Roman" w:cs="Times New Roman"/>
+          <w:sz w:val="24"/>
+          <w:szCs w:val="24"/>
+        </w:rPr>
+        <w:t>Dalam proposal ini penulis merancang data-data yang telah didapatkan melalui dua teknik pengumpulan data yaitu observasi dan kuisioner. Perlu diketahui bahwa data-data yang didapatkan berupa data kualitatif dimana data-data tidak dalam bentuk angka tetapi berupa serangkaian informasi.</w:t>
+      </w:r>
     </w:p>
     <w:p>
       <w:pPr>
@@ -15719,23 +15152,13 @@
           <w:szCs w:val="24"/>
         </w:rPr>
       </w:pPr>
-      <w:proofErr w:type="gramStart"/>
-      <w:r>
-        <w:rPr>
-          <w:rFonts w:ascii="Times New Roman" w:hAnsi="Times New Roman" w:cs="Times New Roman"/>
-          <w:sz w:val="24"/>
-          <w:szCs w:val="24"/>
-        </w:rPr>
-        <w:t>Maka dalam proposal ini penulis melakukan perancangan data sesuai dengan literatur-literatur yang tersedia.</w:t>
-      </w:r>
-      <w:proofErr w:type="gramEnd"/>
-      <w:r>
-        <w:rPr>
-          <w:rFonts w:ascii="Times New Roman" w:hAnsi="Times New Roman" w:cs="Times New Roman"/>
-          <w:sz w:val="24"/>
-          <w:szCs w:val="24"/>
-        </w:rPr>
-        <w:t xml:space="preserve"> Berikut ini adalah perancangan data system informasi pelaporan kasus penipuan online melalui media social:</w:t>
+      <w:r>
+        <w:rPr>
+          <w:rFonts w:ascii="Times New Roman" w:hAnsi="Times New Roman" w:cs="Times New Roman"/>
+          <w:sz w:val="24"/>
+          <w:szCs w:val="24"/>
+        </w:rPr>
+        <w:t>Maka dalam proposal ini penulis melakukan perancangan data sesuai dengan literatur-literatur yang tersedia. Berikut ini adalah perancangan data system informasi pelaporan kasus penipuan online melalui media social:</w:t>
       </w:r>
     </w:p>
     <w:p>
@@ -15770,10 +15193,10 @@
             <v:path o:extrusionok="f" gradientshapeok="t" o:connecttype="rect"/>
             <o:lock v:ext="edit" aspectratio="t"/>
           </v:shapetype>
-          <v:shape id="_x0000_i1025" type="#_x0000_t75" style="width:282.75pt;height:179.25pt" o:ole="">
+          <v:shape id="_x0000_i1026" type="#_x0000_t75" style="width:282.75pt;height:179.25pt" o:ole="">
             <v:imagedata r:id="rId14" o:title=""/>
           </v:shape>
-          <o:OLEObject Type="Embed" ProgID="Visio.Drawing.15" ShapeID="_x0000_i1025" DrawAspect="Content" ObjectID="_1665993626" r:id="rId15"/>
+          <o:OLEObject Type="Embed" ProgID="Visio.Drawing.15" ShapeID="_x0000_i1026" DrawAspect="Content" ObjectID="_1665993893" r:id="rId15"/>
         </w:object>
       </w:r>
     </w:p>
@@ -16558,10 +15981,10 @@
           <w:szCs w:val="24"/>
         </w:rPr>
         <w:object w:dxaOrig="9345" w:dyaOrig="10125">
-          <v:shape id="_x0000_i1026" type="#_x0000_t75" style="width:426pt;height:461.25pt" o:ole="">
+          <v:shape id="_x0000_i1027" type="#_x0000_t75" style="width:426pt;height:461.25pt" o:ole="">
             <v:imagedata r:id="rId16" o:title=""/>
           </v:shape>
-          <o:OLEObject Type="Embed" ProgID="Visio.Drawing.15" ShapeID="_x0000_i1026" DrawAspect="Content" ObjectID="_1665993627" r:id="rId17"/>
+          <o:OLEObject Type="Embed" ProgID="Visio.Drawing.15" ShapeID="_x0000_i1027" DrawAspect="Content" ObjectID="_1665993894" r:id="rId17"/>
         </w:object>
       </w:r>
     </w:p>
@@ -17317,10 +16740,10 @@
           <w:szCs w:val="24"/>
         </w:rPr>
         <w:object w:dxaOrig="5461" w:dyaOrig="11026">
-          <v:shape id="_x0000_i1027" type="#_x0000_t75" style="width:257.25pt;height:330pt" o:ole="">
+          <v:shape id="_x0000_i1028" type="#_x0000_t75" style="width:257.25pt;height:330pt" o:ole="">
             <v:imagedata r:id="rId18" o:title=""/>
           </v:shape>
-          <o:OLEObject Type="Embed" ProgID="Visio.Drawing.15" ShapeID="_x0000_i1027" DrawAspect="Content" ObjectID="_1665993628" r:id="rId19"/>
+          <o:OLEObject Type="Embed" ProgID="Visio.Drawing.15" ShapeID="_x0000_i1028" DrawAspect="Content" ObjectID="_1665993895" r:id="rId19"/>
         </w:object>
       </w:r>
     </w:p>
@@ -18081,7 +17504,6 @@
         </w:rPr>
         <w:tab/>
       </w:r>
-      <w:proofErr w:type="gramStart"/>
       <w:r>
         <w:rPr>
           <w:rFonts w:ascii="Times New Roman" w:hAnsi="Times New Roman" w:cs="Times New Roman"/>
@@ -18208,16 +17630,7 @@
           <w:sz w:val="24"/>
           <w:szCs w:val="24"/>
         </w:rPr>
-        <w:t>.</w:t>
-      </w:r>
-      <w:proofErr w:type="gramEnd"/>
-      <w:r>
-        <w:rPr>
-          <w:rFonts w:ascii="Times New Roman" w:hAnsi="Times New Roman" w:cs="Times New Roman"/>
-          <w:sz w:val="24"/>
-          <w:szCs w:val="24"/>
-        </w:rPr>
-        <w:t xml:space="preserve"> Berikut adalah perancangan tampilan</w:t>
+        <w:t>. Berikut adalah perancangan tampilan</w:t>
       </w:r>
       <w:r>
         <w:rPr>
@@ -18289,10 +17702,10 @@
       </w:pPr>
       <w:r>
         <w:object w:dxaOrig="7785" w:dyaOrig="7066">
-          <v:shape id="_x0000_i1028" type="#_x0000_t75" style="width:388.5pt;height:354pt" o:ole="">
+          <v:shape id="_x0000_i1029" type="#_x0000_t75" style="width:388.5pt;height:354pt" o:ole="">
             <v:imagedata r:id="rId20" o:title=""/>
           </v:shape>
-          <o:OLEObject Type="Embed" ProgID="Visio.Drawing.15" ShapeID="_x0000_i1028" DrawAspect="Content" ObjectID="_1665993629" r:id="rId21"/>
+          <o:OLEObject Type="Embed" ProgID="Visio.Drawing.15" ShapeID="_x0000_i1029" DrawAspect="Content" ObjectID="_1665993896" r:id="rId21"/>
         </w:object>
       </w:r>
     </w:p>
@@ -18500,7 +17913,6 @@
           <w:lang w:val="id-ID"/>
         </w:rPr>
       </w:pPr>
-      <w:proofErr w:type="gramStart"/>
       <w:r>
         <w:rPr>
           <w:rFonts w:ascii="Times New Roman" w:hAnsi="Times New Roman" w:cs="Times New Roman"/>
@@ -18544,32 +17956,13 @@
         </w:rPr>
         <w:t>.</w:t>
       </w:r>
-      <w:proofErr w:type="gramEnd"/>
-      <w:r>
-        <w:rPr>
-          <w:rFonts w:ascii="Times New Roman" w:hAnsi="Times New Roman" w:cs="Times New Roman"/>
-          <w:sz w:val="24"/>
-          <w:szCs w:val="24"/>
-        </w:rPr>
-        <w:t xml:space="preserve"> </w:t>
-      </w:r>
-      <w:proofErr w:type="gramStart"/>
-      <w:r>
-        <w:rPr>
-          <w:rFonts w:ascii="Times New Roman" w:hAnsi="Times New Roman" w:cs="Times New Roman"/>
-          <w:sz w:val="24"/>
-          <w:szCs w:val="24"/>
-        </w:rPr>
-        <w:t>pada</w:t>
-      </w:r>
-      <w:proofErr w:type="gramEnd"/>
-      <w:r>
-        <w:rPr>
-          <w:rFonts w:ascii="Times New Roman" w:hAnsi="Times New Roman" w:cs="Times New Roman"/>
-          <w:sz w:val="24"/>
-          <w:szCs w:val="24"/>
-        </w:rPr>
-        <w:t xml:space="preserve"> halaman admin</w:t>
+      <w:r>
+        <w:rPr>
+          <w:rFonts w:ascii="Times New Roman" w:hAnsi="Times New Roman" w:cs="Times New Roman"/>
+          <w:sz w:val="24"/>
+          <w:szCs w:val="24"/>
+        </w:rPr>
+        <w:t xml:space="preserve"> pada halaman admin</w:t>
       </w:r>
       <w:r>
         <w:rPr>
@@ -18782,10 +18175,10 @@
           <w:szCs w:val="24"/>
         </w:rPr>
         <w:object w:dxaOrig="5461" w:dyaOrig="11026">
-          <v:shape id="_x0000_i1029" type="#_x0000_t75" style="width:320.25pt;height:389.25pt" o:ole="">
+          <v:shape id="_x0000_i1025" type="#_x0000_t75" style="width:320.25pt;height:389.25pt" o:ole="">
             <v:imagedata r:id="rId18" o:title=""/>
           </v:shape>
-          <o:OLEObject Type="Embed" ProgID="Visio.Drawing.15" ShapeID="_x0000_i1029" DrawAspect="Content" ObjectID="_1665993630" r:id="rId22"/>
+          <o:OLEObject Type="Embed" ProgID="Visio.Drawing.15" ShapeID="_x0000_i1025" DrawAspect="Content" ObjectID="_1665993897" r:id="rId22"/>
         </w:object>
       </w:r>
     </w:p>
@@ -21279,7 +20672,6 @@
           <w:lang w:val="id-ID"/>
         </w:rPr>
       </w:pPr>
-      <w:proofErr w:type="gramStart"/>
       <w:r>
         <w:rPr>
           <w:rFonts w:ascii="Times New Roman" w:hAnsi="Times New Roman" w:cs="Times New Roman"/>
@@ -21320,63 +20712,44 @@
           <w:sz w:val="24"/>
           <w:szCs w:val="24"/>
         </w:rPr>
+        <w:t xml:space="preserve">. Gambar </w:t>
+      </w:r>
+      <w:r>
+        <w:rPr>
+          <w:rFonts w:ascii="Times New Roman" w:hAnsi="Times New Roman" w:cs="Times New Roman"/>
+          <w:sz w:val="24"/>
+          <w:szCs w:val="24"/>
+          <w:lang w:val="id-ID"/>
+        </w:rPr>
+        <w:t>3.14</w:t>
+      </w:r>
+      <w:r>
+        <w:rPr>
+          <w:rFonts w:ascii="Times New Roman" w:hAnsi="Times New Roman" w:cs="Times New Roman"/>
+          <w:sz w:val="24"/>
+          <w:szCs w:val="24"/>
+        </w:rPr>
+        <w:t xml:space="preserve"> adalah halaman untuk </w:t>
+      </w:r>
+      <w:r>
+        <w:rPr>
+          <w:rFonts w:ascii="Times New Roman" w:hAnsi="Times New Roman" w:cs="Times New Roman"/>
+          <w:i/>
+          <w:iCs/>
+          <w:sz w:val="24"/>
+          <w:szCs w:val="24"/>
+        </w:rPr>
+        <w:t>login</w:t>
+      </w:r>
+      <w:r>
+        <w:rPr>
+          <w:rFonts w:ascii="Times New Roman" w:hAnsi="Times New Roman" w:cs="Times New Roman"/>
+          <w:sz w:val="24"/>
+          <w:szCs w:val="24"/>
+          <w:lang w:val="id-ID"/>
+        </w:rPr>
         <w:t>.</w:t>
       </w:r>
-      <w:proofErr w:type="gramEnd"/>
-      <w:r>
-        <w:rPr>
-          <w:rFonts w:ascii="Times New Roman" w:hAnsi="Times New Roman" w:cs="Times New Roman"/>
-          <w:sz w:val="24"/>
-          <w:szCs w:val="24"/>
-        </w:rPr>
-        <w:t xml:space="preserve"> </w:t>
-      </w:r>
-      <w:proofErr w:type="gramStart"/>
-      <w:r>
-        <w:rPr>
-          <w:rFonts w:ascii="Times New Roman" w:hAnsi="Times New Roman" w:cs="Times New Roman"/>
-          <w:sz w:val="24"/>
-          <w:szCs w:val="24"/>
-        </w:rPr>
-        <w:t xml:space="preserve">Gambar </w:t>
-      </w:r>
-      <w:r>
-        <w:rPr>
-          <w:rFonts w:ascii="Times New Roman" w:hAnsi="Times New Roman" w:cs="Times New Roman"/>
-          <w:sz w:val="24"/>
-          <w:szCs w:val="24"/>
-          <w:lang w:val="id-ID"/>
-        </w:rPr>
-        <w:t>3.14</w:t>
-      </w:r>
-      <w:r>
-        <w:rPr>
-          <w:rFonts w:ascii="Times New Roman" w:hAnsi="Times New Roman" w:cs="Times New Roman"/>
-          <w:sz w:val="24"/>
-          <w:szCs w:val="24"/>
-        </w:rPr>
-        <w:t xml:space="preserve"> adalah halaman untuk </w:t>
-      </w:r>
-      <w:r>
-        <w:rPr>
-          <w:rFonts w:ascii="Times New Roman" w:hAnsi="Times New Roman" w:cs="Times New Roman"/>
-          <w:i/>
-          <w:iCs/>
-          <w:sz w:val="24"/>
-          <w:szCs w:val="24"/>
-        </w:rPr>
-        <w:t>login</w:t>
-      </w:r>
-      <w:r>
-        <w:rPr>
-          <w:rFonts w:ascii="Times New Roman" w:hAnsi="Times New Roman" w:cs="Times New Roman"/>
-          <w:sz w:val="24"/>
-          <w:szCs w:val="24"/>
-          <w:lang w:val="id-ID"/>
-        </w:rPr>
-        <w:t>.</w:t>
-      </w:r>
-      <w:proofErr w:type="gramEnd"/>
     </w:p>
     <w:p>
       <w:pPr>
@@ -22593,25 +21966,7 @@
           <w:sz w:val="24"/>
           <w:szCs w:val="24"/>
         </w:rPr>
-        <w:t xml:space="preserve"> dilakukan dengan </w:t>
-      </w:r>
-      <w:proofErr w:type="gramStart"/>
-      <w:r>
-        <w:rPr>
-          <w:rFonts w:ascii="Times New Roman" w:hAnsi="Times New Roman" w:cs="Times New Roman"/>
-          <w:sz w:val="24"/>
-          <w:szCs w:val="24"/>
-        </w:rPr>
-        <w:t>cara</w:t>
-      </w:r>
-      <w:proofErr w:type="gramEnd"/>
-      <w:r>
-        <w:rPr>
-          <w:rFonts w:ascii="Times New Roman" w:hAnsi="Times New Roman" w:cs="Times New Roman"/>
-          <w:sz w:val="24"/>
-          <w:szCs w:val="24"/>
-        </w:rPr>
-        <w:t xml:space="preserve"> menguji beberapa aspek sistem dengan sedikit memperhatikan struktur logika internal sistem. Sistem dikatakan dapat berfungsi dengan baik yaitu pada saat </w:t>
+        <w:t xml:space="preserve"> dilakukan dengan cara menguji beberapa aspek sistem dengan sedikit memperhatikan struktur logika internal sistem. Sistem dikatakan dapat berfungsi dengan baik yaitu pada saat </w:t>
       </w:r>
       <w:r>
         <w:rPr>
@@ -25556,25 +24911,7 @@
           <w:sz w:val="24"/>
           <w:szCs w:val="24"/>
         </w:rPr>
-        <w:t xml:space="preserve">Proses pengujian pada penelitian ini melibatkan pengembang dan pengguna.pengembang melakukan pengujian untuk memastikan sistem berjalan dengan baik sesuai proses yang ditentukan.pengguna yang </w:t>
-      </w:r>
-      <w:proofErr w:type="gramStart"/>
-      <w:r>
-        <w:rPr>
-          <w:rFonts w:ascii="Times New Roman" w:hAnsi="Times New Roman" w:cs="Times New Roman"/>
-          <w:sz w:val="24"/>
-          <w:szCs w:val="24"/>
-        </w:rPr>
-        <w:t>melakukan  proses</w:t>
-      </w:r>
-      <w:proofErr w:type="gramEnd"/>
-      <w:r>
-        <w:rPr>
-          <w:rFonts w:ascii="Times New Roman" w:hAnsi="Times New Roman" w:cs="Times New Roman"/>
-          <w:sz w:val="24"/>
-          <w:szCs w:val="24"/>
-        </w:rPr>
-        <w:t xml:space="preserve"> penggujian dengan cara mencoba menggunakan sistem ini untuk memberikan evaluasi dalam bentuk kritik dan saran terhadap sistem yang sudah  dibuat.hasil evaluasi dari pengguna dijadikan pertimbangan bagi pengembang untuk ditindaklanjuti dalam  proses  perbaikan </w:t>
+        <w:t xml:space="preserve">Proses pengujian pada penelitian ini melibatkan pengembang dan pengguna.pengembang melakukan pengujian untuk memastikan sistem berjalan dengan baik sesuai proses yang ditentukan.pengguna yang melakukan  proses penggujian dengan cara mencoba menggunakan sistem ini untuk memberikan evaluasi dalam bentuk kritik dan saran terhadap sistem yang sudah  dibuat.hasil evaluasi dari pengguna dijadikan pertimbangan bagi pengembang untuk ditindaklanjuti dalam  proses  perbaikan </w:t>
       </w:r>
       <w:r>
         <w:rPr>
@@ -27215,7 +26552,7 @@
             <w:sz w:val="24"/>
             <w:szCs w:val="24"/>
           </w:rPr>
-          <w:t>i</w:t>
+          <w:t>iii</w:t>
         </w:r>
         <w:r>
           <w:rPr>
@@ -27297,7 +26634,7 @@
             <w:sz w:val="24"/>
             <w:szCs w:val="24"/>
           </w:rPr>
-          <w:t>viii</w:t>
+          <w:t>v</w:t>
         </w:r>
         <w:r>
           <w:rPr>
@@ -30873,7 +30210,7 @@
 </file>
 
 <file path=customXml/itemProps1.xml><?xml version="1.0" encoding="utf-8"?>
-<ds:datastoreItem xmlns:ds="http://schemas.openxmlformats.org/officeDocument/2006/customXml" ds:itemID="{1391F6E9-6D2A-4473-A5A3-693D33400969}">
+<ds:datastoreItem xmlns:ds="http://schemas.openxmlformats.org/officeDocument/2006/customXml" ds:itemID="{1871BB14-3D86-4A79-A32F-E478E22D4C1C}">
   <ds:schemaRefs>
     <ds:schemaRef ds:uri="http://schemas.openxmlformats.org/officeDocument/2006/bibliography"/>
   </ds:schemaRefs>

</xml_diff>